<commit_message>
System requirements specification hinzugefügt
</commit_message>
<xml_diff>
--- a/doc/Task04/SoftwareRequirementsSpecificationDocument_v0.2.docx
+++ b/doc/Task04/SoftwareRequirementsSpecificationDocument_v0.2.docx
@@ -1,6 +1,6 @@
 
 <file path=word/document.xml><?xml version="1.0" encoding="utf-8"?>
-<w:document xmlns:wpc="http://schemas.microsoft.com/office/word/2010/wordprocessingCanvas" xmlns:mc="http://schemas.openxmlformats.org/markup-compatibility/2006" xmlns:o="urn:schemas-microsoft-com:office:office" xmlns:r="http://schemas.openxmlformats.org/officeDocument/2006/relationships" xmlns:m="http://schemas.openxmlformats.org/officeDocument/2006/math" xmlns:v="urn:schemas-microsoft-com:vml" xmlns:wp14="http://schemas.microsoft.com/office/word/2010/wordprocessingDrawing" xmlns:wp="http://schemas.openxmlformats.org/drawingml/2006/wordprocessingDrawing" xmlns:w10="urn:schemas-microsoft-com:office:word" xmlns:w="http://schemas.openxmlformats.org/wordprocessingml/2006/main" xmlns:w14="http://schemas.microsoft.com/office/word/2010/wordml" xmlns:wpg="http://schemas.microsoft.com/office/word/2010/wordprocessingGroup" xmlns:wpi="http://schemas.microsoft.com/office/word/2010/wordprocessingInk" xmlns:wne="http://schemas.microsoft.com/office/word/2006/wordml" xmlns:wps="http://schemas.microsoft.com/office/word/2010/wordprocessingShape" mc:Ignorable="w14 wp14">
+<w:document xmlns:wpc="http://schemas.microsoft.com/office/word/2010/wordprocessingCanvas" xmlns:mc="http://schemas.openxmlformats.org/markup-compatibility/2006" xmlns:o="urn:schemas-microsoft-com:office:office" xmlns:r="http://schemas.openxmlformats.org/officeDocument/2006/relationships" xmlns:m="http://schemas.openxmlformats.org/officeDocument/2006/math" xmlns:v="urn:schemas-microsoft-com:vml" xmlns:wp14="http://schemas.microsoft.com/office/word/2010/wordprocessingDrawing" xmlns:wp="http://schemas.openxmlformats.org/drawingml/2006/wordprocessingDrawing" xmlns:w10="urn:schemas-microsoft-com:office:word" xmlns:w="http://schemas.openxmlformats.org/wordprocessingml/2006/main" xmlns:w14="http://schemas.microsoft.com/office/word/2010/wordml" xmlns:w15="http://schemas.microsoft.com/office/word/2012/wordml" xmlns:wpg="http://schemas.microsoft.com/office/word/2010/wordprocessingGroup" xmlns:wpi="http://schemas.microsoft.com/office/word/2010/wordprocessingInk" xmlns:wne="http://schemas.microsoft.com/office/word/2006/wordml" xmlns:wps="http://schemas.microsoft.com/office/word/2010/wordprocessingShape" mc:Ignorable="w14 w15 wp14">
   <w:body>
     <w:p>
       <w:pPr>
@@ -21,7 +21,7 @@
     </w:p>
     <w:p>
       <w:pPr>
-        <w:pStyle w:val="Kopfzeile"/>
+        <w:pStyle w:val="Header"/>
         <w:tabs>
           <w:tab w:val="clear" w:pos="4536"/>
           <w:tab w:val="clear" w:pos="9072"/>
@@ -42,7 +42,7 @@
     </w:p>
     <w:p>
       <w:pPr>
-        <w:pStyle w:val="Kopfzeile"/>
+        <w:pStyle w:val="Header"/>
         <w:tabs>
           <w:tab w:val="clear" w:pos="4536"/>
           <w:tab w:val="clear" w:pos="9072"/>
@@ -139,7 +139,7 @@
           <w:rFonts w:ascii="Helvetica" w:hAnsi="Helvetica"/>
           <w:spacing w:val="60"/>
           <w:sz w:val="24"/>
-          <w:lang w:val="de-CH"/>
+          <w:lang w:val="en-US"/>
         </w:rPr>
       </w:pPr>
       <w:r>
@@ -148,73 +148,17 @@
           <w:bCs/>
           <w:spacing w:val="60"/>
           <w:sz w:val="24"/>
-          <w:lang w:val="de-CH"/>
-        </w:rPr>
-        <w:t xml:space="preserve">Software </w:t>
-      </w:r>
-      <w:proofErr w:type="spellStart"/>
+          <w:lang w:val="en-US"/>
+        </w:rPr>
+        <w:t>Software Requirements Specification Document</w:t>
+      </w:r>
       <w:r>
         <w:rPr>
           <w:rFonts w:ascii="Helvetica" w:hAnsi="Helvetica" w:cs="Arial"/>
           <w:bCs/>
           <w:spacing w:val="60"/>
           <w:sz w:val="24"/>
-          <w:lang w:val="de-CH"/>
-        </w:rPr>
-        <w:t>Requirements</w:t>
-      </w:r>
-      <w:proofErr w:type="spellEnd"/>
-      <w:r>
-        <w:rPr>
-          <w:rFonts w:ascii="Helvetica" w:hAnsi="Helvetica" w:cs="Arial"/>
-          <w:bCs/>
-          <w:spacing w:val="60"/>
-          <w:sz w:val="24"/>
-          <w:lang w:val="de-CH"/>
-        </w:rPr>
-        <w:t xml:space="preserve"> </w:t>
-      </w:r>
-      <w:proofErr w:type="spellStart"/>
-      <w:r>
-        <w:rPr>
-          <w:rFonts w:ascii="Helvetica" w:hAnsi="Helvetica" w:cs="Arial"/>
-          <w:bCs/>
-          <w:spacing w:val="60"/>
-          <w:sz w:val="24"/>
-          <w:lang w:val="de-CH"/>
-        </w:rPr>
-        <w:t>Specification</w:t>
-      </w:r>
-      <w:proofErr w:type="spellEnd"/>
-      <w:r>
-        <w:rPr>
-          <w:rFonts w:ascii="Helvetica" w:hAnsi="Helvetica" w:cs="Arial"/>
-          <w:bCs/>
-          <w:spacing w:val="60"/>
-          <w:sz w:val="24"/>
-          <w:lang w:val="de-CH"/>
-        </w:rPr>
-        <w:t xml:space="preserve"> </w:t>
-      </w:r>
-      <w:proofErr w:type="spellStart"/>
-      <w:r>
-        <w:rPr>
-          <w:rFonts w:ascii="Helvetica" w:hAnsi="Helvetica" w:cs="Arial"/>
-          <w:bCs/>
-          <w:spacing w:val="60"/>
-          <w:sz w:val="24"/>
-          <w:lang w:val="de-CH"/>
-        </w:rPr>
-        <w:t>Document</w:t>
-      </w:r>
-      <w:proofErr w:type="spellEnd"/>
-      <w:r>
-        <w:rPr>
-          <w:rFonts w:ascii="Helvetica" w:hAnsi="Helvetica" w:cs="Arial"/>
-          <w:bCs/>
-          <w:spacing w:val="60"/>
-          <w:sz w:val="24"/>
-          <w:lang w:val="de-CH"/>
+          <w:lang w:val="en-US"/>
         </w:rPr>
         <w:br/>
       </w:r>
@@ -223,7 +167,7 @@
       <w:pPr>
         <w:ind w:left="2127" w:hanging="2127"/>
         <w:rPr>
-          <w:lang w:val="de-CH"/>
+          <w:lang w:val="en-US"/>
         </w:rPr>
       </w:pPr>
     </w:p>
@@ -231,7 +175,7 @@
       <w:pPr>
         <w:ind w:left="2127" w:hanging="2127"/>
         <w:rPr>
-          <w:lang w:val="de-CH"/>
+          <w:lang w:val="en-US"/>
         </w:rPr>
       </w:pPr>
     </w:p>
@@ -243,26 +187,38 @@
           <w:bCs/>
           <w:sz w:val="56"/>
           <w:szCs w:val="56"/>
-          <w:lang w:val="de-CH"/>
-        </w:rPr>
-      </w:pPr>
+          <w:lang w:val="en-US"/>
+        </w:rPr>
+      </w:pPr>
+      <w:proofErr w:type="spellStart"/>
       <w:r>
         <w:rPr>
           <w:b/>
           <w:bCs/>
           <w:sz w:val="56"/>
           <w:szCs w:val="56"/>
-          <w:lang w:val="de-CH"/>
-        </w:rPr>
-        <w:t xml:space="preserve">Projekt: </w:t>
-      </w:r>
+          <w:lang w:val="en-US"/>
+        </w:rPr>
+        <w:t>Projekt</w:t>
+      </w:r>
+      <w:proofErr w:type="spellEnd"/>
       <w:r>
         <w:rPr>
           <w:b/>
           <w:bCs/>
           <w:sz w:val="56"/>
           <w:szCs w:val="56"/>
-          <w:lang w:val="de-CH"/>
+          <w:lang w:val="en-US"/>
+        </w:rPr>
+        <w:t xml:space="preserve">: </w:t>
+      </w:r>
+      <w:r>
+        <w:rPr>
+          <w:b/>
+          <w:bCs/>
+          <w:sz w:val="56"/>
+          <w:szCs w:val="56"/>
+          <w:lang w:val="en-US"/>
         </w:rPr>
         <w:tab/>
       </w:r>
@@ -292,7 +248,7 @@
           <w:bCs/>
           <w:sz w:val="56"/>
           <w:szCs w:val="56"/>
-          <w:lang w:val="de-CH"/>
+          <w:lang w:val="en-US"/>
         </w:rPr>
         <w:instrText xml:space="preserve"> FORMTEXT </w:instrText>
       </w:r>
@@ -322,7 +278,7 @@
           <w:noProof/>
           <w:sz w:val="56"/>
           <w:szCs w:val="56"/>
-          <w:lang w:val="de-CH"/>
+          <w:lang w:val="en-US"/>
         </w:rPr>
         <w:t>MHC-PMS</w:t>
       </w:r>
@@ -342,7 +298,7 @@
       <w:pPr>
         <w:ind w:left="2127" w:hanging="2127"/>
         <w:rPr>
-          <w:lang w:val="de-CH"/>
+          <w:lang w:val="en-US"/>
         </w:rPr>
       </w:pPr>
     </w:p>
@@ -350,7 +306,7 @@
       <w:pPr>
         <w:ind w:left="2127" w:hanging="2127"/>
         <w:rPr>
-          <w:lang w:val="de-CH"/>
+          <w:lang w:val="en-US"/>
         </w:rPr>
       </w:pPr>
     </w:p>
@@ -358,7 +314,7 @@
       <w:pPr>
         <w:ind w:left="2127" w:hanging="2127"/>
         <w:rPr>
-          <w:lang w:val="de-CH"/>
+          <w:lang w:val="en-US"/>
         </w:rPr>
       </w:pPr>
     </w:p>
@@ -366,14 +322,14 @@
       <w:pPr>
         <w:ind w:left="2127" w:hanging="2127"/>
         <w:rPr>
-          <w:lang w:val="de-CH"/>
-        </w:rPr>
-      </w:pPr>
-    </w:p>
-    <w:p>
-      <w:pPr>
-        <w:rPr>
-          <w:lang w:val="de-CH"/>
+          <w:lang w:val="en-US"/>
+        </w:rPr>
+      </w:pPr>
+    </w:p>
+    <w:p>
+      <w:pPr>
+        <w:rPr>
+          <w:lang w:val="en-US"/>
         </w:rPr>
       </w:pPr>
     </w:p>
@@ -381,7 +337,7 @@
       <w:pPr>
         <w:ind w:left="2127" w:hanging="2127"/>
         <w:rPr>
-          <w:lang w:val="de-CH"/>
+          <w:lang w:val="en-US"/>
         </w:rPr>
       </w:pPr>
     </w:p>
@@ -389,7 +345,7 @@
       <w:pPr>
         <w:ind w:left="2127" w:hanging="2127"/>
         <w:rPr>
-          <w:lang w:val="de-CH"/>
+          <w:lang w:val="en-US"/>
         </w:rPr>
       </w:pPr>
     </w:p>
@@ -397,7 +353,7 @@
       <w:pPr>
         <w:ind w:left="2127" w:hanging="2127"/>
         <w:rPr>
-          <w:lang w:val="de-CH"/>
+          <w:lang w:val="en-US"/>
         </w:rPr>
       </w:pPr>
     </w:p>
@@ -405,7 +361,7 @@
       <w:pPr>
         <w:ind w:left="2127" w:hanging="2127"/>
         <w:rPr>
-          <w:lang w:val="de-CH"/>
+          <w:lang w:val="en-US"/>
         </w:rPr>
       </w:pPr>
     </w:p>
@@ -413,7 +369,7 @@
       <w:pPr>
         <w:ind w:left="2127" w:hanging="2127"/>
         <w:rPr>
-          <w:lang w:val="de-CH"/>
+          <w:lang w:val="en-US"/>
         </w:rPr>
       </w:pPr>
     </w:p>
@@ -421,7 +377,7 @@
       <w:pPr>
         <w:ind w:left="2127" w:hanging="2127"/>
         <w:rPr>
-          <w:lang w:val="de-CH"/>
+          <w:lang w:val="en-US"/>
         </w:rPr>
       </w:pPr>
     </w:p>
@@ -429,7 +385,7 @@
       <w:pPr>
         <w:ind w:left="2127" w:hanging="2127"/>
         <w:rPr>
-          <w:lang w:val="de-CH"/>
+          <w:lang w:val="en-US"/>
         </w:rPr>
       </w:pPr>
     </w:p>
@@ -437,7 +393,7 @@
       <w:pPr>
         <w:ind w:left="2127" w:hanging="2127"/>
         <w:rPr>
-          <w:lang w:val="de-CH"/>
+          <w:lang w:val="en-US"/>
         </w:rPr>
       </w:pPr>
     </w:p>
@@ -445,7 +401,7 @@
       <w:pPr>
         <w:ind w:left="2127" w:hanging="2127"/>
         <w:rPr>
-          <w:lang w:val="de-CH"/>
+          <w:lang w:val="en-US"/>
         </w:rPr>
       </w:pPr>
     </w:p>
@@ -453,7 +409,7 @@
       <w:pPr>
         <w:ind w:left="2127" w:hanging="2127"/>
         <w:rPr>
-          <w:lang w:val="de-CH"/>
+          <w:lang w:val="en-US"/>
         </w:rPr>
       </w:pPr>
     </w:p>
@@ -461,7 +417,7 @@
       <w:pPr>
         <w:ind w:left="2127" w:hanging="2127"/>
         <w:rPr>
-          <w:lang w:val="de-CH"/>
+          <w:lang w:val="en-US"/>
         </w:rPr>
       </w:pPr>
     </w:p>
@@ -469,7 +425,7 @@
       <w:pPr>
         <w:ind w:left="2127" w:hanging="2127"/>
         <w:rPr>
-          <w:lang w:val="de-CH"/>
+          <w:lang w:val="en-US"/>
         </w:rPr>
       </w:pPr>
     </w:p>
@@ -477,7 +433,7 @@
       <w:pPr>
         <w:ind w:left="2127" w:hanging="2127"/>
         <w:rPr>
-          <w:lang w:val="de-CH"/>
+          <w:lang w:val="en-US"/>
         </w:rPr>
       </w:pPr>
     </w:p>
@@ -783,6 +739,8 @@
       <w:sdtPr>
         <w:rPr>
           <w:rFonts w:ascii="Arial" w:eastAsia="Times New Roman" w:hAnsi="Arial" w:cs="Times New Roman"/>
+          <w:b w:val="0"/>
+          <w:bCs w:val="0"/>
           <w:color w:val="000000"/>
           <w:sz w:val="20"/>
           <w:szCs w:val="24"/>
@@ -801,16 +759,11 @@
           <w:docPartUnique/>
         </w:docPartObj>
       </w:sdtPr>
-      <w:sdtEndPr>
-        <w:rPr>
-          <w:b w:val="0"/>
-          <w:bCs w:val="0"/>
-        </w:rPr>
-      </w:sdtEndPr>
+      <w:sdtEndPr/>
       <w:sdtContent>
         <w:p>
           <w:pPr>
-            <w:pStyle w:val="berschrift1"/>
+            <w:pStyle w:val="Heading1"/>
           </w:pPr>
           <w:r>
             <w:t>Inhalt</w:t>
@@ -818,7 +771,7 @@
         </w:p>
         <w:p>
           <w:pPr>
-            <w:pStyle w:val="Verzeichnis2"/>
+            <w:pStyle w:val="TOC2"/>
             <w:rPr>
               <w:rFonts w:asciiTheme="minorHAnsi" w:eastAsiaTheme="minorEastAsia" w:hAnsiTheme="minorHAnsi" w:cstheme="minorBidi"/>
               <w:noProof/>
@@ -906,7 +859,7 @@
         </w:p>
         <w:p>
           <w:pPr>
-            <w:pStyle w:val="Verzeichnis2"/>
+            <w:pStyle w:val="TOC2"/>
             <w:rPr>
               <w:rFonts w:asciiTheme="minorHAnsi" w:eastAsiaTheme="minorEastAsia" w:hAnsiTheme="minorHAnsi" w:cstheme="minorBidi"/>
               <w:noProof/>
@@ -976,7 +929,7 @@
         </w:p>
         <w:p>
           <w:pPr>
-            <w:pStyle w:val="Verzeichnis1"/>
+            <w:pStyle w:val="TOC1"/>
             <w:tabs>
               <w:tab w:val="right" w:leader="dot" w:pos="9062"/>
             </w:tabs>
@@ -1049,7 +1002,7 @@
         </w:p>
         <w:p>
           <w:pPr>
-            <w:pStyle w:val="Verzeichnis2"/>
+            <w:pStyle w:val="TOC2"/>
             <w:rPr>
               <w:rFonts w:asciiTheme="minorHAnsi" w:eastAsiaTheme="minorEastAsia" w:hAnsiTheme="minorHAnsi" w:cstheme="minorBidi"/>
               <w:noProof/>
@@ -1119,7 +1072,7 @@
         </w:p>
         <w:p>
           <w:pPr>
-            <w:pStyle w:val="Verzeichnis2"/>
+            <w:pStyle w:val="TOC2"/>
             <w:rPr>
               <w:rFonts w:asciiTheme="minorHAnsi" w:eastAsiaTheme="minorEastAsia" w:hAnsiTheme="minorHAnsi" w:cstheme="minorBidi"/>
               <w:noProof/>
@@ -1189,7 +1142,7 @@
         </w:p>
         <w:p>
           <w:pPr>
-            <w:pStyle w:val="Verzeichnis1"/>
+            <w:pStyle w:val="TOC1"/>
             <w:tabs>
               <w:tab w:val="right" w:leader="dot" w:pos="9062"/>
             </w:tabs>
@@ -1262,7 +1215,7 @@
         </w:p>
         <w:p>
           <w:pPr>
-            <w:pStyle w:val="Verzeichnis1"/>
+            <w:pStyle w:val="TOC1"/>
             <w:tabs>
               <w:tab w:val="right" w:leader="dot" w:pos="9062"/>
             </w:tabs>
@@ -1335,7 +1288,7 @@
         </w:p>
         <w:p>
           <w:pPr>
-            <w:pStyle w:val="Verzeichnis2"/>
+            <w:pStyle w:val="TOC2"/>
             <w:rPr>
               <w:rFonts w:asciiTheme="minorHAnsi" w:eastAsiaTheme="minorEastAsia" w:hAnsiTheme="minorHAnsi" w:cstheme="minorBidi"/>
               <w:noProof/>
@@ -1405,7 +1358,7 @@
         </w:p>
         <w:p>
           <w:pPr>
-            <w:pStyle w:val="Verzeichnis2"/>
+            <w:pStyle w:val="TOC2"/>
             <w:rPr>
               <w:rFonts w:asciiTheme="minorHAnsi" w:eastAsiaTheme="minorEastAsia" w:hAnsiTheme="minorHAnsi" w:cstheme="minorBidi"/>
               <w:noProof/>
@@ -1475,7 +1428,7 @@
         </w:p>
         <w:p>
           <w:pPr>
-            <w:pStyle w:val="Verzeichnis3"/>
+            <w:pStyle w:val="TOC3"/>
             <w:tabs>
               <w:tab w:val="right" w:leader="dot" w:pos="9062"/>
             </w:tabs>
@@ -1544,7 +1497,7 @@
         </w:p>
         <w:p>
           <w:pPr>
-            <w:pStyle w:val="Verzeichnis3"/>
+            <w:pStyle w:val="TOC3"/>
             <w:tabs>
               <w:tab w:val="right" w:leader="dot" w:pos="9062"/>
             </w:tabs>
@@ -1613,7 +1566,7 @@
         </w:p>
         <w:p>
           <w:pPr>
-            <w:pStyle w:val="Verzeichnis1"/>
+            <w:pStyle w:val="TOC1"/>
             <w:tabs>
               <w:tab w:val="right" w:leader="dot" w:pos="9062"/>
             </w:tabs>
@@ -1686,7 +1639,7 @@
         </w:p>
         <w:p>
           <w:pPr>
-            <w:pStyle w:val="Verzeichnis1"/>
+            <w:pStyle w:val="TOC1"/>
             <w:tabs>
               <w:tab w:val="right" w:leader="dot" w:pos="9062"/>
             </w:tabs>
@@ -1759,7 +1712,7 @@
         </w:p>
         <w:p>
           <w:pPr>
-            <w:pStyle w:val="Verzeichnis2"/>
+            <w:pStyle w:val="TOC2"/>
             <w:rPr>
               <w:rFonts w:asciiTheme="minorHAnsi" w:eastAsiaTheme="minorEastAsia" w:hAnsiTheme="minorHAnsi" w:cstheme="minorBidi"/>
               <w:noProof/>
@@ -1829,7 +1782,7 @@
         </w:p>
         <w:p>
           <w:pPr>
-            <w:pStyle w:val="Verzeichnis2"/>
+            <w:pStyle w:val="TOC2"/>
             <w:rPr>
               <w:rFonts w:asciiTheme="minorHAnsi" w:eastAsiaTheme="minorEastAsia" w:hAnsiTheme="minorHAnsi" w:cstheme="minorBidi"/>
               <w:noProof/>
@@ -1899,7 +1852,7 @@
         </w:p>
         <w:p>
           <w:pPr>
-            <w:pStyle w:val="Verzeichnis1"/>
+            <w:pStyle w:val="TOC1"/>
             <w:tabs>
               <w:tab w:val="right" w:leader="dot" w:pos="9062"/>
             </w:tabs>
@@ -1972,7 +1925,7 @@
         </w:p>
         <w:p>
           <w:pPr>
-            <w:pStyle w:val="Verzeichnis1"/>
+            <w:pStyle w:val="TOC1"/>
             <w:tabs>
               <w:tab w:val="right" w:leader="dot" w:pos="9062"/>
             </w:tabs>
@@ -2045,7 +1998,7 @@
         </w:p>
         <w:p>
           <w:pPr>
-            <w:pStyle w:val="Verzeichnis1"/>
+            <w:pStyle w:val="TOC1"/>
             <w:tabs>
               <w:tab w:val="right" w:leader="dot" w:pos="9062"/>
             </w:tabs>
@@ -2118,7 +2071,7 @@
         </w:p>
         <w:p>
           <w:pPr>
-            <w:pStyle w:val="Verzeichnis1"/>
+            <w:pStyle w:val="TOC1"/>
             <w:tabs>
               <w:tab w:val="right" w:leader="dot" w:pos="9062"/>
             </w:tabs>
@@ -2208,7 +2161,7 @@
     </w:sdt>
     <w:p>
       <w:pPr>
-        <w:pStyle w:val="berschrift2"/>
+        <w:pStyle w:val="Heading2"/>
       </w:pPr>
       <w:bookmarkStart w:id="3" w:name="_Toc447288898"/>
       <w:proofErr w:type="spellStart"/>
@@ -2220,7 +2173,7 @@
     </w:p>
     <w:tbl>
       <w:tblPr>
-        <w:tblStyle w:val="HelleSchattierung"/>
+        <w:tblStyle w:val="LightShading"/>
         <w:tblW w:w="9464" w:type="dxa"/>
         <w:tblLook w:val="04A0" w:firstRow="1" w:lastRow="0" w:firstColumn="1" w:lastColumn="0" w:noHBand="0" w:noVBand="1"/>
       </w:tblPr>
@@ -2733,7 +2686,7 @@
     </w:p>
     <w:p>
       <w:pPr>
-        <w:pStyle w:val="berschrift2"/>
+        <w:pStyle w:val="Heading2"/>
       </w:pPr>
       <w:bookmarkStart w:id="4" w:name="_Toc447288899"/>
       <w:r>
@@ -2743,7 +2696,7 @@
     </w:p>
     <w:p>
       <w:pPr>
-        <w:pStyle w:val="Listenabsatz"/>
+        <w:pStyle w:val="ListParagraph"/>
         <w:numPr>
           <w:ilvl w:val="0"/>
           <w:numId w:val="1"/>
@@ -2773,7 +2726,7 @@
     </w:p>
     <w:p>
       <w:pPr>
-        <w:pStyle w:val="Listenabsatz"/>
+        <w:pStyle w:val="ListParagraph"/>
         <w:numPr>
           <w:ilvl w:val="0"/>
           <w:numId w:val="1"/>
@@ -2791,11 +2744,7 @@
     </w:p>
     <w:p>
       <w:pPr>
-        <w:pStyle w:val="berschrift1"/>
-        <w:numPr>
-          <w:ilvl w:val="0"/>
-          <w:numId w:val="26"/>
-        </w:numPr>
+        <w:pStyle w:val="Heading1"/>
       </w:pPr>
       <w:bookmarkStart w:id="5" w:name="_Toc447288900"/>
       <w:r>
@@ -2819,30 +2768,32 @@
     </w:p>
     <w:p>
       <w:pPr>
-        <w:pStyle w:val="berschrift2"/>
+        <w:pStyle w:val="Heading2"/>
       </w:pPr>
       <w:bookmarkStart w:id="6" w:name="_Toc447288901"/>
+      <w:bookmarkStart w:id="7" w:name="_GoBack"/>
       <w:r>
         <w:t>Systemfunktionen</w:t>
       </w:r>
       <w:bookmarkEnd w:id="6"/>
     </w:p>
-    <w:p>
-      <w:pPr>
-        <w:rPr>
-          <w:lang w:val="de-CH"/>
-        </w:rPr>
-      </w:pPr>
-    </w:p>
-    <w:p>
-      <w:pPr>
-        <w:pStyle w:val="berschrift2"/>
-      </w:pPr>
-      <w:bookmarkStart w:id="7" w:name="_Toc447288902"/>
+    <w:bookmarkEnd w:id="7"/>
+    <w:p>
+      <w:pPr>
+        <w:rPr>
+          <w:lang w:val="de-CH"/>
+        </w:rPr>
+      </w:pPr>
+    </w:p>
+    <w:p>
+      <w:pPr>
+        <w:pStyle w:val="Heading2"/>
+      </w:pPr>
+      <w:bookmarkStart w:id="8" w:name="_Toc447288902"/>
       <w:r>
         <w:t>Schnittstellen</w:t>
       </w:r>
-      <w:bookmarkEnd w:id="7"/>
+      <w:bookmarkEnd w:id="8"/>
     </w:p>
     <w:p>
       <w:pPr>
@@ -2889,20 +2840,18 @@
     </w:p>
     <w:p>
       <w:pPr>
-        <w:pStyle w:val="berschrift1"/>
-      </w:pPr>
-      <w:bookmarkStart w:id="8" w:name="_Toc447288903"/>
-      <w:bookmarkStart w:id="9" w:name="_GoBack"/>
-      <w:bookmarkEnd w:id="9"/>
+        <w:pStyle w:val="Heading1"/>
+      </w:pPr>
+      <w:bookmarkStart w:id="9" w:name="_Toc447288903"/>
       <w:r>
         <w:lastRenderedPageBreak/>
         <w:t>Glossar</w:t>
       </w:r>
-      <w:bookmarkEnd w:id="8"/>
+      <w:bookmarkEnd w:id="9"/>
     </w:p>
     <w:tbl>
       <w:tblPr>
-        <w:tblStyle w:val="HelleSchattierung"/>
+        <w:tblStyle w:val="LightShading"/>
         <w:tblW w:w="9322" w:type="dxa"/>
         <w:tblLook w:val="04A0" w:firstRow="1" w:lastRow="0" w:firstColumn="1" w:lastColumn="0" w:noHBand="0" w:noVBand="1"/>
       </w:tblPr>
@@ -2984,34 +2933,34 @@
             <w:pPr>
               <w:cnfStyle w:val="000000100000" w:firstRow="0" w:lastRow="0" w:firstColumn="0" w:lastColumn="0" w:oddVBand="0" w:evenVBand="0" w:oddHBand="1" w:evenHBand="0" w:firstRowFirstColumn="0" w:firstRowLastColumn="0" w:lastRowFirstColumn="0" w:lastRowLastColumn="0"/>
               <w:rPr>
-                <w:lang w:val="de-CH"/>
+                <w:lang w:val="en-US"/>
               </w:rPr>
             </w:pPr>
             <w:r>
               <w:rPr>
-                <w:lang w:val="de-CH"/>
-              </w:rPr>
-              <w:t xml:space="preserve">Mental </w:t>
+                <w:lang w:val="en-US"/>
+              </w:rPr>
+              <w:t xml:space="preserve">Mental Health Care </w:t>
+            </w:r>
+            <w:r>
+              <w:rPr>
+                <w:lang w:val="en-US"/>
+              </w:rPr>
+              <w:t xml:space="preserve">– </w:t>
             </w:r>
             <w:proofErr w:type="spellStart"/>
             <w:r>
               <w:rPr>
-                <w:lang w:val="de-CH"/>
-              </w:rPr>
-              <w:t>Health</w:t>
+                <w:lang w:val="en-US"/>
+              </w:rPr>
+              <w:t>Patienten</w:t>
             </w:r>
             <w:proofErr w:type="spellEnd"/>
             <w:r>
               <w:rPr>
-                <w:lang w:val="de-CH"/>
-              </w:rPr>
-              <w:t xml:space="preserve"> Care </w:t>
-            </w:r>
-            <w:r>
-              <w:rPr>
-                <w:lang w:val="de-CH"/>
-              </w:rPr>
-              <w:t>– Patienten Management System</w:t>
+                <w:lang w:val="en-US"/>
+              </w:rPr>
+              <w:t xml:space="preserve"> Management System</w:t>
             </w:r>
           </w:p>
         </w:tc>
@@ -3025,7 +2974,7 @@
           <w:p>
             <w:pPr>
               <w:rPr>
-                <w:lang w:val="de-CH"/>
+                <w:lang w:val="en-US"/>
               </w:rPr>
             </w:pPr>
           </w:p>
@@ -3038,7 +2987,7 @@
             <w:pPr>
               <w:cnfStyle w:val="000000000000" w:firstRow="0" w:lastRow="0" w:firstColumn="0" w:lastColumn="0" w:oddVBand="0" w:evenVBand="0" w:oddHBand="0" w:evenHBand="0" w:firstRowFirstColumn="0" w:firstRowLastColumn="0" w:lastRowFirstColumn="0" w:lastRowLastColumn="0"/>
               <w:rPr>
-                <w:lang w:val="de-CH"/>
+                <w:lang w:val="en-US"/>
               </w:rPr>
             </w:pPr>
           </w:p>
@@ -3056,7 +3005,7 @@
           <w:p>
             <w:pPr>
               <w:rPr>
-                <w:lang w:val="de-CH"/>
+                <w:lang w:val="en-US"/>
               </w:rPr>
             </w:pPr>
           </w:p>
@@ -3070,7 +3019,7 @@
               <w:ind w:left="-250" w:firstLine="250"/>
               <w:cnfStyle w:val="000000100000" w:firstRow="0" w:lastRow="0" w:firstColumn="0" w:lastColumn="0" w:oddVBand="0" w:evenVBand="0" w:oddHBand="1" w:evenHBand="0" w:firstRowFirstColumn="0" w:firstRowLastColumn="0" w:lastRowFirstColumn="0" w:lastRowLastColumn="0"/>
               <w:rPr>
-                <w:lang w:val="de-CH"/>
+                <w:lang w:val="en-US"/>
               </w:rPr>
             </w:pPr>
           </w:p>
@@ -3085,7 +3034,7 @@
           <w:p>
             <w:pPr>
               <w:rPr>
-                <w:lang w:val="de-CH"/>
+                <w:lang w:val="en-US"/>
               </w:rPr>
             </w:pPr>
           </w:p>
@@ -3098,7 +3047,7 @@
             <w:pPr>
               <w:cnfStyle w:val="000000000000" w:firstRow="0" w:lastRow="0" w:firstColumn="0" w:lastColumn="0" w:oddVBand="0" w:evenVBand="0" w:oddHBand="0" w:evenHBand="0" w:firstRowFirstColumn="0" w:firstRowLastColumn="0" w:lastRowFirstColumn="0" w:lastRowLastColumn="0"/>
               <w:rPr>
-                <w:lang w:val="de-CH"/>
+                <w:lang w:val="en-US"/>
               </w:rPr>
             </w:pPr>
           </w:p>
@@ -3107,7 +3056,7 @@
     </w:tbl>
     <w:p>
       <w:pPr>
-        <w:pStyle w:val="berschrift1"/>
+        <w:pStyle w:val="Heading1"/>
       </w:pPr>
       <w:bookmarkStart w:id="10" w:name="_Toc447288904"/>
       <w:r>
@@ -3125,9 +3074,6 @@
       <w:proofErr w:type="spellEnd"/>
     </w:p>
     <w:p>
-      <w:pPr>
-        <w:pStyle w:val="berschrift2"/>
-      </w:pPr>
       <w:bookmarkStart w:id="11" w:name="_Toc447288905"/>
       <w:proofErr w:type="spellStart"/>
       <w:r>
@@ -3147,9 +3093,6 @@
       </w:pPr>
     </w:p>
     <w:p>
-      <w:pPr>
-        <w:pStyle w:val="berschrift2"/>
-      </w:pPr>
       <w:bookmarkStart w:id="12" w:name="_Toc447288906"/>
       <w:proofErr w:type="spellStart"/>
       <w:r>
@@ -3162,9 +3105,6 @@
       <w:bookmarkEnd w:id="12"/>
     </w:p>
     <w:p>
-      <w:pPr>
-        <w:pStyle w:val="berschrift3"/>
-      </w:pPr>
       <w:bookmarkStart w:id="13" w:name="_Toc447288907"/>
       <w:proofErr w:type="spellStart"/>
       <w:r>
@@ -3187,9 +3127,6 @@
       </w:pPr>
     </w:p>
     <w:p>
-      <w:pPr>
-        <w:pStyle w:val="berschrift3"/>
-      </w:pPr>
       <w:bookmarkStart w:id="14" w:name="_Toc447288908"/>
       <w:proofErr w:type="spellStart"/>
       <w:r>
@@ -3210,7 +3147,7 @@
     </w:p>
     <w:p>
       <w:pPr>
-        <w:pStyle w:val="berschrift1"/>
+        <w:pStyle w:val="Heading1"/>
       </w:pPr>
       <w:bookmarkStart w:id="15" w:name="_Toc447288909"/>
       <w:r>
@@ -3222,37 +3159,112 @@
     <w:p>
       <w:pPr>
         <w:rPr>
-          <w:i/>
-          <w:lang w:val="de-CH"/>
-        </w:rPr>
-      </w:pPr>
-      <w:r>
-        <w:rPr>
-          <w:i/>
-          <w:lang w:val="de-CH"/>
-        </w:rPr>
-        <w:t xml:space="preserve">Nur sehr high </w:t>
-      </w:r>
-      <w:proofErr w:type="spellStart"/>
-      <w:r>
-        <w:rPr>
-          <w:i/>
-          <w:lang w:val="de-CH"/>
-        </w:rPr>
-        <w:t>level</w:t>
-      </w:r>
-      <w:proofErr w:type="spellEnd"/>
-      <w:r>
-        <w:rPr>
-          <w:i/>
-          <w:lang w:val="de-CH"/>
-        </w:rPr>
-        <w:t xml:space="preserve"> -&gt; kommt später in Vorlesung</w:t>
-      </w:r>
-    </w:p>
-    <w:p>
-      <w:pPr>
-        <w:pStyle w:val="berschrift1"/>
+          <w:lang w:val="de-CH"/>
+        </w:rPr>
+      </w:pPr>
+    </w:p>
+    <w:p>
+      <w:pPr>
+        <w:spacing w:line="276" w:lineRule="auto"/>
+        <w:rPr>
+          <w:lang w:val="de-CH"/>
+        </w:rPr>
+      </w:pPr>
+      <w:r>
+        <w:rPr>
+          <w:lang w:val="de-CH"/>
+        </w:rPr>
+        <w:t>Beim Produkt handelt es sich um eine (Mobile-) Webapplikation. Es gibt einen zentralen Webserver und eine Datenbank. Unsere Benutzer können mit einem Webbrowser von ihrem Client-System aus auf die Applikation zugreifen.</w:t>
+      </w:r>
+    </w:p>
+    <w:p>
+      <w:pPr>
+        <w:spacing w:line="276" w:lineRule="auto"/>
+        <w:rPr>
+          <w:lang w:val="de-CH"/>
+        </w:rPr>
+      </w:pPr>
+      <w:r>
+        <w:rPr>
+          <w:lang w:val="de-CH"/>
+        </w:rPr>
+        <w:t>Zusätzlich soll auch die Möglichkeit bestehen, über eine einfache Mobile-App auf die Applikation zugreifen zu können.</w:t>
+      </w:r>
+    </w:p>
+    <w:p>
+      <w:pPr>
+        <w:spacing w:line="276" w:lineRule="auto"/>
+        <w:rPr>
+          <w:lang w:val="de-CH"/>
+        </w:rPr>
+      </w:pPr>
+    </w:p>
+    <w:p>
+      <w:pPr>
+        <w:spacing w:line="276" w:lineRule="auto"/>
+        <w:rPr>
+          <w:lang w:val="de-CH"/>
+        </w:rPr>
+      </w:pPr>
+      <w:r>
+        <w:rPr>
+          <w:noProof/>
+          <w:lang w:eastAsia="de-CH"/>
+        </w:rPr>
+        <w:drawing>
+          <wp:inline distT="0" distB="0" distL="0" distR="0" wp14:anchorId="501CAEFA" wp14:editId="7771999D">
+            <wp:extent cx="4258269" cy="3886742"/>
+            <wp:effectExtent l="0" t="0" r="9525" b="0"/>
+            <wp:docPr id="1" name="Picture 1"/>
+            <wp:cNvGraphicFramePr>
+              <a:graphicFrameLocks xmlns:a="http://schemas.openxmlformats.org/drawingml/2006/main" noChangeAspect="1"/>
+            </wp:cNvGraphicFramePr>
+            <a:graphic xmlns:a="http://schemas.openxmlformats.org/drawingml/2006/main">
+              <a:graphicData uri="http://schemas.openxmlformats.org/drawingml/2006/picture">
+                <pic:pic xmlns:pic="http://schemas.openxmlformats.org/drawingml/2006/picture">
+                  <pic:nvPicPr>
+                    <pic:cNvPr id="1" name="Architektur.png"/>
+                    <pic:cNvPicPr/>
+                  </pic:nvPicPr>
+                  <pic:blipFill>
+                    <a:blip r:embed="rId8">
+                      <a:extLst>
+                        <a:ext uri="{28A0092B-C50C-407E-A947-70E740481C1C}">
+                          <a14:useLocalDpi xmlns:a14="http://schemas.microsoft.com/office/drawing/2010/main" val="0"/>
+                        </a:ext>
+                      </a:extLst>
+                    </a:blip>
+                    <a:stretch>
+                      <a:fillRect/>
+                    </a:stretch>
+                  </pic:blipFill>
+                  <pic:spPr>
+                    <a:xfrm>
+                      <a:off x="0" y="0"/>
+                      <a:ext cx="4258269" cy="3886742"/>
+                    </a:xfrm>
+                    <a:prstGeom prst="rect">
+                      <a:avLst/>
+                    </a:prstGeom>
+                  </pic:spPr>
+                </pic:pic>
+              </a:graphicData>
+            </a:graphic>
+          </wp:inline>
+        </w:drawing>
+      </w:r>
+    </w:p>
+    <w:p>
+      <w:pPr>
+        <w:spacing w:line="276" w:lineRule="auto"/>
+        <w:rPr>
+          <w:lang w:val="de-CH"/>
+        </w:rPr>
+      </w:pPr>
+    </w:p>
+    <w:p>
+      <w:pPr>
+        <w:pStyle w:val="Heading1"/>
       </w:pPr>
       <w:bookmarkStart w:id="16" w:name="_Toc447288910"/>
       <w:r>
@@ -3268,11 +3280,7 @@
     </w:p>
     <w:p>
       <w:pPr>
-        <w:pStyle w:val="berschrift2"/>
-        <w:numPr>
-          <w:ilvl w:val="1"/>
-          <w:numId w:val="25"/>
-        </w:numPr>
+        <w:pStyle w:val="Heading2"/>
       </w:pPr>
       <w:bookmarkStart w:id="17" w:name="_Toc447288911"/>
       <w:r>
@@ -3287,14 +3295,864 @@
     </w:p>
     <w:p>
       <w:pPr>
-        <w:rPr>
-          <w:lang w:val="de-CH"/>
-        </w:rPr>
-      </w:pPr>
-    </w:p>
-    <w:p>
-      <w:pPr>
-        <w:pStyle w:val="berschrift2"/>
+        <w:pStyle w:val="Heading3"/>
+      </w:pPr>
+      <w:r>
+        <w:t>Patienten verwalten</w:t>
+      </w:r>
+    </w:p>
+    <w:tbl>
+      <w:tblPr>
+        <w:tblStyle w:val="TableGrid"/>
+        <w:tblW w:w="0" w:type="auto"/>
+        <w:tblLook w:val="04A0" w:firstRow="1" w:lastRow="0" w:firstColumn="1" w:lastColumn="0" w:noHBand="0" w:noVBand="1"/>
+      </w:tblPr>
+      <w:tblGrid>
+        <w:gridCol w:w="846"/>
+        <w:gridCol w:w="8216"/>
+      </w:tblGrid>
+      <w:tr>
+        <w:tc>
+          <w:tcPr>
+            <w:tcW w:w="846" w:type="dxa"/>
+          </w:tcPr>
+          <w:p>
+            <w:r>
+              <w:t>1.1.1.1</w:t>
+            </w:r>
+          </w:p>
+        </w:tc>
+        <w:tc>
+          <w:tcPr>
+            <w:tcW w:w="8216" w:type="dxa"/>
+          </w:tcPr>
+          <w:p>
+            <w:r>
+              <w:t>Neuen Patient anlegen</w:t>
+            </w:r>
+          </w:p>
+        </w:tc>
+      </w:tr>
+      <w:tr>
+        <w:tc>
+          <w:tcPr>
+            <w:tcW w:w="9062" w:type="dxa"/>
+            <w:gridSpan w:val="2"/>
+          </w:tcPr>
+          <w:p>
+            <w:r>
+              <w:t>Ein neuer Patient kann als Datenelement angelegt werden. Die Daten des Patienten können zu einem späteren Zeitpunkt ergänzt oder editiert werden.</w:t>
+            </w:r>
+          </w:p>
+        </w:tc>
+      </w:tr>
+    </w:tbl>
+    <w:p/>
+    <w:tbl>
+      <w:tblPr>
+        <w:tblStyle w:val="TableGrid"/>
+        <w:tblW w:w="0" w:type="auto"/>
+        <w:tblLook w:val="04A0" w:firstRow="1" w:lastRow="0" w:firstColumn="1" w:lastColumn="0" w:noHBand="0" w:noVBand="1"/>
+      </w:tblPr>
+      <w:tblGrid>
+        <w:gridCol w:w="846"/>
+        <w:gridCol w:w="8216"/>
+      </w:tblGrid>
+      <w:tr>
+        <w:tc>
+          <w:tcPr>
+            <w:tcW w:w="846" w:type="dxa"/>
+          </w:tcPr>
+          <w:p>
+            <w:r>
+              <w:t>1.1.1.2</w:t>
+            </w:r>
+          </w:p>
+        </w:tc>
+        <w:tc>
+          <w:tcPr>
+            <w:tcW w:w="8216" w:type="dxa"/>
+          </w:tcPr>
+          <w:p>
+            <w:r>
+              <w:t>Patient aus System löschen</w:t>
+            </w:r>
+          </w:p>
+        </w:tc>
+      </w:tr>
+      <w:tr>
+        <w:tc>
+          <w:tcPr>
+            <w:tcW w:w="9062" w:type="dxa"/>
+            <w:gridSpan w:val="2"/>
+          </w:tcPr>
+          <w:p>
+            <w:r>
+              <w:t>Ein Patienten-Dateneintrag kann auch wieder aus dem System gelöscht werden.</w:t>
+            </w:r>
+          </w:p>
+        </w:tc>
+      </w:tr>
+    </w:tbl>
+    <w:p/>
+    <w:tbl>
+      <w:tblPr>
+        <w:tblStyle w:val="TableGrid"/>
+        <w:tblW w:w="0" w:type="auto"/>
+        <w:tblLook w:val="04A0" w:firstRow="1" w:lastRow="0" w:firstColumn="1" w:lastColumn="0" w:noHBand="0" w:noVBand="1"/>
+      </w:tblPr>
+      <w:tblGrid>
+        <w:gridCol w:w="846"/>
+        <w:gridCol w:w="8216"/>
+      </w:tblGrid>
+      <w:tr>
+        <w:tc>
+          <w:tcPr>
+            <w:tcW w:w="846" w:type="dxa"/>
+          </w:tcPr>
+          <w:p>
+            <w:r>
+              <w:t>1.1.1.3</w:t>
+            </w:r>
+          </w:p>
+        </w:tc>
+        <w:tc>
+          <w:tcPr>
+            <w:tcW w:w="8216" w:type="dxa"/>
+          </w:tcPr>
+          <w:p>
+            <w:r>
+              <w:t>Nach einem Patient suchen</w:t>
+            </w:r>
+          </w:p>
+        </w:tc>
+      </w:tr>
+      <w:tr>
+        <w:tc>
+          <w:tcPr>
+            <w:tcW w:w="9062" w:type="dxa"/>
+            <w:gridSpan w:val="2"/>
+          </w:tcPr>
+          <w:p>
+            <w:r>
+              <w:t>Mit einer Suchmaske kann nach einem im System vorhanden Patienten gesucht werden. Die Suchkriterien sind Name des Patienten, Geburtsdatum und Sozialversicherungsnummer.</w:t>
+            </w:r>
+          </w:p>
+        </w:tc>
+      </w:tr>
+    </w:tbl>
+    <w:p>
+      <w:pPr>
+        <w:rPr>
+          <w:b/>
+        </w:rPr>
+      </w:pPr>
+    </w:p>
+    <w:tbl>
+      <w:tblPr>
+        <w:tblStyle w:val="TableGrid"/>
+        <w:tblW w:w="0" w:type="auto"/>
+        <w:tblLook w:val="04A0" w:firstRow="1" w:lastRow="0" w:firstColumn="1" w:lastColumn="0" w:noHBand="0" w:noVBand="1"/>
+      </w:tblPr>
+      <w:tblGrid>
+        <w:gridCol w:w="846"/>
+        <w:gridCol w:w="8216"/>
+      </w:tblGrid>
+      <w:tr>
+        <w:tc>
+          <w:tcPr>
+            <w:tcW w:w="846" w:type="dxa"/>
+          </w:tcPr>
+          <w:p>
+            <w:r>
+              <w:t>1.1.1.4</w:t>
+            </w:r>
+          </w:p>
+        </w:tc>
+        <w:tc>
+          <w:tcPr>
+            <w:tcW w:w="8216" w:type="dxa"/>
+          </w:tcPr>
+          <w:p>
+            <w:r>
+              <w:t>Detailansicht des Patienten anschauen</w:t>
+            </w:r>
+          </w:p>
+        </w:tc>
+      </w:tr>
+      <w:tr>
+        <w:tc>
+          <w:tcPr>
+            <w:tcW w:w="9062" w:type="dxa"/>
+            <w:gridSpan w:val="2"/>
+          </w:tcPr>
+          <w:p>
+            <w:r>
+              <w:t>Jeder Patient hat eine Detailansicht, die die aktuellen Medikamente und Diagnosen auflistet und die Kontakte des Patienten anzeigt. Zusätzlich wird die Gefährdung des Patienten mit einer Ampel angezeigt.</w:t>
+            </w:r>
+          </w:p>
+        </w:tc>
+      </w:tr>
+    </w:tbl>
+    <w:p>
+      <w:pPr>
+        <w:rPr>
+          <w:b/>
+        </w:rPr>
+      </w:pPr>
+    </w:p>
+    <w:p>
+      <w:pPr>
+        <w:pStyle w:val="Heading3"/>
+      </w:pPr>
+      <w:r>
+        <w:t>Kontaktdaten des Patienten verwalten</w:t>
+      </w:r>
+    </w:p>
+    <w:tbl>
+      <w:tblPr>
+        <w:tblStyle w:val="TableGrid"/>
+        <w:tblW w:w="0" w:type="auto"/>
+        <w:tblLook w:val="04A0" w:firstRow="1" w:lastRow="0" w:firstColumn="1" w:lastColumn="0" w:noHBand="0" w:noVBand="1"/>
+      </w:tblPr>
+      <w:tblGrid>
+        <w:gridCol w:w="846"/>
+        <w:gridCol w:w="8216"/>
+      </w:tblGrid>
+      <w:tr>
+        <w:tc>
+          <w:tcPr>
+            <w:tcW w:w="846" w:type="dxa"/>
+          </w:tcPr>
+          <w:p>
+            <w:r>
+              <w:t>1.1.2.1</w:t>
+            </w:r>
+          </w:p>
+        </w:tc>
+        <w:tc>
+          <w:tcPr>
+            <w:tcW w:w="8216" w:type="dxa"/>
+          </w:tcPr>
+          <w:p>
+            <w:r>
+              <w:t>Kontaktdaten des Patienten erfassen</w:t>
+            </w:r>
+          </w:p>
+        </w:tc>
+      </w:tr>
+      <w:tr>
+        <w:tc>
+          <w:tcPr>
+            <w:tcW w:w="9062" w:type="dxa"/>
+            <w:gridSpan w:val="2"/>
+          </w:tcPr>
+          <w:p>
+            <w:r>
+              <w:t>Für jeden Patienten im System können Kontaktdaten eingetragen werden. Die Kontaktdaten enthalten Namen des Kontakts, Funktion (Hausarzt, Vormund, o.ä.) und eine Telefonnummer.</w:t>
+            </w:r>
+          </w:p>
+        </w:tc>
+      </w:tr>
+    </w:tbl>
+    <w:p/>
+    <w:tbl>
+      <w:tblPr>
+        <w:tblStyle w:val="TableGrid"/>
+        <w:tblW w:w="0" w:type="auto"/>
+        <w:tblLook w:val="04A0" w:firstRow="1" w:lastRow="0" w:firstColumn="1" w:lastColumn="0" w:noHBand="0" w:noVBand="1"/>
+      </w:tblPr>
+      <w:tblGrid>
+        <w:gridCol w:w="846"/>
+        <w:gridCol w:w="8216"/>
+      </w:tblGrid>
+      <w:tr>
+        <w:tc>
+          <w:tcPr>
+            <w:tcW w:w="846" w:type="dxa"/>
+          </w:tcPr>
+          <w:p>
+            <w:r>
+              <w:t>1.1.2.2</w:t>
+            </w:r>
+          </w:p>
+        </w:tc>
+        <w:tc>
+          <w:tcPr>
+            <w:tcW w:w="8216" w:type="dxa"/>
+          </w:tcPr>
+          <w:p>
+            <w:r>
+              <w:t>Kontaktdaten des Patienten editieren</w:t>
+            </w:r>
+          </w:p>
+        </w:tc>
+      </w:tr>
+      <w:tr>
+        <w:tc>
+          <w:tcPr>
+            <w:tcW w:w="9062" w:type="dxa"/>
+            <w:gridSpan w:val="2"/>
+          </w:tcPr>
+          <w:p>
+            <w:r>
+              <w:t>Für jeden Patienten im System können Kontaktdaten editiert werden. Die Kontaktdaten enthalten Namen des Kontakts, Funktion (Hausarzt, Vormund, o.ä.) und eine Telefonnummer.</w:t>
+            </w:r>
+          </w:p>
+        </w:tc>
+      </w:tr>
+    </w:tbl>
+    <w:p/>
+    <w:tbl>
+      <w:tblPr>
+        <w:tblStyle w:val="TableGrid"/>
+        <w:tblW w:w="0" w:type="auto"/>
+        <w:tblLook w:val="04A0" w:firstRow="1" w:lastRow="0" w:firstColumn="1" w:lastColumn="0" w:noHBand="0" w:noVBand="1"/>
+      </w:tblPr>
+      <w:tblGrid>
+        <w:gridCol w:w="846"/>
+        <w:gridCol w:w="8216"/>
+      </w:tblGrid>
+      <w:tr>
+        <w:tc>
+          <w:tcPr>
+            <w:tcW w:w="846" w:type="dxa"/>
+          </w:tcPr>
+          <w:p>
+            <w:r>
+              <w:t>1.1.2.3</w:t>
+            </w:r>
+          </w:p>
+        </w:tc>
+        <w:tc>
+          <w:tcPr>
+            <w:tcW w:w="8216" w:type="dxa"/>
+          </w:tcPr>
+          <w:p>
+            <w:r>
+              <w:t>Kontaktdaten des Patienten löschen</w:t>
+            </w:r>
+          </w:p>
+        </w:tc>
+      </w:tr>
+      <w:tr>
+        <w:tc>
+          <w:tcPr>
+            <w:tcW w:w="9062" w:type="dxa"/>
+            <w:gridSpan w:val="2"/>
+          </w:tcPr>
+          <w:p>
+            <w:r>
+              <w:t>Für jeden Patienten im System können die Kontaktdaten auch wieder gelöscht werden.</w:t>
+            </w:r>
+          </w:p>
+        </w:tc>
+      </w:tr>
+    </w:tbl>
+    <w:p/>
+    <w:p>
+      <w:pPr>
+        <w:pStyle w:val="Heading3"/>
+      </w:pPr>
+      <w:r>
+        <w:t>Gefährdung des Patienten ändern</w:t>
+      </w:r>
+    </w:p>
+    <w:tbl>
+      <w:tblPr>
+        <w:tblStyle w:val="TableGrid"/>
+        <w:tblW w:w="0" w:type="auto"/>
+        <w:tblLook w:val="04A0" w:firstRow="1" w:lastRow="0" w:firstColumn="1" w:lastColumn="0" w:noHBand="0" w:noVBand="1"/>
+      </w:tblPr>
+      <w:tblGrid>
+        <w:gridCol w:w="846"/>
+        <w:gridCol w:w="8216"/>
+      </w:tblGrid>
+      <w:tr>
+        <w:tc>
+          <w:tcPr>
+            <w:tcW w:w="846" w:type="dxa"/>
+          </w:tcPr>
+          <w:p>
+            <w:r>
+              <w:t>1.1.3.1</w:t>
+            </w:r>
+          </w:p>
+        </w:tc>
+        <w:tc>
+          <w:tcPr>
+            <w:tcW w:w="8216" w:type="dxa"/>
+          </w:tcPr>
+          <w:p>
+            <w:r>
+              <w:t>Status der Gefährdung anpassen</w:t>
+            </w:r>
+          </w:p>
+        </w:tc>
+      </w:tr>
+      <w:tr>
+        <w:tc>
+          <w:tcPr>
+            <w:tcW w:w="9062" w:type="dxa"/>
+            <w:gridSpan w:val="2"/>
+          </w:tcPr>
+          <w:p>
+            <w:r>
+              <w:t xml:space="preserve">Bei jedem Patienten kann die Gefährdung angepasst werden. Die möglichen Stufen sind: </w:t>
+            </w:r>
+          </w:p>
+          <w:p>
+            <w:pPr>
+              <w:pStyle w:val="ListParagraph"/>
+              <w:numPr>
+                <w:ilvl w:val="0"/>
+                <w:numId w:val="28"/>
+              </w:numPr>
+            </w:pPr>
+            <w:r>
+              <w:t>Ungefährlich</w:t>
+            </w:r>
+          </w:p>
+          <w:p>
+            <w:pPr>
+              <w:pStyle w:val="ListParagraph"/>
+              <w:numPr>
+                <w:ilvl w:val="0"/>
+                <w:numId w:val="28"/>
+              </w:numPr>
+            </w:pPr>
+            <w:r>
+              <w:t>Selbstgefährdend</w:t>
+            </w:r>
+          </w:p>
+          <w:p>
+            <w:pPr>
+              <w:pStyle w:val="ListParagraph"/>
+              <w:numPr>
+                <w:ilvl w:val="0"/>
+                <w:numId w:val="28"/>
+              </w:numPr>
+            </w:pPr>
+            <w:r>
+              <w:t>Andere gefährdend</w:t>
+            </w:r>
+          </w:p>
+          <w:p>
+            <w:r>
+              <w:t>Bei jeder Anpassung muss zwingend das Datum der Diagnose und die Person, die die Diagnose erstellt hat, angegeben werden. Zusätzlich kann ein Datum angegeben werden, bis wann die Gefährdung gültig ist.</w:t>
+            </w:r>
+          </w:p>
+        </w:tc>
+      </w:tr>
+    </w:tbl>
+    <w:p/>
+    <w:p>
+      <w:pPr>
+        <w:pStyle w:val="Heading3"/>
+      </w:pPr>
+      <w:r>
+        <w:t>Diagnosen verwalten</w:t>
+      </w:r>
+    </w:p>
+    <w:tbl>
+      <w:tblPr>
+        <w:tblStyle w:val="TableGrid"/>
+        <w:tblW w:w="0" w:type="auto"/>
+        <w:tblInd w:w="-5" w:type="dxa"/>
+        <w:tblLook w:val="04A0" w:firstRow="1" w:lastRow="0" w:firstColumn="1" w:lastColumn="0" w:noHBand="0" w:noVBand="1"/>
+      </w:tblPr>
+      <w:tblGrid>
+        <w:gridCol w:w="846"/>
+        <w:gridCol w:w="8216"/>
+      </w:tblGrid>
+      <w:tr>
+        <w:tc>
+          <w:tcPr>
+            <w:tcW w:w="846" w:type="dxa"/>
+          </w:tcPr>
+          <w:p>
+            <w:r>
+              <w:t>1.1.4.1</w:t>
+            </w:r>
+          </w:p>
+        </w:tc>
+        <w:tc>
+          <w:tcPr>
+            <w:tcW w:w="8216" w:type="dxa"/>
+          </w:tcPr>
+          <w:p>
+            <w:r>
+              <w:t>Erfassen einer Diagnose / Nebendiagnose für den Patienten</w:t>
+            </w:r>
+          </w:p>
+        </w:tc>
+      </w:tr>
+      <w:tr>
+        <w:tc>
+          <w:tcPr>
+            <w:tcW w:w="9062" w:type="dxa"/>
+            <w:gridSpan w:val="2"/>
+          </w:tcPr>
+          <w:p>
+            <w:r>
+              <w:t>Für jeden Patienten im System kann eine Diagnose erfasst werden. Der Diagnose-Eintrag enthält Art der Diagnose, Befund, Datum der Durchführung der Diagnose, Arzt der die Diagnose gemacht hat und weitere (fakultative) Bemerkungen.</w:t>
+            </w:r>
+          </w:p>
+        </w:tc>
+      </w:tr>
+    </w:tbl>
+    <w:p/>
+    <w:tbl>
+      <w:tblPr>
+        <w:tblStyle w:val="TableGrid"/>
+        <w:tblW w:w="0" w:type="auto"/>
+        <w:tblLook w:val="04A0" w:firstRow="1" w:lastRow="0" w:firstColumn="1" w:lastColumn="0" w:noHBand="0" w:noVBand="1"/>
+      </w:tblPr>
+      <w:tblGrid>
+        <w:gridCol w:w="846"/>
+        <w:gridCol w:w="8216"/>
+      </w:tblGrid>
+      <w:tr>
+        <w:tc>
+          <w:tcPr>
+            <w:tcW w:w="846" w:type="dxa"/>
+          </w:tcPr>
+          <w:p>
+            <w:r>
+              <w:t>1.1.4.2</w:t>
+            </w:r>
+          </w:p>
+        </w:tc>
+        <w:tc>
+          <w:tcPr>
+            <w:tcW w:w="8216" w:type="dxa"/>
+          </w:tcPr>
+          <w:p>
+            <w:r>
+              <w:t>Editieren einer Diagnose / Nebendiagnose für den Patienten</w:t>
+            </w:r>
+          </w:p>
+        </w:tc>
+      </w:tr>
+      <w:tr>
+        <w:tc>
+          <w:tcPr>
+            <w:tcW w:w="9062" w:type="dxa"/>
+            <w:gridSpan w:val="2"/>
+          </w:tcPr>
+          <w:p>
+            <w:r>
+              <w:t>Im System eingetragene Diagnosen können editiert werden.</w:t>
+            </w:r>
+          </w:p>
+        </w:tc>
+      </w:tr>
+    </w:tbl>
+    <w:p/>
+    <w:tbl>
+      <w:tblPr>
+        <w:tblStyle w:val="TableGrid"/>
+        <w:tblW w:w="0" w:type="auto"/>
+        <w:tblLook w:val="04A0" w:firstRow="1" w:lastRow="0" w:firstColumn="1" w:lastColumn="0" w:noHBand="0" w:noVBand="1"/>
+      </w:tblPr>
+      <w:tblGrid>
+        <w:gridCol w:w="846"/>
+        <w:gridCol w:w="8216"/>
+      </w:tblGrid>
+      <w:tr>
+        <w:tc>
+          <w:tcPr>
+            <w:tcW w:w="846" w:type="dxa"/>
+          </w:tcPr>
+          <w:p>
+            <w:r>
+              <w:t>1.1.4.3</w:t>
+            </w:r>
+          </w:p>
+        </w:tc>
+        <w:tc>
+          <w:tcPr>
+            <w:tcW w:w="8216" w:type="dxa"/>
+          </w:tcPr>
+          <w:p>
+            <w:r>
+              <w:t>Löschen einer Diagnose / Nebendiagnose für den Patienten</w:t>
+            </w:r>
+          </w:p>
+        </w:tc>
+      </w:tr>
+      <w:tr>
+        <w:tc>
+          <w:tcPr>
+            <w:tcW w:w="9062" w:type="dxa"/>
+            <w:gridSpan w:val="2"/>
+          </w:tcPr>
+          <w:p>
+            <w:r>
+              <w:t>Im System eingetragene Diagnosen können gelöscht werden.</w:t>
+            </w:r>
+          </w:p>
+        </w:tc>
+      </w:tr>
+    </w:tbl>
+    <w:p/>
+    <w:p/>
+    <w:tbl>
+      <w:tblPr>
+        <w:tblStyle w:val="TableGrid"/>
+        <w:tblW w:w="0" w:type="auto"/>
+        <w:tblLook w:val="04A0" w:firstRow="1" w:lastRow="0" w:firstColumn="1" w:lastColumn="0" w:noHBand="0" w:noVBand="1"/>
+      </w:tblPr>
+      <w:tblGrid>
+        <w:gridCol w:w="846"/>
+        <w:gridCol w:w="8216"/>
+      </w:tblGrid>
+      <w:tr>
+        <w:tc>
+          <w:tcPr>
+            <w:tcW w:w="846" w:type="dxa"/>
+          </w:tcPr>
+          <w:p>
+            <w:r>
+              <w:lastRenderedPageBreak/>
+              <w:t>1.1.4.4</w:t>
+            </w:r>
+          </w:p>
+        </w:tc>
+        <w:tc>
+          <w:tcPr>
+            <w:tcW w:w="8216" w:type="dxa"/>
+          </w:tcPr>
+          <w:p>
+            <w:r>
+              <w:t>Historie der Diagnosen / Nebendiagnosen anschauen</w:t>
+            </w:r>
+          </w:p>
+        </w:tc>
+      </w:tr>
+      <w:tr>
+        <w:tc>
+          <w:tcPr>
+            <w:tcW w:w="9062" w:type="dxa"/>
+            <w:gridSpan w:val="2"/>
+          </w:tcPr>
+          <w:p>
+            <w:r>
+              <w:t>Für jeden Patienten im System kann die Historie der Diagnosen und Nebendiagnosen angeschaut werden. Die Historie ist eine chronologisch geordnete Liste aller erfassten Diagnosen.</w:t>
+            </w:r>
+          </w:p>
+        </w:tc>
+      </w:tr>
+    </w:tbl>
+    <w:p/>
+    <w:p>
+      <w:pPr>
+        <w:pStyle w:val="Heading3"/>
+      </w:pPr>
+      <w:r>
+        <w:t>Medikamente verwalten</w:t>
+      </w:r>
+    </w:p>
+    <w:tbl>
+      <w:tblPr>
+        <w:tblStyle w:val="TableGrid"/>
+        <w:tblW w:w="0" w:type="auto"/>
+        <w:tblInd w:w="-5" w:type="dxa"/>
+        <w:tblLook w:val="04A0" w:firstRow="1" w:lastRow="0" w:firstColumn="1" w:lastColumn="0" w:noHBand="0" w:noVBand="1"/>
+      </w:tblPr>
+      <w:tblGrid>
+        <w:gridCol w:w="846"/>
+        <w:gridCol w:w="8216"/>
+      </w:tblGrid>
+      <w:tr>
+        <w:tc>
+          <w:tcPr>
+            <w:tcW w:w="846" w:type="dxa"/>
+          </w:tcPr>
+          <w:p>
+            <w:r>
+              <w:t>1.1.5.1</w:t>
+            </w:r>
+          </w:p>
+        </w:tc>
+        <w:tc>
+          <w:tcPr>
+            <w:tcW w:w="8216" w:type="dxa"/>
+          </w:tcPr>
+          <w:p>
+            <w:r>
+              <w:t>Erfassen eines Medikamentes für den Patienten</w:t>
+            </w:r>
+          </w:p>
+        </w:tc>
+      </w:tr>
+      <w:tr>
+        <w:tc>
+          <w:tcPr>
+            <w:tcW w:w="9062" w:type="dxa"/>
+            <w:gridSpan w:val="2"/>
+          </w:tcPr>
+          <w:p>
+            <w:r>
+              <w:t>Für jeden Patienten im System kann ein verschriebenes Medikament erfasst werden. Der Eintrag enthält den Namen des Medikamentes, das Datum der Verschreibung, die Gültigkeitsdauer der Verschreibung, den Namen des Arztes, der das Medikament verschrieben hat, und weitere (fakultative) Bemerkungen.</w:t>
+            </w:r>
+          </w:p>
+        </w:tc>
+      </w:tr>
+    </w:tbl>
+    <w:p/>
+    <w:tbl>
+      <w:tblPr>
+        <w:tblStyle w:val="TableGrid"/>
+        <w:tblW w:w="0" w:type="auto"/>
+        <w:tblLook w:val="04A0" w:firstRow="1" w:lastRow="0" w:firstColumn="1" w:lastColumn="0" w:noHBand="0" w:noVBand="1"/>
+      </w:tblPr>
+      <w:tblGrid>
+        <w:gridCol w:w="846"/>
+        <w:gridCol w:w="8216"/>
+      </w:tblGrid>
+      <w:tr>
+        <w:tc>
+          <w:tcPr>
+            <w:tcW w:w="846" w:type="dxa"/>
+          </w:tcPr>
+          <w:p>
+            <w:r>
+              <w:t>1.1.5.2</w:t>
+            </w:r>
+          </w:p>
+        </w:tc>
+        <w:tc>
+          <w:tcPr>
+            <w:tcW w:w="8216" w:type="dxa"/>
+          </w:tcPr>
+          <w:p>
+            <w:r>
+              <w:t>Editieren eines Medikamentes für den Patienten</w:t>
+            </w:r>
+          </w:p>
+        </w:tc>
+      </w:tr>
+      <w:tr>
+        <w:tc>
+          <w:tcPr>
+            <w:tcW w:w="9062" w:type="dxa"/>
+            <w:gridSpan w:val="2"/>
+          </w:tcPr>
+          <w:p>
+            <w:r>
+              <w:t>Im System eingetragene Medikamente können editiert werden.</w:t>
+            </w:r>
+          </w:p>
+        </w:tc>
+      </w:tr>
+    </w:tbl>
+    <w:p/>
+    <w:tbl>
+      <w:tblPr>
+        <w:tblStyle w:val="TableGrid"/>
+        <w:tblW w:w="0" w:type="auto"/>
+        <w:tblLook w:val="04A0" w:firstRow="1" w:lastRow="0" w:firstColumn="1" w:lastColumn="0" w:noHBand="0" w:noVBand="1"/>
+      </w:tblPr>
+      <w:tblGrid>
+        <w:gridCol w:w="846"/>
+        <w:gridCol w:w="8216"/>
+      </w:tblGrid>
+      <w:tr>
+        <w:tc>
+          <w:tcPr>
+            <w:tcW w:w="846" w:type="dxa"/>
+          </w:tcPr>
+          <w:p>
+            <w:r>
+              <w:t>1.1.5.3</w:t>
+            </w:r>
+          </w:p>
+        </w:tc>
+        <w:tc>
+          <w:tcPr>
+            <w:tcW w:w="8216" w:type="dxa"/>
+          </w:tcPr>
+          <w:p>
+            <w:r>
+              <w:t>Löschen eines Medikamentes für den Patienten</w:t>
+            </w:r>
+          </w:p>
+        </w:tc>
+      </w:tr>
+      <w:tr>
+        <w:tc>
+          <w:tcPr>
+            <w:tcW w:w="9062" w:type="dxa"/>
+            <w:gridSpan w:val="2"/>
+          </w:tcPr>
+          <w:p>
+            <w:r>
+              <w:t>Im System eingetragene Medikamente können gelöscht werden.</w:t>
+            </w:r>
+          </w:p>
+        </w:tc>
+      </w:tr>
+    </w:tbl>
+    <w:p/>
+    <w:tbl>
+      <w:tblPr>
+        <w:tblStyle w:val="TableGrid"/>
+        <w:tblW w:w="0" w:type="auto"/>
+        <w:tblLook w:val="04A0" w:firstRow="1" w:lastRow="0" w:firstColumn="1" w:lastColumn="0" w:noHBand="0" w:noVBand="1"/>
+      </w:tblPr>
+      <w:tblGrid>
+        <w:gridCol w:w="846"/>
+        <w:gridCol w:w="8216"/>
+      </w:tblGrid>
+      <w:tr>
+        <w:tc>
+          <w:tcPr>
+            <w:tcW w:w="846" w:type="dxa"/>
+          </w:tcPr>
+          <w:p>
+            <w:r>
+              <w:t>1.1.5.4</w:t>
+            </w:r>
+          </w:p>
+        </w:tc>
+        <w:tc>
+          <w:tcPr>
+            <w:tcW w:w="8216" w:type="dxa"/>
+          </w:tcPr>
+          <w:p>
+            <w:r>
+              <w:t>Historie der Medikamente anschauen</w:t>
+            </w:r>
+          </w:p>
+        </w:tc>
+      </w:tr>
+      <w:tr>
+        <w:tc>
+          <w:tcPr>
+            <w:tcW w:w="9062" w:type="dxa"/>
+            <w:gridSpan w:val="2"/>
+          </w:tcPr>
+          <w:p>
+            <w:r>
+              <w:t>Für jeden Patienten im System kann die Historie der verschriebenen Medikamente angeschaut werden. Die Historie ist eine chronologisch geordnete Liste aller dem Patienten verschriebener Medikamente.</w:t>
+            </w:r>
+          </w:p>
+        </w:tc>
+      </w:tr>
+    </w:tbl>
+    <w:p/>
+    <w:p/>
+    <w:p>
+      <w:pPr>
+        <w:rPr>
+          <w:lang w:val="de-CH"/>
+        </w:rPr>
+      </w:pPr>
+    </w:p>
+    <w:p>
+      <w:pPr>
+        <w:pStyle w:val="Heading2"/>
       </w:pPr>
       <w:bookmarkStart w:id="18" w:name="_Toc447288912"/>
       <w:r>
@@ -3316,7 +4174,36 @@
     </w:p>
     <w:p>
       <w:pPr>
-        <w:pStyle w:val="berschrift1"/>
+        <w:spacing w:line="276" w:lineRule="auto"/>
+      </w:pPr>
+      <w:r>
+        <w:t xml:space="preserve">Da von mehreren Benutzern gleichzeitig auf das System zugegriffen werden kann, muss eine Mehrbenutzerfähigkeit sichergestellt werden. Insbesondere müssen die Daten in der Datenbank immer aktuell sein und das System muss genügend </w:t>
+      </w:r>
+      <w:proofErr w:type="spellStart"/>
+      <w:r>
+        <w:t>Performant</w:t>
+      </w:r>
+      <w:proofErr w:type="spellEnd"/>
+      <w:r>
+        <w:t xml:space="preserve"> sein, um mehrere gleichzeitige Anfragen zu behandeln.</w:t>
+      </w:r>
+    </w:p>
+    <w:p>
+      <w:pPr>
+        <w:spacing w:line="276" w:lineRule="auto"/>
+      </w:pPr>
+      <w:r>
+        <w:t>Patientendaten gehören zu den besonders schützenswerten Daten. Deshalb muss sichergestellt werden, dass die Daten entsprechend geschützt sind.</w:t>
+      </w:r>
+    </w:p>
+    <w:p>
+      <w:pPr>
+        <w:spacing w:line="276" w:lineRule="auto"/>
+      </w:pPr>
+    </w:p>
+    <w:p>
+      <w:pPr>
+        <w:pStyle w:val="Heading1"/>
       </w:pPr>
       <w:bookmarkStart w:id="19" w:name="_Toc447288913"/>
       <w:r>
@@ -3334,7 +4221,28 @@
     </w:p>
     <w:p>
       <w:pPr>
-        <w:pStyle w:val="berschrift1"/>
+        <w:spacing w:line="276" w:lineRule="auto"/>
+      </w:pPr>
+      <w:r>
+        <w:t>In zukünftigen Versionen könnte unsere Applikation Schnittstellen zu Patientenverwaltungssoftware enthalten, die an Spitälern eingesetzt wird. Momentan finden Gespräche statt, wie die Software-Landschaft an Schweizer Spitälern vereinheitlicht werden könnte. Es macht Sinn, diesen Prozess abzuwarten, um nicht in eine womöglich bald veraltete Schnittstelle zu investieren.</w:t>
+      </w:r>
+    </w:p>
+    <w:p>
+      <w:pPr>
+        <w:spacing w:line="276" w:lineRule="auto"/>
+      </w:pPr>
+      <w:r>
+        <w:t>Sollte es in Zukunft eine einheitliche Schnittstelle zwischen allen Spitälern und Arztpraxen geben, würde das für eine Anbindung unserer Applikation an die Patienten-Verwaltungsapplikationen sprechen.</w:t>
+      </w:r>
+    </w:p>
+    <w:p>
+      <w:pPr>
+        <w:spacing w:line="276" w:lineRule="auto"/>
+      </w:pPr>
+    </w:p>
+    <w:p>
+      <w:pPr>
+        <w:pStyle w:val="Heading1"/>
       </w:pPr>
       <w:bookmarkStart w:id="20" w:name="_Toc447288914"/>
       <w:proofErr w:type="spellStart"/>
@@ -3354,7 +4262,7 @@
     </w:p>
     <w:p>
       <w:pPr>
-        <w:pStyle w:val="berschrift1"/>
+        <w:pStyle w:val="Heading1"/>
       </w:pPr>
       <w:bookmarkStart w:id="21" w:name="_Toc447288915"/>
       <w:r>
@@ -3372,7 +4280,7 @@
     </w:p>
     <w:p>
       <w:pPr>
-        <w:pStyle w:val="berschrift1"/>
+        <w:pStyle w:val="Heading1"/>
       </w:pPr>
       <w:bookmarkStart w:id="22" w:name="_Toc447288916"/>
       <w:r>
@@ -3401,7 +4309,7 @@
 </file>
 
 <file path=word/endnotes.xml><?xml version="1.0" encoding="utf-8"?>
-<w:endnotes xmlns:wpc="http://schemas.microsoft.com/office/word/2010/wordprocessingCanvas" xmlns:mc="http://schemas.openxmlformats.org/markup-compatibility/2006" xmlns:o="urn:schemas-microsoft-com:office:office" xmlns:r="http://schemas.openxmlformats.org/officeDocument/2006/relationships" xmlns:m="http://schemas.openxmlformats.org/officeDocument/2006/math" xmlns:v="urn:schemas-microsoft-com:vml" xmlns:wp14="http://schemas.microsoft.com/office/word/2010/wordprocessingDrawing" xmlns:wp="http://schemas.openxmlformats.org/drawingml/2006/wordprocessingDrawing" xmlns:w10="urn:schemas-microsoft-com:office:word" xmlns:w="http://schemas.openxmlformats.org/wordprocessingml/2006/main" xmlns:w14="http://schemas.microsoft.com/office/word/2010/wordml" xmlns:wpg="http://schemas.microsoft.com/office/word/2010/wordprocessingGroup" xmlns:wpi="http://schemas.microsoft.com/office/word/2010/wordprocessingInk" xmlns:wne="http://schemas.microsoft.com/office/word/2006/wordml" xmlns:wps="http://schemas.microsoft.com/office/word/2010/wordprocessingShape" mc:Ignorable="w14 wp14">
+<w:endnotes xmlns:wpc="http://schemas.microsoft.com/office/word/2010/wordprocessingCanvas" xmlns:mc="http://schemas.openxmlformats.org/markup-compatibility/2006" xmlns:o="urn:schemas-microsoft-com:office:office" xmlns:r="http://schemas.openxmlformats.org/officeDocument/2006/relationships" xmlns:m="http://schemas.openxmlformats.org/officeDocument/2006/math" xmlns:v="urn:schemas-microsoft-com:vml" xmlns:wp14="http://schemas.microsoft.com/office/word/2010/wordprocessingDrawing" xmlns:wp="http://schemas.openxmlformats.org/drawingml/2006/wordprocessingDrawing" xmlns:w10="urn:schemas-microsoft-com:office:word" xmlns:w="http://schemas.openxmlformats.org/wordprocessingml/2006/main" xmlns:w14="http://schemas.microsoft.com/office/word/2010/wordml" xmlns:w15="http://schemas.microsoft.com/office/word/2012/wordml" xmlns:wpg="http://schemas.microsoft.com/office/word/2010/wordprocessingGroup" xmlns:wpi="http://schemas.microsoft.com/office/word/2010/wordprocessingInk" xmlns:wne="http://schemas.microsoft.com/office/word/2006/wordml" xmlns:wps="http://schemas.microsoft.com/office/word/2010/wordprocessingShape" mc:Ignorable="w14 w15 wp14">
   <w:endnote w:type="separator" w:id="-1">
     <w:p>
       <w:r>
@@ -3420,10 +4328,10 @@
 </file>
 
 <file path=word/footer1.xml><?xml version="1.0" encoding="utf-8"?>
-<w:ftr xmlns:wpc="http://schemas.microsoft.com/office/word/2010/wordprocessingCanvas" xmlns:mc="http://schemas.openxmlformats.org/markup-compatibility/2006" xmlns:o="urn:schemas-microsoft-com:office:office" xmlns:r="http://schemas.openxmlformats.org/officeDocument/2006/relationships" xmlns:m="http://schemas.openxmlformats.org/officeDocument/2006/math" xmlns:v="urn:schemas-microsoft-com:vml" xmlns:wp14="http://schemas.microsoft.com/office/word/2010/wordprocessingDrawing" xmlns:wp="http://schemas.openxmlformats.org/drawingml/2006/wordprocessingDrawing" xmlns:w10="urn:schemas-microsoft-com:office:word" xmlns:w="http://schemas.openxmlformats.org/wordprocessingml/2006/main" xmlns:w14="http://schemas.microsoft.com/office/word/2010/wordml" xmlns:wpg="http://schemas.microsoft.com/office/word/2010/wordprocessingGroup" xmlns:wpi="http://schemas.microsoft.com/office/word/2010/wordprocessingInk" xmlns:wne="http://schemas.microsoft.com/office/word/2006/wordml" xmlns:wps="http://schemas.microsoft.com/office/word/2010/wordprocessingShape" mc:Ignorable="w14 wp14">
+<w:ftr xmlns:wpc="http://schemas.microsoft.com/office/word/2010/wordprocessingCanvas" xmlns:mc="http://schemas.openxmlformats.org/markup-compatibility/2006" xmlns:o="urn:schemas-microsoft-com:office:office" xmlns:r="http://schemas.openxmlformats.org/officeDocument/2006/relationships" xmlns:m="http://schemas.openxmlformats.org/officeDocument/2006/math" xmlns:v="urn:schemas-microsoft-com:vml" xmlns:wp14="http://schemas.microsoft.com/office/word/2010/wordprocessingDrawing" xmlns:wp="http://schemas.openxmlformats.org/drawingml/2006/wordprocessingDrawing" xmlns:w10="urn:schemas-microsoft-com:office:word" xmlns:w="http://schemas.openxmlformats.org/wordprocessingml/2006/main" xmlns:w14="http://schemas.microsoft.com/office/word/2010/wordml" xmlns:w15="http://schemas.microsoft.com/office/word/2012/wordml" xmlns:wpg="http://schemas.microsoft.com/office/word/2010/wordprocessingGroup" xmlns:wpi="http://schemas.microsoft.com/office/word/2010/wordprocessingInk" xmlns:wne="http://schemas.microsoft.com/office/word/2006/wordml" xmlns:wps="http://schemas.microsoft.com/office/word/2010/wordprocessingShape" mc:Ignorable="w14 w15 wp14">
   <w:p>
     <w:pPr>
-      <w:pStyle w:val="Fuzeile"/>
+      <w:pStyle w:val="Footer"/>
     </w:pPr>
     <w:r>
       <w:tab/>
@@ -3486,7 +4394,7 @@
         <w:b/>
         <w:noProof/>
       </w:rPr>
-      <w:t>11</w:t>
+      <w:t>12</w:t>
     </w:r>
     <w:r>
       <w:rPr>
@@ -3499,7 +4407,7 @@
 </file>
 
 <file path=word/footnotes.xml><?xml version="1.0" encoding="utf-8"?>
-<w:footnotes xmlns:wpc="http://schemas.microsoft.com/office/word/2010/wordprocessingCanvas" xmlns:mc="http://schemas.openxmlformats.org/markup-compatibility/2006" xmlns:o="urn:schemas-microsoft-com:office:office" xmlns:r="http://schemas.openxmlformats.org/officeDocument/2006/relationships" xmlns:m="http://schemas.openxmlformats.org/officeDocument/2006/math" xmlns:v="urn:schemas-microsoft-com:vml" xmlns:wp14="http://schemas.microsoft.com/office/word/2010/wordprocessingDrawing" xmlns:wp="http://schemas.openxmlformats.org/drawingml/2006/wordprocessingDrawing" xmlns:w10="urn:schemas-microsoft-com:office:word" xmlns:w="http://schemas.openxmlformats.org/wordprocessingml/2006/main" xmlns:w14="http://schemas.microsoft.com/office/word/2010/wordml" xmlns:wpg="http://schemas.microsoft.com/office/word/2010/wordprocessingGroup" xmlns:wpi="http://schemas.microsoft.com/office/word/2010/wordprocessingInk" xmlns:wne="http://schemas.microsoft.com/office/word/2006/wordml" xmlns:wps="http://schemas.microsoft.com/office/word/2010/wordprocessingShape" mc:Ignorable="w14 wp14">
+<w:footnotes xmlns:wpc="http://schemas.microsoft.com/office/word/2010/wordprocessingCanvas" xmlns:mc="http://schemas.openxmlformats.org/markup-compatibility/2006" xmlns:o="urn:schemas-microsoft-com:office:office" xmlns:r="http://schemas.openxmlformats.org/officeDocument/2006/relationships" xmlns:m="http://schemas.openxmlformats.org/officeDocument/2006/math" xmlns:v="urn:schemas-microsoft-com:vml" xmlns:wp14="http://schemas.microsoft.com/office/word/2010/wordprocessingDrawing" xmlns:wp="http://schemas.openxmlformats.org/drawingml/2006/wordprocessingDrawing" xmlns:w10="urn:schemas-microsoft-com:office:word" xmlns:w="http://schemas.openxmlformats.org/wordprocessingml/2006/main" xmlns:w14="http://schemas.microsoft.com/office/word/2010/wordml" xmlns:w15="http://schemas.microsoft.com/office/word/2012/wordml" xmlns:wpg="http://schemas.microsoft.com/office/word/2010/wordprocessingGroup" xmlns:wpi="http://schemas.microsoft.com/office/word/2010/wordprocessingInk" xmlns:wne="http://schemas.microsoft.com/office/word/2006/wordml" xmlns:wps="http://schemas.microsoft.com/office/word/2010/wordprocessingShape" mc:Ignorable="w14 w15 wp14">
   <w:footnote w:type="separator" w:id="-1">
     <w:p>
       <w:r>
@@ -3518,10 +4426,10 @@
 </file>
 
 <file path=word/header1.xml><?xml version="1.0" encoding="utf-8"?>
-<w:hdr xmlns:wpc="http://schemas.microsoft.com/office/word/2010/wordprocessingCanvas" xmlns:mc="http://schemas.openxmlformats.org/markup-compatibility/2006" xmlns:o="urn:schemas-microsoft-com:office:office" xmlns:r="http://schemas.openxmlformats.org/officeDocument/2006/relationships" xmlns:m="http://schemas.openxmlformats.org/officeDocument/2006/math" xmlns:v="urn:schemas-microsoft-com:vml" xmlns:wp14="http://schemas.microsoft.com/office/word/2010/wordprocessingDrawing" xmlns:wp="http://schemas.openxmlformats.org/drawingml/2006/wordprocessingDrawing" xmlns:w10="urn:schemas-microsoft-com:office:word" xmlns:w="http://schemas.openxmlformats.org/wordprocessingml/2006/main" xmlns:w14="http://schemas.microsoft.com/office/word/2010/wordml" xmlns:wpg="http://schemas.microsoft.com/office/word/2010/wordprocessingGroup" xmlns:wpi="http://schemas.microsoft.com/office/word/2010/wordprocessingInk" xmlns:wne="http://schemas.microsoft.com/office/word/2006/wordml" xmlns:wps="http://schemas.microsoft.com/office/word/2010/wordprocessingShape" mc:Ignorable="w14 wp14">
+<w:hdr xmlns:wpc="http://schemas.microsoft.com/office/word/2010/wordprocessingCanvas" xmlns:mc="http://schemas.openxmlformats.org/markup-compatibility/2006" xmlns:o="urn:schemas-microsoft-com:office:office" xmlns:r="http://schemas.openxmlformats.org/officeDocument/2006/relationships" xmlns:m="http://schemas.openxmlformats.org/officeDocument/2006/math" xmlns:v="urn:schemas-microsoft-com:vml" xmlns:wp14="http://schemas.microsoft.com/office/word/2010/wordprocessingDrawing" xmlns:wp="http://schemas.openxmlformats.org/drawingml/2006/wordprocessingDrawing" xmlns:w10="urn:schemas-microsoft-com:office:word" xmlns:w="http://schemas.openxmlformats.org/wordprocessingml/2006/main" xmlns:w14="http://schemas.microsoft.com/office/word/2010/wordml" xmlns:w15="http://schemas.microsoft.com/office/word/2012/wordml" xmlns:wpg="http://schemas.microsoft.com/office/word/2010/wordprocessingGroup" xmlns:wpi="http://schemas.microsoft.com/office/word/2010/wordprocessingInk" xmlns:wne="http://schemas.microsoft.com/office/word/2006/wordml" xmlns:wps="http://schemas.microsoft.com/office/word/2010/wordprocessingShape" mc:Ignorable="w14 w15 wp14">
   <w:p>
     <w:pPr>
-      <w:pStyle w:val="Kopfzeile"/>
+      <w:pStyle w:val="Header"/>
       <w:jc w:val="right"/>
     </w:pPr>
     <w:r>
@@ -3530,7 +4438,7 @@
   </w:p>
   <w:p>
     <w:pPr>
-      <w:pStyle w:val="Kopfzeile"/>
+      <w:pStyle w:val="Header"/>
       <w:jc w:val="right"/>
     </w:pPr>
     <w:r>
@@ -3541,8 +4449,8 @@
 </file>
 
 <file path=word/numbering.xml><?xml version="1.0" encoding="utf-8"?>
-<w:numbering xmlns:wpc="http://schemas.microsoft.com/office/word/2010/wordprocessingCanvas" xmlns:mc="http://schemas.openxmlformats.org/markup-compatibility/2006" xmlns:o="urn:schemas-microsoft-com:office:office" xmlns:r="http://schemas.openxmlformats.org/officeDocument/2006/relationships" xmlns:m="http://schemas.openxmlformats.org/officeDocument/2006/math" xmlns:v="urn:schemas-microsoft-com:vml" xmlns:wp14="http://schemas.microsoft.com/office/word/2010/wordprocessingDrawing" xmlns:wp="http://schemas.openxmlformats.org/drawingml/2006/wordprocessingDrawing" xmlns:w10="urn:schemas-microsoft-com:office:word" xmlns:w="http://schemas.openxmlformats.org/wordprocessingml/2006/main" xmlns:w14="http://schemas.microsoft.com/office/word/2010/wordml" xmlns:wpg="http://schemas.microsoft.com/office/word/2010/wordprocessingGroup" xmlns:wpi="http://schemas.microsoft.com/office/word/2010/wordprocessingInk" xmlns:wne="http://schemas.microsoft.com/office/word/2006/wordml" xmlns:wps="http://schemas.microsoft.com/office/word/2010/wordprocessingShape" mc:Ignorable="w14 wp14">
-  <w:abstractNum w:abstractNumId="0">
+<w:numbering xmlns:wpc="http://schemas.microsoft.com/office/word/2010/wordprocessingCanvas" xmlns:mc="http://schemas.openxmlformats.org/markup-compatibility/2006" xmlns:o="urn:schemas-microsoft-com:office:office" xmlns:r="http://schemas.openxmlformats.org/officeDocument/2006/relationships" xmlns:m="http://schemas.openxmlformats.org/officeDocument/2006/math" xmlns:v="urn:schemas-microsoft-com:vml" xmlns:wp14="http://schemas.microsoft.com/office/word/2010/wordprocessingDrawing" xmlns:wp="http://schemas.openxmlformats.org/drawingml/2006/wordprocessingDrawing" xmlns:w10="urn:schemas-microsoft-com:office:word" xmlns:w="http://schemas.openxmlformats.org/wordprocessingml/2006/main" xmlns:w14="http://schemas.microsoft.com/office/word/2010/wordml" xmlns:w15="http://schemas.microsoft.com/office/word/2012/wordml" xmlns:wpg="http://schemas.microsoft.com/office/word/2010/wordprocessingGroup" xmlns:wpi="http://schemas.microsoft.com/office/word/2010/wordprocessingInk" xmlns:wne="http://schemas.microsoft.com/office/word/2006/wordml" xmlns:wps="http://schemas.microsoft.com/office/word/2010/wordprocessingShape" mc:Ignorable="w14 w15 wp14">
+  <w:abstractNum w:abstractNumId="0" w15:restartNumberingAfterBreak="0">
     <w:nsid w:val="07073A83"/>
     <w:multiLevelType w:val="multilevel"/>
     <w:tmpl w:val="0807001F"/>
@@ -3628,7 +4536,7 @@
       </w:pPr>
     </w:lvl>
   </w:abstractNum>
-  <w:abstractNum w:abstractNumId="1">
+  <w:abstractNum w:abstractNumId="1" w15:restartNumberingAfterBreak="0">
     <w:nsid w:val="0C956B3C"/>
     <w:multiLevelType w:val="hybridMultilevel"/>
     <w:tmpl w:val="6684360C"/>
@@ -3741,7 +4649,7 @@
       </w:rPr>
     </w:lvl>
   </w:abstractNum>
-  <w:abstractNum w:abstractNumId="2">
+  <w:abstractNum w:abstractNumId="2" w15:restartNumberingAfterBreak="0">
     <w:nsid w:val="0CE01BAD"/>
     <w:multiLevelType w:val="multilevel"/>
     <w:tmpl w:val="A4887004"/>
@@ -3827,7 +4735,7 @@
       </w:pPr>
     </w:lvl>
   </w:abstractNum>
-  <w:abstractNum w:abstractNumId="3">
+  <w:abstractNum w:abstractNumId="3" w15:restartNumberingAfterBreak="0">
     <w:nsid w:val="13236426"/>
     <w:multiLevelType w:val="multilevel"/>
     <w:tmpl w:val="385C96EC"/>
@@ -3970,7 +4878,7 @@
       </w:pPr>
     </w:lvl>
   </w:abstractNum>
-  <w:abstractNum w:abstractNumId="4">
+  <w:abstractNum w:abstractNumId="4" w15:restartNumberingAfterBreak="0">
     <w:nsid w:val="18AC45FF"/>
     <w:multiLevelType w:val="multilevel"/>
     <w:tmpl w:val="67CC9384"/>
@@ -4113,7 +5021,7 @@
       </w:pPr>
     </w:lvl>
   </w:abstractNum>
-  <w:abstractNum w:abstractNumId="5">
+  <w:abstractNum w:abstractNumId="5" w15:restartNumberingAfterBreak="0">
     <w:nsid w:val="21737416"/>
     <w:multiLevelType w:val="multilevel"/>
     <w:tmpl w:val="B72A73D2"/>
@@ -4369,14 +5277,14 @@
       </w:pPr>
     </w:lvl>
   </w:abstractNum>
-  <w:abstractNum w:abstractNumId="6">
+  <w:abstractNum w:abstractNumId="6" w15:restartNumberingAfterBreak="0">
     <w:nsid w:val="220D0737"/>
     <w:multiLevelType w:val="hybridMultilevel"/>
-    <w:tmpl w:val="44FA9304"/>
-    <w:lvl w:ilvl="0" w:tplc="69C2943E">
-      <w:start w:val="1"/>
-      <w:numFmt w:val="decimal"/>
-      <w:pStyle w:val="berschrift1"/>
+    <w:tmpl w:val="CAE4176C"/>
+    <w:lvl w:ilvl="0" w:tplc="02FCC4D8">
+      <w:start w:val="1"/>
+      <w:numFmt w:val="decimal"/>
+      <w:pStyle w:val="Heading1"/>
       <w:lvlText w:val="%1."/>
       <w:lvlJc w:val="left"/>
       <w:pPr>
@@ -4456,10 +5364,99 @@
       </w:pPr>
     </w:lvl>
   </w:abstractNum>
-  <w:abstractNum w:abstractNumId="7">
+  <w:abstractNum w:abstractNumId="7" w15:restartNumberingAfterBreak="0">
+    <w:nsid w:val="23483434"/>
+    <w:multiLevelType w:val="hybridMultilevel"/>
+    <w:tmpl w:val="C3B0DC42"/>
+    <w:lvl w:ilvl="0" w:tplc="0807000F">
+      <w:start w:val="1"/>
+      <w:numFmt w:val="decimal"/>
+      <w:lvlText w:val="%1."/>
+      <w:lvlJc w:val="left"/>
+      <w:pPr>
+        <w:ind w:left="720" w:hanging="360"/>
+      </w:pPr>
+      <w:rPr>
+        <w:rFonts w:hint="default"/>
+      </w:rPr>
+    </w:lvl>
+    <w:lvl w:ilvl="1" w:tplc="08070019" w:tentative="1">
+      <w:start w:val="1"/>
+      <w:numFmt w:val="lowerLetter"/>
+      <w:lvlText w:val="%2."/>
+      <w:lvlJc w:val="left"/>
+      <w:pPr>
+        <w:ind w:left="1440" w:hanging="360"/>
+      </w:pPr>
+    </w:lvl>
+    <w:lvl w:ilvl="2" w:tplc="0807001B" w:tentative="1">
+      <w:start w:val="1"/>
+      <w:numFmt w:val="lowerRoman"/>
+      <w:lvlText w:val="%3."/>
+      <w:lvlJc w:val="right"/>
+      <w:pPr>
+        <w:ind w:left="2160" w:hanging="180"/>
+      </w:pPr>
+    </w:lvl>
+    <w:lvl w:ilvl="3" w:tplc="0807000F" w:tentative="1">
+      <w:start w:val="1"/>
+      <w:numFmt w:val="decimal"/>
+      <w:lvlText w:val="%4."/>
+      <w:lvlJc w:val="left"/>
+      <w:pPr>
+        <w:ind w:left="2880" w:hanging="360"/>
+      </w:pPr>
+    </w:lvl>
+    <w:lvl w:ilvl="4" w:tplc="08070019" w:tentative="1">
+      <w:start w:val="1"/>
+      <w:numFmt w:val="lowerLetter"/>
+      <w:lvlText w:val="%5."/>
+      <w:lvlJc w:val="left"/>
+      <w:pPr>
+        <w:ind w:left="3600" w:hanging="360"/>
+      </w:pPr>
+    </w:lvl>
+    <w:lvl w:ilvl="5" w:tplc="0807001B" w:tentative="1">
+      <w:start w:val="1"/>
+      <w:numFmt w:val="lowerRoman"/>
+      <w:lvlText w:val="%6."/>
+      <w:lvlJc w:val="right"/>
+      <w:pPr>
+        <w:ind w:left="4320" w:hanging="180"/>
+      </w:pPr>
+    </w:lvl>
+    <w:lvl w:ilvl="6" w:tplc="0807000F" w:tentative="1">
+      <w:start w:val="1"/>
+      <w:numFmt w:val="decimal"/>
+      <w:lvlText w:val="%7."/>
+      <w:lvlJc w:val="left"/>
+      <w:pPr>
+        <w:ind w:left="5040" w:hanging="360"/>
+      </w:pPr>
+    </w:lvl>
+    <w:lvl w:ilvl="7" w:tplc="08070019" w:tentative="1">
+      <w:start w:val="1"/>
+      <w:numFmt w:val="lowerLetter"/>
+      <w:lvlText w:val="%8."/>
+      <w:lvlJc w:val="left"/>
+      <w:pPr>
+        <w:ind w:left="5760" w:hanging="360"/>
+      </w:pPr>
+    </w:lvl>
+    <w:lvl w:ilvl="8" w:tplc="0807001B" w:tentative="1">
+      <w:start w:val="1"/>
+      <w:numFmt w:val="lowerRoman"/>
+      <w:lvlText w:val="%9."/>
+      <w:lvlJc w:val="right"/>
+      <w:pPr>
+        <w:ind w:left="6480" w:hanging="180"/>
+      </w:pPr>
+    </w:lvl>
+  </w:abstractNum>
+  <w:abstractNum w:abstractNumId="8" w15:restartNumberingAfterBreak="0">
     <w:nsid w:val="2630415F"/>
     <w:multiLevelType w:val="multilevel"/>
-    <w:tmpl w:val="7AE4E2E6"/>
+    <w:tmpl w:val="92381230"/>
     <w:lvl w:ilvl="0">
       <w:start w:val="1"/>
       <w:numFmt w:val="decimal"/>
@@ -4472,11 +5469,11 @@
     <w:lvl w:ilvl="1">
       <w:start w:val="1"/>
       <w:numFmt w:val="decimal"/>
-      <w:pStyle w:val="berschrift2"/>
+      <w:pStyle w:val="Heading2"/>
       <w:lvlText w:val="%1.%2."/>
       <w:lvlJc w:val="left"/>
       <w:pPr>
-        <w:ind w:left="792" w:hanging="432"/>
+        <w:ind w:left="1283" w:hanging="432"/>
       </w:pPr>
     </w:lvl>
     <w:lvl w:ilvl="2">
@@ -4543,7 +5540,7 @@
       </w:pPr>
     </w:lvl>
   </w:abstractNum>
-  <w:abstractNum w:abstractNumId="8">
+  <w:abstractNum w:abstractNumId="9" w15:restartNumberingAfterBreak="0">
     <w:nsid w:val="2B43572F"/>
     <w:multiLevelType w:val="multilevel"/>
     <w:tmpl w:val="FE4063CA"/>
@@ -4686,7 +5683,7 @@
       </w:pPr>
     </w:lvl>
   </w:abstractNum>
-  <w:abstractNum w:abstractNumId="9">
+  <w:abstractNum w:abstractNumId="10" w15:restartNumberingAfterBreak="0">
     <w:nsid w:val="427B289E"/>
     <w:multiLevelType w:val="multilevel"/>
     <w:tmpl w:val="0807001F"/>
@@ -4772,7 +5769,7 @@
       </w:pPr>
     </w:lvl>
   </w:abstractNum>
-  <w:abstractNum w:abstractNumId="10">
+  <w:abstractNum w:abstractNumId="11" w15:restartNumberingAfterBreak="0">
     <w:nsid w:val="4A822BD4"/>
     <w:multiLevelType w:val="multilevel"/>
     <w:tmpl w:val="01A8014A"/>
@@ -4915,7 +5912,7 @@
       </w:pPr>
     </w:lvl>
   </w:abstractNum>
-  <w:abstractNum w:abstractNumId="11">
+  <w:abstractNum w:abstractNumId="12" w15:restartNumberingAfterBreak="0">
     <w:nsid w:val="4B705ACC"/>
     <w:multiLevelType w:val="multilevel"/>
     <w:tmpl w:val="0807001F"/>
@@ -5001,7 +5998,7 @@
       </w:pPr>
     </w:lvl>
   </w:abstractNum>
-  <w:abstractNum w:abstractNumId="12">
+  <w:abstractNum w:abstractNumId="13" w15:restartNumberingAfterBreak="0">
     <w:nsid w:val="4C0515A2"/>
     <w:multiLevelType w:val="multilevel"/>
     <w:tmpl w:val="E58CCE0A"/>
@@ -5083,7 +6080,7 @@
     <w:lvl w:ilvl="2">
       <w:start w:val="1"/>
       <w:numFmt w:val="decimal"/>
-      <w:pStyle w:val="berschrift3"/>
+      <w:pStyle w:val="Heading3"/>
       <w:lvlText w:val="%1.%2.%3."/>
       <w:lvlJc w:val="left"/>
       <w:pPr>
@@ -5145,7 +6142,7 @@
       </w:pPr>
     </w:lvl>
   </w:abstractNum>
-  <w:abstractNum w:abstractNumId="13">
+  <w:abstractNum w:abstractNumId="14" w15:restartNumberingAfterBreak="0">
     <w:nsid w:val="4CF05210"/>
     <w:multiLevelType w:val="multilevel"/>
     <w:tmpl w:val="0807001F"/>
@@ -5231,7 +6228,7 @@
       </w:pPr>
     </w:lvl>
   </w:abstractNum>
-  <w:abstractNum w:abstractNumId="14">
+  <w:abstractNum w:abstractNumId="15" w15:restartNumberingAfterBreak="0">
     <w:nsid w:val="4ECB013F"/>
     <w:multiLevelType w:val="multilevel"/>
     <w:tmpl w:val="0807001F"/>
@@ -5317,7 +6314,7 @@
       </w:pPr>
     </w:lvl>
   </w:abstractNum>
-  <w:abstractNum w:abstractNumId="15">
+  <w:abstractNum w:abstractNumId="16" w15:restartNumberingAfterBreak="0">
     <w:nsid w:val="504A69B2"/>
     <w:multiLevelType w:val="multilevel"/>
     <w:tmpl w:val="D7405F06"/>
@@ -5403,7 +6400,120 @@
       </w:pPr>
     </w:lvl>
   </w:abstractNum>
-  <w:abstractNum w:abstractNumId="16">
+  <w:abstractNum w:abstractNumId="17" w15:restartNumberingAfterBreak="0">
+    <w:nsid w:val="59BA76BE"/>
+    <w:multiLevelType w:val="hybridMultilevel"/>
+    <w:tmpl w:val="4EC08B22"/>
+    <w:lvl w:ilvl="0" w:tplc="08070001">
+      <w:start w:val="1"/>
+      <w:numFmt w:val="bullet"/>
+      <w:lvlText w:val=""/>
+      <w:lvlJc w:val="left"/>
+      <w:pPr>
+        <w:ind w:left="720" w:hanging="360"/>
+      </w:pPr>
+      <w:rPr>
+        <w:rFonts w:ascii="Symbol" w:hAnsi="Symbol" w:hint="default"/>
+      </w:rPr>
+    </w:lvl>
+    <w:lvl w:ilvl="1" w:tplc="08070003" w:tentative="1">
+      <w:start w:val="1"/>
+      <w:numFmt w:val="bullet"/>
+      <w:lvlText w:val="o"/>
+      <w:lvlJc w:val="left"/>
+      <w:pPr>
+        <w:ind w:left="1440" w:hanging="360"/>
+      </w:pPr>
+      <w:rPr>
+        <w:rFonts w:ascii="Courier New" w:hAnsi="Courier New" w:cs="Courier New" w:hint="default"/>
+      </w:rPr>
+    </w:lvl>
+    <w:lvl w:ilvl="2" w:tplc="08070005" w:tentative="1">
+      <w:start w:val="1"/>
+      <w:numFmt w:val="bullet"/>
+      <w:lvlText w:val=""/>
+      <w:lvlJc w:val="left"/>
+      <w:pPr>
+        <w:ind w:left="2160" w:hanging="360"/>
+      </w:pPr>
+      <w:rPr>
+        <w:rFonts w:ascii="Wingdings" w:hAnsi="Wingdings" w:hint="default"/>
+      </w:rPr>
+    </w:lvl>
+    <w:lvl w:ilvl="3" w:tplc="08070001" w:tentative="1">
+      <w:start w:val="1"/>
+      <w:numFmt w:val="bullet"/>
+      <w:lvlText w:val=""/>
+      <w:lvlJc w:val="left"/>
+      <w:pPr>
+        <w:ind w:left="2880" w:hanging="360"/>
+      </w:pPr>
+      <w:rPr>
+        <w:rFonts w:ascii="Symbol" w:hAnsi="Symbol" w:hint="default"/>
+      </w:rPr>
+    </w:lvl>
+    <w:lvl w:ilvl="4" w:tplc="08070003" w:tentative="1">
+      <w:start w:val="1"/>
+      <w:numFmt w:val="bullet"/>
+      <w:lvlText w:val="o"/>
+      <w:lvlJc w:val="left"/>
+      <w:pPr>
+        <w:ind w:left="3600" w:hanging="360"/>
+      </w:pPr>
+      <w:rPr>
+        <w:rFonts w:ascii="Courier New" w:hAnsi="Courier New" w:cs="Courier New" w:hint="default"/>
+      </w:rPr>
+    </w:lvl>
+    <w:lvl w:ilvl="5" w:tplc="08070005" w:tentative="1">
+      <w:start w:val="1"/>
+      <w:numFmt w:val="bullet"/>
+      <w:lvlText w:val=""/>
+      <w:lvlJc w:val="left"/>
+      <w:pPr>
+        <w:ind w:left="4320" w:hanging="360"/>
+      </w:pPr>
+      <w:rPr>
+        <w:rFonts w:ascii="Wingdings" w:hAnsi="Wingdings" w:hint="default"/>
+      </w:rPr>
+    </w:lvl>
+    <w:lvl w:ilvl="6" w:tplc="08070001" w:tentative="1">
+      <w:start w:val="1"/>
+      <w:numFmt w:val="bullet"/>
+      <w:lvlText w:val=""/>
+      <w:lvlJc w:val="left"/>
+      <w:pPr>
+        <w:ind w:left="5040" w:hanging="360"/>
+      </w:pPr>
+      <w:rPr>
+        <w:rFonts w:ascii="Symbol" w:hAnsi="Symbol" w:hint="default"/>
+      </w:rPr>
+    </w:lvl>
+    <w:lvl w:ilvl="7" w:tplc="08070003" w:tentative="1">
+      <w:start w:val="1"/>
+      <w:numFmt w:val="bullet"/>
+      <w:lvlText w:val="o"/>
+      <w:lvlJc w:val="left"/>
+      <w:pPr>
+        <w:ind w:left="5760" w:hanging="360"/>
+      </w:pPr>
+      <w:rPr>
+        <w:rFonts w:ascii="Courier New" w:hAnsi="Courier New" w:cs="Courier New" w:hint="default"/>
+      </w:rPr>
+    </w:lvl>
+    <w:lvl w:ilvl="8" w:tplc="08070005" w:tentative="1">
+      <w:start w:val="1"/>
+      <w:numFmt w:val="bullet"/>
+      <w:lvlText w:val=""/>
+      <w:lvlJc w:val="left"/>
+      <w:pPr>
+        <w:ind w:left="6480" w:hanging="360"/>
+      </w:pPr>
+      <w:rPr>
+        <w:rFonts w:ascii="Wingdings" w:hAnsi="Wingdings" w:hint="default"/>
+      </w:rPr>
+    </w:lvl>
+  </w:abstractNum>
+  <w:abstractNum w:abstractNumId="18" w15:restartNumberingAfterBreak="0">
     <w:nsid w:val="67864A44"/>
     <w:multiLevelType w:val="hybridMultilevel"/>
     <w:tmpl w:val="B13E145E"/>
@@ -5489,7 +6599,7 @@
       </w:pPr>
     </w:lvl>
   </w:abstractNum>
-  <w:abstractNum w:abstractNumId="17">
+  <w:abstractNum w:abstractNumId="19" w15:restartNumberingAfterBreak="0">
     <w:nsid w:val="706E6EF7"/>
     <w:multiLevelType w:val="multilevel"/>
     <w:tmpl w:val="0807001F"/>
@@ -5575,7 +6685,7 @@
       </w:pPr>
     </w:lvl>
   </w:abstractNum>
-  <w:abstractNum w:abstractNumId="18">
+  <w:abstractNum w:abstractNumId="20" w15:restartNumberingAfterBreak="0">
     <w:nsid w:val="710C389D"/>
     <w:multiLevelType w:val="multilevel"/>
     <w:tmpl w:val="0807001F"/>
@@ -5661,7 +6771,7 @@
       </w:pPr>
     </w:lvl>
   </w:abstractNum>
-  <w:abstractNum w:abstractNumId="19">
+  <w:abstractNum w:abstractNumId="21" w15:restartNumberingAfterBreak="0">
     <w:nsid w:val="72BE2F5D"/>
     <w:multiLevelType w:val="hybridMultilevel"/>
     <w:tmpl w:val="D20E1AC6"/>
@@ -5747,7 +6857,7 @@
       </w:pPr>
     </w:lvl>
   </w:abstractNum>
-  <w:abstractNum w:abstractNumId="20">
+  <w:abstractNum w:abstractNumId="22" w15:restartNumberingAfterBreak="0">
     <w:nsid w:val="72D76C11"/>
     <w:multiLevelType w:val="hybridMultilevel"/>
     <w:tmpl w:val="26CA8A26"/>
@@ -5833,7 +6943,7 @@
       </w:pPr>
     </w:lvl>
   </w:abstractNum>
-  <w:abstractNum w:abstractNumId="21">
+  <w:abstractNum w:abstractNumId="23" w15:restartNumberingAfterBreak="0">
     <w:nsid w:val="73567AB7"/>
     <w:multiLevelType w:val="hybridMultilevel"/>
     <w:tmpl w:val="1D9AF9BE"/>
@@ -5919,7 +7029,7 @@
       </w:pPr>
     </w:lvl>
   </w:abstractNum>
-  <w:abstractNum w:abstractNumId="22">
+  <w:abstractNum w:abstractNumId="24" w15:restartNumberingAfterBreak="0">
     <w:nsid w:val="77F427AF"/>
     <w:multiLevelType w:val="multilevel"/>
     <w:tmpl w:val="0807001F"/>
@@ -6005,7 +7115,7 @@
       </w:pPr>
     </w:lvl>
   </w:abstractNum>
-  <w:abstractNum w:abstractNumId="23">
+  <w:abstractNum w:abstractNumId="25" w15:restartNumberingAfterBreak="0">
     <w:nsid w:val="7E874C88"/>
     <w:multiLevelType w:val="multilevel"/>
     <w:tmpl w:val="0807001F"/>
@@ -6091,7 +7201,7 @@
       </w:pPr>
     </w:lvl>
   </w:abstractNum>
-  <w:abstractNum w:abstractNumId="24">
+  <w:abstractNum w:abstractNumId="26" w15:restartNumberingAfterBreak="0">
     <w:nsid w:val="7FD27572"/>
     <w:multiLevelType w:val="multilevel"/>
     <w:tmpl w:val="0807001F"/>
@@ -6181,19 +7291,19 @@
     <w:abstractNumId w:val="1"/>
   </w:num>
   <w:num w:numId="2">
-    <w:abstractNumId w:val="8"/>
+    <w:abstractNumId w:val="9"/>
   </w:num>
   <w:num w:numId="3">
-    <w:abstractNumId w:val="17"/>
+    <w:abstractNumId w:val="19"/>
   </w:num>
   <w:num w:numId="4">
-    <w:abstractNumId w:val="10"/>
+    <w:abstractNumId w:val="11"/>
   </w:num>
   <w:num w:numId="5">
     <w:abstractNumId w:val="3"/>
   </w:num>
   <w:num w:numId="6">
-    <w:abstractNumId w:val="19"/>
+    <w:abstractNumId w:val="21"/>
   </w:num>
   <w:num w:numId="7">
     <w:abstractNumId w:val="4"/>
@@ -6208,19 +7318,19 @@
     <w:abstractNumId w:val="0"/>
   </w:num>
   <w:num w:numId="11">
+    <w:abstractNumId w:val="14"/>
+  </w:num>
+  <w:num w:numId="12">
+    <w:abstractNumId w:val="18"/>
+  </w:num>
+  <w:num w:numId="13">
+    <w:abstractNumId w:val="10"/>
+  </w:num>
+  <w:num w:numId="14">
     <w:abstractNumId w:val="13"/>
   </w:num>
-  <w:num w:numId="12">
-    <w:abstractNumId w:val="16"/>
-  </w:num>
-  <w:num w:numId="13">
-    <w:abstractNumId w:val="9"/>
-  </w:num>
-  <w:num w:numId="14">
-    <w:abstractNumId w:val="12"/>
-  </w:num>
   <w:num w:numId="15">
-    <w:abstractNumId w:val="12"/>
+    <w:abstractNumId w:val="13"/>
     <w:lvlOverride w:ilvl="0">
       <w:startOverride w:val="1"/>
     </w:lvlOverride>
@@ -6250,16 +7360,16 @@
     </w:lvlOverride>
   </w:num>
   <w:num w:numId="16">
-    <w:abstractNumId w:val="22"/>
+    <w:abstractNumId w:val="24"/>
   </w:num>
   <w:num w:numId="17">
-    <w:abstractNumId w:val="15"/>
+    <w:abstractNumId w:val="16"/>
   </w:num>
   <w:num w:numId="18">
-    <w:abstractNumId w:val="24"/>
+    <w:abstractNumId w:val="26"/>
   </w:num>
   <w:num w:numId="19">
-    <w:abstractNumId w:val="23"/>
+    <w:abstractNumId w:val="25"/>
   </w:num>
   <w:num w:numId="20">
     <w:abstractNumId w:val="5"/>
@@ -6292,31 +7402,37 @@
     </w:lvlOverride>
   </w:num>
   <w:num w:numId="21">
-    <w:abstractNumId w:val="21"/>
+    <w:abstractNumId w:val="23"/>
   </w:num>
   <w:num w:numId="22">
+    <w:abstractNumId w:val="22"/>
+  </w:num>
+  <w:num w:numId="23">
     <w:abstractNumId w:val="20"/>
   </w:num>
-  <w:num w:numId="23">
-    <w:abstractNumId w:val="18"/>
-  </w:num>
   <w:num w:numId="24">
-    <w:abstractNumId w:val="11"/>
+    <w:abstractNumId w:val="12"/>
   </w:num>
   <w:num w:numId="25">
-    <w:abstractNumId w:val="14"/>
+    <w:abstractNumId w:val="15"/>
   </w:num>
   <w:num w:numId="26">
-    <w:abstractNumId w:val="7"/>
+    <w:abstractNumId w:val="8"/>
   </w:num>
   <w:num w:numId="27">
     <w:abstractNumId w:val="6"/>
+  </w:num>
+  <w:num w:numId="28">
+    <w:abstractNumId w:val="17"/>
+  </w:num>
+  <w:num w:numId="29">
+    <w:abstractNumId w:val="7"/>
   </w:num>
 </w:numbering>
 </file>
 
 <file path=word/styles.xml><?xml version="1.0" encoding="utf-8"?>
-<w:styles xmlns:mc="http://schemas.openxmlformats.org/markup-compatibility/2006" xmlns:r="http://schemas.openxmlformats.org/officeDocument/2006/relationships" xmlns:w="http://schemas.openxmlformats.org/wordprocessingml/2006/main" xmlns:w14="http://schemas.microsoft.com/office/word/2010/wordml" mc:Ignorable="w14">
+<w:styles xmlns:mc="http://schemas.openxmlformats.org/markup-compatibility/2006" xmlns:r="http://schemas.openxmlformats.org/officeDocument/2006/relationships" xmlns:w="http://schemas.openxmlformats.org/wordprocessingml/2006/main" xmlns:w14="http://schemas.microsoft.com/office/word/2010/wordml" xmlns:w15="http://schemas.microsoft.com/office/word/2012/wordml" mc:Ignorable="w14 w15">
   <w:docDefaults>
     <w:rPrDefault>
       <w:rPr>
@@ -6332,147 +7448,380 @@
       </w:pPr>
     </w:pPrDefault>
   </w:docDefaults>
-  <w:latentStyles w:defLockedState="0" w:defUIPriority="99" w:defSemiHidden="1" w:defUnhideWhenUsed="1" w:defQFormat="0" w:count="267">
-    <w:lsdException w:name="Normal" w:semiHidden="0" w:uiPriority="0" w:unhideWhenUsed="0" w:qFormat="1"/>
-    <w:lsdException w:name="heading 1" w:semiHidden="0" w:uiPriority="9" w:unhideWhenUsed="0" w:qFormat="1"/>
-    <w:lsdException w:name="heading 2" w:uiPriority="9" w:qFormat="1"/>
-    <w:lsdException w:name="heading 3" w:uiPriority="9" w:qFormat="1"/>
-    <w:lsdException w:name="heading 4" w:uiPriority="9" w:qFormat="1"/>
-    <w:lsdException w:name="heading 5" w:uiPriority="9" w:qFormat="1"/>
-    <w:lsdException w:name="heading 6" w:uiPriority="9" w:qFormat="1"/>
-    <w:lsdException w:name="heading 7" w:uiPriority="9" w:qFormat="1"/>
-    <w:lsdException w:name="heading 8" w:uiPriority="9" w:qFormat="1"/>
-    <w:lsdException w:name="heading 9" w:uiPriority="9" w:qFormat="1"/>
-    <w:lsdException w:name="toc 1" w:uiPriority="39"/>
-    <w:lsdException w:name="toc 2" w:uiPriority="39"/>
-    <w:lsdException w:name="toc 3" w:uiPriority="39"/>
-    <w:lsdException w:name="toc 4" w:uiPriority="39"/>
-    <w:lsdException w:name="toc 5" w:uiPriority="39"/>
-    <w:lsdException w:name="toc 6" w:uiPriority="39"/>
-    <w:lsdException w:name="toc 7" w:uiPriority="39"/>
-    <w:lsdException w:name="toc 8" w:uiPriority="39"/>
-    <w:lsdException w:name="toc 9" w:uiPriority="39"/>
-    <w:lsdException w:name="header" w:uiPriority="0"/>
-    <w:lsdException w:name="caption" w:uiPriority="35" w:qFormat="1"/>
-    <w:lsdException w:name="Title" w:semiHidden="0" w:uiPriority="10" w:unhideWhenUsed="0" w:qFormat="1"/>
-    <w:lsdException w:name="Default Paragraph Font" w:uiPriority="1"/>
-    <w:lsdException w:name="Subtitle" w:semiHidden="0" w:uiPriority="11" w:unhideWhenUsed="0" w:qFormat="1"/>
-    <w:lsdException w:name="Strong" w:semiHidden="0" w:uiPriority="22" w:unhideWhenUsed="0" w:qFormat="1"/>
-    <w:lsdException w:name="Emphasis" w:semiHidden="0" w:uiPriority="20" w:unhideWhenUsed="0" w:qFormat="1"/>
-    <w:lsdException w:name="Table Grid" w:semiHidden="0" w:uiPriority="59" w:unhideWhenUsed="0"/>
-    <w:lsdException w:name="Placeholder Text" w:unhideWhenUsed="0"/>
-    <w:lsdException w:name="No Spacing" w:semiHidden="0" w:uiPriority="1" w:unhideWhenUsed="0" w:qFormat="1"/>
-    <w:lsdException w:name="Light Shading" w:semiHidden="0" w:uiPriority="60" w:unhideWhenUsed="0"/>
-    <w:lsdException w:name="Light List" w:semiHidden="0" w:uiPriority="61" w:unhideWhenUsed="0"/>
-    <w:lsdException w:name="Light Grid" w:semiHidden="0" w:uiPriority="62" w:unhideWhenUsed="0"/>
-    <w:lsdException w:name="Medium Shading 1" w:semiHidden="0" w:uiPriority="63" w:unhideWhenUsed="0"/>
-    <w:lsdException w:name="Medium Shading 2" w:semiHidden="0" w:uiPriority="64" w:unhideWhenUsed="0"/>
-    <w:lsdException w:name="Medium List 1" w:semiHidden="0" w:uiPriority="65" w:unhideWhenUsed="0"/>
-    <w:lsdException w:name="Medium List 2" w:semiHidden="0" w:uiPriority="66" w:unhideWhenUsed="0"/>
-    <w:lsdException w:name="Medium Grid 1" w:semiHidden="0" w:uiPriority="67" w:unhideWhenUsed="0"/>
-    <w:lsdException w:name="Medium Grid 2" w:semiHidden="0" w:uiPriority="68" w:unhideWhenUsed="0"/>
-    <w:lsdException w:name="Medium Grid 3" w:semiHidden="0" w:uiPriority="69" w:unhideWhenUsed="0"/>
-    <w:lsdException w:name="Dark List" w:semiHidden="0" w:uiPriority="70" w:unhideWhenUsed="0"/>
-    <w:lsdException w:name="Colorful Shading" w:semiHidden="0" w:uiPriority="71" w:unhideWhenUsed="0"/>
-    <w:lsdException w:name="Colorful List" w:semiHidden="0" w:uiPriority="72" w:unhideWhenUsed="0"/>
-    <w:lsdException w:name="Colorful Grid" w:semiHidden="0" w:uiPriority="73" w:unhideWhenUsed="0"/>
-    <w:lsdException w:name="Light Shading Accent 1" w:semiHidden="0" w:uiPriority="60" w:unhideWhenUsed="0"/>
-    <w:lsdException w:name="Light List Accent 1" w:semiHidden="0" w:uiPriority="61" w:unhideWhenUsed="0"/>
-    <w:lsdException w:name="Light Grid Accent 1" w:semiHidden="0" w:uiPriority="62" w:unhideWhenUsed="0"/>
-    <w:lsdException w:name="Medium Shading 1 Accent 1" w:semiHidden="0" w:uiPriority="63" w:unhideWhenUsed="0"/>
-    <w:lsdException w:name="Medium Shading 2 Accent 1" w:semiHidden="0" w:uiPriority="64" w:unhideWhenUsed="0"/>
-    <w:lsdException w:name="Medium List 1 Accent 1" w:semiHidden="0" w:uiPriority="65" w:unhideWhenUsed="0"/>
-    <w:lsdException w:name="Revision" w:unhideWhenUsed="0"/>
-    <w:lsdException w:name="List Paragraph" w:semiHidden="0" w:uiPriority="34" w:unhideWhenUsed="0" w:qFormat="1"/>
-    <w:lsdException w:name="Quote" w:semiHidden="0" w:uiPriority="29" w:unhideWhenUsed="0" w:qFormat="1"/>
-    <w:lsdException w:name="Intense Quote" w:semiHidden="0" w:uiPriority="30" w:unhideWhenUsed="0" w:qFormat="1"/>
-    <w:lsdException w:name="Medium List 2 Accent 1" w:semiHidden="0" w:uiPriority="66" w:unhideWhenUsed="0"/>
-    <w:lsdException w:name="Medium Grid 1 Accent 1" w:semiHidden="0" w:uiPriority="67" w:unhideWhenUsed="0"/>
-    <w:lsdException w:name="Medium Grid 2 Accent 1" w:semiHidden="0" w:uiPriority="68" w:unhideWhenUsed="0"/>
-    <w:lsdException w:name="Medium Grid 3 Accent 1" w:semiHidden="0" w:uiPriority="69" w:unhideWhenUsed="0"/>
-    <w:lsdException w:name="Dark List Accent 1" w:semiHidden="0" w:uiPriority="70" w:unhideWhenUsed="0"/>
-    <w:lsdException w:name="Colorful Shading Accent 1" w:semiHidden="0" w:uiPriority="71" w:unhideWhenUsed="0"/>
-    <w:lsdException w:name="Colorful List Accent 1" w:semiHidden="0" w:uiPriority="72" w:unhideWhenUsed="0"/>
-    <w:lsdException w:name="Colorful Grid Accent 1" w:semiHidden="0" w:uiPriority="73" w:unhideWhenUsed="0"/>
-    <w:lsdException w:name="Light Shading Accent 2" w:semiHidden="0" w:uiPriority="60" w:unhideWhenUsed="0"/>
-    <w:lsdException w:name="Light List Accent 2" w:semiHidden="0" w:uiPriority="61" w:unhideWhenUsed="0"/>
-    <w:lsdException w:name="Light Grid Accent 2" w:semiHidden="0" w:uiPriority="62" w:unhideWhenUsed="0"/>
-    <w:lsdException w:name="Medium Shading 1 Accent 2" w:semiHidden="0" w:uiPriority="63" w:unhideWhenUsed="0"/>
-    <w:lsdException w:name="Medium Shading 2 Accent 2" w:semiHidden="0" w:uiPriority="64" w:unhideWhenUsed="0"/>
-    <w:lsdException w:name="Medium List 1 Accent 2" w:semiHidden="0" w:uiPriority="65" w:unhideWhenUsed="0"/>
-    <w:lsdException w:name="Medium List 2 Accent 2" w:semiHidden="0" w:uiPriority="66" w:unhideWhenUsed="0"/>
-    <w:lsdException w:name="Medium Grid 1 Accent 2" w:semiHidden="0" w:uiPriority="67" w:unhideWhenUsed="0"/>
-    <w:lsdException w:name="Medium Grid 2 Accent 2" w:semiHidden="0" w:uiPriority="68" w:unhideWhenUsed="0"/>
-    <w:lsdException w:name="Medium Grid 3 Accent 2" w:semiHidden="0" w:uiPriority="69" w:unhideWhenUsed="0"/>
-    <w:lsdException w:name="Dark List Accent 2" w:semiHidden="0" w:uiPriority="70" w:unhideWhenUsed="0"/>
-    <w:lsdException w:name="Colorful Shading Accent 2" w:semiHidden="0" w:uiPriority="71" w:unhideWhenUsed="0"/>
-    <w:lsdException w:name="Colorful List Accent 2" w:semiHidden="0" w:uiPriority="72" w:unhideWhenUsed="0"/>
-    <w:lsdException w:name="Colorful Grid Accent 2" w:semiHidden="0" w:uiPriority="73" w:unhideWhenUsed="0"/>
-    <w:lsdException w:name="Light Shading Accent 3" w:semiHidden="0" w:uiPriority="60" w:unhideWhenUsed="0"/>
-    <w:lsdException w:name="Light List Accent 3" w:semiHidden="0" w:uiPriority="61" w:unhideWhenUsed="0"/>
-    <w:lsdException w:name="Light Grid Accent 3" w:semiHidden="0" w:uiPriority="62" w:unhideWhenUsed="0"/>
-    <w:lsdException w:name="Medium Shading 1 Accent 3" w:semiHidden="0" w:uiPriority="63" w:unhideWhenUsed="0"/>
-    <w:lsdException w:name="Medium Shading 2 Accent 3" w:semiHidden="0" w:uiPriority="64" w:unhideWhenUsed="0"/>
-    <w:lsdException w:name="Medium List 1 Accent 3" w:semiHidden="0" w:uiPriority="65" w:unhideWhenUsed="0"/>
-    <w:lsdException w:name="Medium List 2 Accent 3" w:semiHidden="0" w:uiPriority="66" w:unhideWhenUsed="0"/>
-    <w:lsdException w:name="Medium Grid 1 Accent 3" w:semiHidden="0" w:uiPriority="67" w:unhideWhenUsed="0"/>
-    <w:lsdException w:name="Medium Grid 2 Accent 3" w:semiHidden="0" w:uiPriority="68" w:unhideWhenUsed="0"/>
-    <w:lsdException w:name="Medium Grid 3 Accent 3" w:semiHidden="0" w:uiPriority="69" w:unhideWhenUsed="0"/>
-    <w:lsdException w:name="Dark List Accent 3" w:semiHidden="0" w:uiPriority="70" w:unhideWhenUsed="0"/>
-    <w:lsdException w:name="Colorful Shading Accent 3" w:semiHidden="0" w:uiPriority="71" w:unhideWhenUsed="0"/>
-    <w:lsdException w:name="Colorful List Accent 3" w:semiHidden="0" w:uiPriority="72" w:unhideWhenUsed="0"/>
-    <w:lsdException w:name="Colorful Grid Accent 3" w:semiHidden="0" w:uiPriority="73" w:unhideWhenUsed="0"/>
-    <w:lsdException w:name="Light Shading Accent 4" w:semiHidden="0" w:uiPriority="60" w:unhideWhenUsed="0"/>
-    <w:lsdException w:name="Light List Accent 4" w:semiHidden="0" w:uiPriority="61" w:unhideWhenUsed="0"/>
-    <w:lsdException w:name="Light Grid Accent 4" w:semiHidden="0" w:uiPriority="62" w:unhideWhenUsed="0"/>
-    <w:lsdException w:name="Medium Shading 1 Accent 4" w:semiHidden="0" w:uiPriority="63" w:unhideWhenUsed="0"/>
-    <w:lsdException w:name="Medium Shading 2 Accent 4" w:semiHidden="0" w:uiPriority="64" w:unhideWhenUsed="0"/>
-    <w:lsdException w:name="Medium List 1 Accent 4" w:semiHidden="0" w:uiPriority="65" w:unhideWhenUsed="0"/>
-    <w:lsdException w:name="Medium List 2 Accent 4" w:semiHidden="0" w:uiPriority="66" w:unhideWhenUsed="0"/>
-    <w:lsdException w:name="Medium Grid 1 Accent 4" w:semiHidden="0" w:uiPriority="67" w:unhideWhenUsed="0"/>
-    <w:lsdException w:name="Medium Grid 2 Accent 4" w:semiHidden="0" w:uiPriority="68" w:unhideWhenUsed="0"/>
-    <w:lsdException w:name="Medium Grid 3 Accent 4" w:semiHidden="0" w:uiPriority="69" w:unhideWhenUsed="0"/>
-    <w:lsdException w:name="Dark List Accent 4" w:semiHidden="0" w:uiPriority="70" w:unhideWhenUsed="0"/>
-    <w:lsdException w:name="Colorful Shading Accent 4" w:semiHidden="0" w:uiPriority="71" w:unhideWhenUsed="0"/>
-    <w:lsdException w:name="Colorful List Accent 4" w:semiHidden="0" w:uiPriority="72" w:unhideWhenUsed="0"/>
-    <w:lsdException w:name="Colorful Grid Accent 4" w:semiHidden="0" w:uiPriority="73" w:unhideWhenUsed="0"/>
-    <w:lsdException w:name="Light Shading Accent 5" w:semiHidden="0" w:uiPriority="60" w:unhideWhenUsed="0"/>
-    <w:lsdException w:name="Light List Accent 5" w:semiHidden="0" w:uiPriority="61" w:unhideWhenUsed="0"/>
-    <w:lsdException w:name="Light Grid Accent 5" w:semiHidden="0" w:uiPriority="62" w:unhideWhenUsed="0"/>
-    <w:lsdException w:name="Medium Shading 1 Accent 5" w:semiHidden="0" w:uiPriority="63" w:unhideWhenUsed="0"/>
-    <w:lsdException w:name="Medium Shading 2 Accent 5" w:semiHidden="0" w:uiPriority="64" w:unhideWhenUsed="0"/>
-    <w:lsdException w:name="Medium List 1 Accent 5" w:semiHidden="0" w:uiPriority="65" w:unhideWhenUsed="0"/>
-    <w:lsdException w:name="Medium List 2 Accent 5" w:semiHidden="0" w:uiPriority="66" w:unhideWhenUsed="0"/>
-    <w:lsdException w:name="Medium Grid 1 Accent 5" w:semiHidden="0" w:uiPriority="67" w:unhideWhenUsed="0"/>
-    <w:lsdException w:name="Medium Grid 2 Accent 5" w:semiHidden="0" w:uiPriority="68" w:unhideWhenUsed="0"/>
-    <w:lsdException w:name="Medium Grid 3 Accent 5" w:semiHidden="0" w:uiPriority="69" w:unhideWhenUsed="0"/>
-    <w:lsdException w:name="Dark List Accent 5" w:semiHidden="0" w:uiPriority="70" w:unhideWhenUsed="0"/>
-    <w:lsdException w:name="Colorful Shading Accent 5" w:semiHidden="0" w:uiPriority="71" w:unhideWhenUsed="0"/>
-    <w:lsdException w:name="Colorful List Accent 5" w:semiHidden="0" w:uiPriority="72" w:unhideWhenUsed="0"/>
-    <w:lsdException w:name="Colorful Grid Accent 5" w:semiHidden="0" w:uiPriority="73" w:unhideWhenUsed="0"/>
-    <w:lsdException w:name="Light Shading Accent 6" w:semiHidden="0" w:uiPriority="60" w:unhideWhenUsed="0"/>
-    <w:lsdException w:name="Light List Accent 6" w:semiHidden="0" w:uiPriority="61" w:unhideWhenUsed="0"/>
-    <w:lsdException w:name="Light Grid Accent 6" w:semiHidden="0" w:uiPriority="62" w:unhideWhenUsed="0"/>
-    <w:lsdException w:name="Medium Shading 1 Accent 6" w:semiHidden="0" w:uiPriority="63" w:unhideWhenUsed="0"/>
-    <w:lsdException w:name="Medium Shading 2 Accent 6" w:semiHidden="0" w:uiPriority="64" w:unhideWhenUsed="0"/>
-    <w:lsdException w:name="Medium List 1 Accent 6" w:semiHidden="0" w:uiPriority="65" w:unhideWhenUsed="0"/>
-    <w:lsdException w:name="Medium List 2 Accent 6" w:semiHidden="0" w:uiPriority="66" w:unhideWhenUsed="0"/>
-    <w:lsdException w:name="Medium Grid 1 Accent 6" w:semiHidden="0" w:uiPriority="67" w:unhideWhenUsed="0"/>
-    <w:lsdException w:name="Medium Grid 2 Accent 6" w:semiHidden="0" w:uiPriority="68" w:unhideWhenUsed="0"/>
-    <w:lsdException w:name="Medium Grid 3 Accent 6" w:semiHidden="0" w:uiPriority="69" w:unhideWhenUsed="0"/>
-    <w:lsdException w:name="Dark List Accent 6" w:semiHidden="0" w:uiPriority="70" w:unhideWhenUsed="0"/>
-    <w:lsdException w:name="Colorful Shading Accent 6" w:semiHidden="0" w:uiPriority="71" w:unhideWhenUsed="0"/>
-    <w:lsdException w:name="Colorful List Accent 6" w:semiHidden="0" w:uiPriority="72" w:unhideWhenUsed="0"/>
-    <w:lsdException w:name="Colorful Grid Accent 6" w:semiHidden="0" w:uiPriority="73" w:unhideWhenUsed="0"/>
-    <w:lsdException w:name="Subtle Emphasis" w:semiHidden="0" w:uiPriority="19" w:unhideWhenUsed="0" w:qFormat="1"/>
-    <w:lsdException w:name="Intense Emphasis" w:semiHidden="0" w:uiPriority="21" w:unhideWhenUsed="0" w:qFormat="1"/>
-    <w:lsdException w:name="Subtle Reference" w:semiHidden="0" w:uiPriority="31" w:unhideWhenUsed="0" w:qFormat="1"/>
-    <w:lsdException w:name="Intense Reference" w:semiHidden="0" w:uiPriority="32" w:unhideWhenUsed="0" w:qFormat="1"/>
-    <w:lsdException w:name="Book Title" w:semiHidden="0" w:uiPriority="33" w:unhideWhenUsed="0" w:qFormat="1"/>
-    <w:lsdException w:name="Bibliography" w:uiPriority="37"/>
-    <w:lsdException w:name="TOC Heading" w:uiPriority="39" w:qFormat="1"/>
+  <w:latentStyles w:defLockedState="0" w:defUIPriority="99" w:defSemiHidden="0" w:defUnhideWhenUsed="0" w:defQFormat="0" w:count="371">
+    <w:lsdException w:name="Normal" w:uiPriority="0" w:qFormat="1"/>
+    <w:lsdException w:name="heading 1" w:uiPriority="9" w:qFormat="1"/>
+    <w:lsdException w:name="heading 2" w:semiHidden="1" w:uiPriority="9" w:unhideWhenUsed="1" w:qFormat="1"/>
+    <w:lsdException w:name="heading 3" w:semiHidden="1" w:uiPriority="9" w:unhideWhenUsed="1" w:qFormat="1"/>
+    <w:lsdException w:name="heading 4" w:semiHidden="1" w:uiPriority="9" w:unhideWhenUsed="1" w:qFormat="1"/>
+    <w:lsdException w:name="heading 5" w:semiHidden="1" w:uiPriority="9" w:unhideWhenUsed="1" w:qFormat="1"/>
+    <w:lsdException w:name="heading 6" w:semiHidden="1" w:uiPriority="9" w:unhideWhenUsed="1" w:qFormat="1"/>
+    <w:lsdException w:name="heading 7" w:semiHidden="1" w:uiPriority="9" w:unhideWhenUsed="1" w:qFormat="1"/>
+    <w:lsdException w:name="heading 8" w:semiHidden="1" w:uiPriority="9" w:unhideWhenUsed="1" w:qFormat="1"/>
+    <w:lsdException w:name="heading 9" w:semiHidden="1" w:uiPriority="9" w:unhideWhenUsed="1" w:qFormat="1"/>
+    <w:lsdException w:name="index 1" w:semiHidden="1" w:unhideWhenUsed="1"/>
+    <w:lsdException w:name="index 2" w:semiHidden="1" w:unhideWhenUsed="1"/>
+    <w:lsdException w:name="index 3" w:semiHidden="1" w:unhideWhenUsed="1"/>
+    <w:lsdException w:name="index 4" w:semiHidden="1" w:unhideWhenUsed="1"/>
+    <w:lsdException w:name="index 5" w:semiHidden="1" w:unhideWhenUsed="1"/>
+    <w:lsdException w:name="index 6" w:semiHidden="1" w:unhideWhenUsed="1"/>
+    <w:lsdException w:name="index 7" w:semiHidden="1" w:unhideWhenUsed="1"/>
+    <w:lsdException w:name="index 8" w:semiHidden="1" w:unhideWhenUsed="1"/>
+    <w:lsdException w:name="index 9" w:semiHidden="1" w:unhideWhenUsed="1"/>
+    <w:lsdException w:name="toc 1" w:semiHidden="1" w:uiPriority="39" w:unhideWhenUsed="1"/>
+    <w:lsdException w:name="toc 2" w:semiHidden="1" w:uiPriority="39" w:unhideWhenUsed="1"/>
+    <w:lsdException w:name="toc 3" w:semiHidden="1" w:uiPriority="39" w:unhideWhenUsed="1"/>
+    <w:lsdException w:name="toc 4" w:semiHidden="1" w:uiPriority="39" w:unhideWhenUsed="1"/>
+    <w:lsdException w:name="toc 5" w:semiHidden="1" w:uiPriority="39" w:unhideWhenUsed="1"/>
+    <w:lsdException w:name="toc 6" w:semiHidden="1" w:uiPriority="39" w:unhideWhenUsed="1"/>
+    <w:lsdException w:name="toc 7" w:semiHidden="1" w:uiPriority="39" w:unhideWhenUsed="1"/>
+    <w:lsdException w:name="toc 8" w:semiHidden="1" w:uiPriority="39" w:unhideWhenUsed="1"/>
+    <w:lsdException w:name="toc 9" w:semiHidden="1" w:uiPriority="39" w:unhideWhenUsed="1"/>
+    <w:lsdException w:name="Normal Indent" w:semiHidden="1" w:unhideWhenUsed="1"/>
+    <w:lsdException w:name="footnote text" w:semiHidden="1" w:unhideWhenUsed="1"/>
+    <w:lsdException w:name="annotation text" w:semiHidden="1" w:unhideWhenUsed="1"/>
+    <w:lsdException w:name="header" w:semiHidden="1" w:uiPriority="0" w:unhideWhenUsed="1"/>
+    <w:lsdException w:name="footer" w:semiHidden="1" w:unhideWhenUsed="1"/>
+    <w:lsdException w:name="index heading" w:semiHidden="1" w:unhideWhenUsed="1"/>
+    <w:lsdException w:name="caption" w:semiHidden="1" w:uiPriority="35" w:unhideWhenUsed="1" w:qFormat="1"/>
+    <w:lsdException w:name="table of figures" w:semiHidden="1" w:unhideWhenUsed="1"/>
+    <w:lsdException w:name="envelope address" w:semiHidden="1" w:unhideWhenUsed="1"/>
+    <w:lsdException w:name="envelope return" w:semiHidden="1" w:unhideWhenUsed="1"/>
+    <w:lsdException w:name="footnote reference" w:semiHidden="1" w:unhideWhenUsed="1"/>
+    <w:lsdException w:name="annotation reference" w:semiHidden="1" w:unhideWhenUsed="1"/>
+    <w:lsdException w:name="line number" w:semiHidden="1" w:unhideWhenUsed="1"/>
+    <w:lsdException w:name="page number" w:semiHidden="1" w:unhideWhenUsed="1"/>
+    <w:lsdException w:name="endnote reference" w:semiHidden="1" w:unhideWhenUsed="1"/>
+    <w:lsdException w:name="endnote text" w:semiHidden="1" w:unhideWhenUsed="1"/>
+    <w:lsdException w:name="table of authorities" w:semiHidden="1" w:unhideWhenUsed="1"/>
+    <w:lsdException w:name="macro" w:semiHidden="1" w:unhideWhenUsed="1"/>
+    <w:lsdException w:name="toa heading" w:semiHidden="1" w:unhideWhenUsed="1"/>
+    <w:lsdException w:name="List" w:semiHidden="1" w:unhideWhenUsed="1"/>
+    <w:lsdException w:name="List Bullet" w:semiHidden="1" w:unhideWhenUsed="1"/>
+    <w:lsdException w:name="List Number" w:semiHidden="1" w:unhideWhenUsed="1"/>
+    <w:lsdException w:name="List 2" w:semiHidden="1" w:unhideWhenUsed="1"/>
+    <w:lsdException w:name="List 3" w:semiHidden="1" w:unhideWhenUsed="1"/>
+    <w:lsdException w:name="List 4" w:semiHidden="1" w:unhideWhenUsed="1"/>
+    <w:lsdException w:name="List 5" w:semiHidden="1" w:unhideWhenUsed="1"/>
+    <w:lsdException w:name="List Bullet 2" w:semiHidden="1" w:unhideWhenUsed="1"/>
+    <w:lsdException w:name="List Bullet 3" w:semiHidden="1" w:unhideWhenUsed="1"/>
+    <w:lsdException w:name="List Bullet 4" w:semiHidden="1" w:unhideWhenUsed="1"/>
+    <w:lsdException w:name="List Bullet 5" w:semiHidden="1" w:unhideWhenUsed="1"/>
+    <w:lsdException w:name="List Number 2" w:semiHidden="1" w:unhideWhenUsed="1"/>
+    <w:lsdException w:name="List Number 3" w:semiHidden="1" w:unhideWhenUsed="1"/>
+    <w:lsdException w:name="List Number 4" w:semiHidden="1" w:unhideWhenUsed="1"/>
+    <w:lsdException w:name="List Number 5" w:semiHidden="1" w:unhideWhenUsed="1"/>
+    <w:lsdException w:name="Title" w:uiPriority="10" w:qFormat="1"/>
+    <w:lsdException w:name="Closing" w:semiHidden="1" w:unhideWhenUsed="1"/>
+    <w:lsdException w:name="Signature" w:semiHidden="1" w:unhideWhenUsed="1"/>
+    <w:lsdException w:name="Default Paragraph Font" w:semiHidden="1" w:uiPriority="1" w:unhideWhenUsed="1"/>
+    <w:lsdException w:name="Body Text" w:semiHidden="1" w:unhideWhenUsed="1"/>
+    <w:lsdException w:name="Body Text Indent" w:semiHidden="1" w:unhideWhenUsed="1"/>
+    <w:lsdException w:name="List Continue" w:semiHidden="1" w:unhideWhenUsed="1"/>
+    <w:lsdException w:name="List Continue 2" w:semiHidden="1" w:unhideWhenUsed="1"/>
+    <w:lsdException w:name="List Continue 3" w:semiHidden="1" w:unhideWhenUsed="1"/>
+    <w:lsdException w:name="List Continue 4" w:semiHidden="1" w:unhideWhenUsed="1"/>
+    <w:lsdException w:name="List Continue 5" w:semiHidden="1" w:unhideWhenUsed="1"/>
+    <w:lsdException w:name="Message Header" w:semiHidden="1" w:unhideWhenUsed="1"/>
+    <w:lsdException w:name="Subtitle" w:uiPriority="11" w:qFormat="1"/>
+    <w:lsdException w:name="Salutation" w:semiHidden="1" w:unhideWhenUsed="1"/>
+    <w:lsdException w:name="Date" w:semiHidden="1" w:unhideWhenUsed="1"/>
+    <w:lsdException w:name="Body Text First Indent" w:semiHidden="1" w:unhideWhenUsed="1"/>
+    <w:lsdException w:name="Body Text First Indent 2" w:semiHidden="1" w:unhideWhenUsed="1"/>
+    <w:lsdException w:name="Note Heading" w:semiHidden="1" w:unhideWhenUsed="1"/>
+    <w:lsdException w:name="Body Text 2" w:semiHidden="1" w:unhideWhenUsed="1"/>
+    <w:lsdException w:name="Body Text 3" w:semiHidden="1" w:unhideWhenUsed="1"/>
+    <w:lsdException w:name="Body Text Indent 2" w:semiHidden="1" w:unhideWhenUsed="1"/>
+    <w:lsdException w:name="Body Text Indent 3" w:semiHidden="1" w:unhideWhenUsed="1"/>
+    <w:lsdException w:name="Block Text" w:semiHidden="1" w:unhideWhenUsed="1"/>
+    <w:lsdException w:name="Hyperlink" w:semiHidden="1" w:unhideWhenUsed="1"/>
+    <w:lsdException w:name="FollowedHyperlink" w:semiHidden="1" w:unhideWhenUsed="1"/>
+    <w:lsdException w:name="Strong" w:uiPriority="22" w:qFormat="1"/>
+    <w:lsdException w:name="Emphasis" w:uiPriority="20" w:qFormat="1"/>
+    <w:lsdException w:name="Document Map" w:semiHidden="1" w:unhideWhenUsed="1"/>
+    <w:lsdException w:name="Plain Text" w:semiHidden="1" w:unhideWhenUsed="1"/>
+    <w:lsdException w:name="E-mail Signature" w:semiHidden="1" w:unhideWhenUsed="1"/>
+    <w:lsdException w:name="HTML Top of Form" w:semiHidden="1" w:unhideWhenUsed="1"/>
+    <w:lsdException w:name="HTML Bottom of Form" w:semiHidden="1" w:unhideWhenUsed="1"/>
+    <w:lsdException w:name="Normal (Web)" w:semiHidden="1" w:unhideWhenUsed="1"/>
+    <w:lsdException w:name="HTML Acronym" w:semiHidden="1" w:unhideWhenUsed="1"/>
+    <w:lsdException w:name="HTML Address" w:semiHidden="1" w:unhideWhenUsed="1"/>
+    <w:lsdException w:name="HTML Cite" w:semiHidden="1" w:unhideWhenUsed="1"/>
+    <w:lsdException w:name="HTML Code" w:semiHidden="1" w:unhideWhenUsed="1"/>
+    <w:lsdException w:name="HTML Definition" w:semiHidden="1" w:unhideWhenUsed="1"/>
+    <w:lsdException w:name="HTML Keyboard" w:semiHidden="1" w:unhideWhenUsed="1"/>
+    <w:lsdException w:name="HTML Preformatted" w:semiHidden="1" w:unhideWhenUsed="1"/>
+    <w:lsdException w:name="HTML Sample" w:semiHidden="1" w:unhideWhenUsed="1"/>
+    <w:lsdException w:name="HTML Typewriter" w:semiHidden="1" w:unhideWhenUsed="1"/>
+    <w:lsdException w:name="HTML Variable" w:semiHidden="1" w:unhideWhenUsed="1"/>
+    <w:lsdException w:name="Normal Table" w:semiHidden="1" w:unhideWhenUsed="1"/>
+    <w:lsdException w:name="annotation subject" w:semiHidden="1" w:unhideWhenUsed="1"/>
+    <w:lsdException w:name="No List" w:semiHidden="1" w:unhideWhenUsed="1"/>
+    <w:lsdException w:name="Outline List 1" w:semiHidden="1" w:unhideWhenUsed="1"/>
+    <w:lsdException w:name="Outline List 2" w:semiHidden="1" w:unhideWhenUsed="1"/>
+    <w:lsdException w:name="Outline List 3" w:semiHidden="1" w:unhideWhenUsed="1"/>
+    <w:lsdException w:name="Table Simple 1" w:semiHidden="1" w:unhideWhenUsed="1"/>
+    <w:lsdException w:name="Table Simple 2" w:semiHidden="1" w:unhideWhenUsed="1"/>
+    <w:lsdException w:name="Table Simple 3" w:semiHidden="1" w:unhideWhenUsed="1"/>
+    <w:lsdException w:name="Table Classic 1" w:semiHidden="1" w:unhideWhenUsed="1"/>
+    <w:lsdException w:name="Table Classic 2" w:semiHidden="1" w:unhideWhenUsed="1"/>
+    <w:lsdException w:name="Table Classic 3" w:semiHidden="1" w:unhideWhenUsed="1"/>
+    <w:lsdException w:name="Table Classic 4" w:semiHidden="1" w:unhideWhenUsed="1"/>
+    <w:lsdException w:name="Table Colorful 1" w:semiHidden="1" w:unhideWhenUsed="1"/>
+    <w:lsdException w:name="Table Colorful 2" w:semiHidden="1" w:unhideWhenUsed="1"/>
+    <w:lsdException w:name="Table Colorful 3" w:semiHidden="1" w:unhideWhenUsed="1"/>
+    <w:lsdException w:name="Table Columns 1" w:semiHidden="1" w:unhideWhenUsed="1"/>
+    <w:lsdException w:name="Table Columns 2" w:semiHidden="1" w:unhideWhenUsed="1"/>
+    <w:lsdException w:name="Table Columns 3" w:semiHidden="1" w:unhideWhenUsed="1"/>
+    <w:lsdException w:name="Table Columns 4" w:semiHidden="1" w:unhideWhenUsed="1"/>
+    <w:lsdException w:name="Table Columns 5" w:semiHidden="1" w:unhideWhenUsed="1"/>
+    <w:lsdException w:name="Table Grid 1" w:semiHidden="1" w:unhideWhenUsed="1"/>
+    <w:lsdException w:name="Table Grid 2" w:semiHidden="1" w:unhideWhenUsed="1"/>
+    <w:lsdException w:name="Table Grid 3" w:semiHidden="1" w:unhideWhenUsed="1"/>
+    <w:lsdException w:name="Table Grid 4" w:semiHidden="1" w:unhideWhenUsed="1"/>
+    <w:lsdException w:name="Table Grid 5" w:semiHidden="1" w:unhideWhenUsed="1"/>
+    <w:lsdException w:name="Table Grid 6" w:semiHidden="1" w:unhideWhenUsed="1"/>
+    <w:lsdException w:name="Table Grid 7" w:semiHidden="1" w:unhideWhenUsed="1"/>
+    <w:lsdException w:name="Table Grid 8" w:semiHidden="1" w:unhideWhenUsed="1"/>
+    <w:lsdException w:name="Table List 1" w:semiHidden="1" w:unhideWhenUsed="1"/>
+    <w:lsdException w:name="Table List 2" w:semiHidden="1" w:unhideWhenUsed="1"/>
+    <w:lsdException w:name="Table List 3" w:semiHidden="1" w:unhideWhenUsed="1"/>
+    <w:lsdException w:name="Table List 4" w:semiHidden="1" w:unhideWhenUsed="1"/>
+    <w:lsdException w:name="Table List 5" w:semiHidden="1" w:unhideWhenUsed="1"/>
+    <w:lsdException w:name="Table List 6" w:semiHidden="1" w:unhideWhenUsed="1"/>
+    <w:lsdException w:name="Table List 7" w:semiHidden="1" w:unhideWhenUsed="1"/>
+    <w:lsdException w:name="Table List 8" w:semiHidden="1" w:unhideWhenUsed="1"/>
+    <w:lsdException w:name="Table 3D effects 1" w:semiHidden="1" w:unhideWhenUsed="1"/>
+    <w:lsdException w:name="Table 3D effects 2" w:semiHidden="1" w:unhideWhenUsed="1"/>
+    <w:lsdException w:name="Table 3D effects 3" w:semiHidden="1" w:unhideWhenUsed="1"/>
+    <w:lsdException w:name="Table Contemporary" w:semiHidden="1" w:unhideWhenUsed="1"/>
+    <w:lsdException w:name="Table Elegant" w:semiHidden="1" w:unhideWhenUsed="1"/>
+    <w:lsdException w:name="Table Professional" w:semiHidden="1" w:unhideWhenUsed="1"/>
+    <w:lsdException w:name="Table Subtle 1" w:semiHidden="1" w:unhideWhenUsed="1"/>
+    <w:lsdException w:name="Table Subtle 2" w:semiHidden="1" w:unhideWhenUsed="1"/>
+    <w:lsdException w:name="Table Web 1" w:semiHidden="1" w:unhideWhenUsed="1"/>
+    <w:lsdException w:name="Table Web 2" w:semiHidden="1" w:unhideWhenUsed="1"/>
+    <w:lsdException w:name="Table Web 3" w:semiHidden="1" w:unhideWhenUsed="1"/>
+    <w:lsdException w:name="Balloon Text" w:semiHidden="1" w:unhideWhenUsed="1"/>
+    <w:lsdException w:name="Table Grid" w:uiPriority="39"/>
+    <w:lsdException w:name="Table Theme" w:semiHidden="1" w:unhideWhenUsed="1"/>
+    <w:lsdException w:name="Placeholder Text" w:semiHidden="1"/>
+    <w:lsdException w:name="No Spacing" w:uiPriority="1" w:qFormat="1"/>
+    <w:lsdException w:name="Light Shading" w:uiPriority="60"/>
+    <w:lsdException w:name="Light List" w:uiPriority="61"/>
+    <w:lsdException w:name="Light Grid" w:uiPriority="62"/>
+    <w:lsdException w:name="Medium Shading 1" w:uiPriority="63"/>
+    <w:lsdException w:name="Medium Shading 2" w:uiPriority="64"/>
+    <w:lsdException w:name="Medium List 1" w:uiPriority="65"/>
+    <w:lsdException w:name="Medium List 2" w:uiPriority="66"/>
+    <w:lsdException w:name="Medium Grid 1" w:uiPriority="67"/>
+    <w:lsdException w:name="Medium Grid 2" w:uiPriority="68"/>
+    <w:lsdException w:name="Medium Grid 3" w:uiPriority="69"/>
+    <w:lsdException w:name="Dark List" w:uiPriority="70"/>
+    <w:lsdException w:name="Colorful Shading" w:uiPriority="71"/>
+    <w:lsdException w:name="Colorful List" w:uiPriority="72"/>
+    <w:lsdException w:name="Colorful Grid" w:uiPriority="73"/>
+    <w:lsdException w:name="Light Shading Accent 1" w:uiPriority="60"/>
+    <w:lsdException w:name="Light List Accent 1" w:uiPriority="61"/>
+    <w:lsdException w:name="Light Grid Accent 1" w:uiPriority="62"/>
+    <w:lsdException w:name="Medium Shading 1 Accent 1" w:uiPriority="63"/>
+    <w:lsdException w:name="Medium Shading 2 Accent 1" w:uiPriority="64"/>
+    <w:lsdException w:name="Medium List 1 Accent 1" w:uiPriority="65"/>
+    <w:lsdException w:name="Revision" w:semiHidden="1"/>
+    <w:lsdException w:name="List Paragraph" w:uiPriority="34" w:qFormat="1"/>
+    <w:lsdException w:name="Quote" w:uiPriority="29" w:qFormat="1"/>
+    <w:lsdException w:name="Intense Quote" w:uiPriority="30" w:qFormat="1"/>
+    <w:lsdException w:name="Medium List 2 Accent 1" w:uiPriority="66"/>
+    <w:lsdException w:name="Medium Grid 1 Accent 1" w:uiPriority="67"/>
+    <w:lsdException w:name="Medium Grid 2 Accent 1" w:uiPriority="68"/>
+    <w:lsdException w:name="Medium Grid 3 Accent 1" w:uiPriority="69"/>
+    <w:lsdException w:name="Dark List Accent 1" w:uiPriority="70"/>
+    <w:lsdException w:name="Colorful Shading Accent 1" w:uiPriority="71"/>
+    <w:lsdException w:name="Colorful List Accent 1" w:uiPriority="72"/>
+    <w:lsdException w:name="Colorful Grid Accent 1" w:uiPriority="73"/>
+    <w:lsdException w:name="Light Shading Accent 2" w:uiPriority="60"/>
+    <w:lsdException w:name="Light List Accent 2" w:uiPriority="61"/>
+    <w:lsdException w:name="Light Grid Accent 2" w:uiPriority="62"/>
+    <w:lsdException w:name="Medium Shading 1 Accent 2" w:uiPriority="63"/>
+    <w:lsdException w:name="Medium Shading 2 Accent 2" w:uiPriority="64"/>
+    <w:lsdException w:name="Medium List 1 Accent 2" w:uiPriority="65"/>
+    <w:lsdException w:name="Medium List 2 Accent 2" w:uiPriority="66"/>
+    <w:lsdException w:name="Medium Grid 1 Accent 2" w:uiPriority="67"/>
+    <w:lsdException w:name="Medium Grid 2 Accent 2" w:uiPriority="68"/>
+    <w:lsdException w:name="Medium Grid 3 Accent 2" w:uiPriority="69"/>
+    <w:lsdException w:name="Dark List Accent 2" w:uiPriority="70"/>
+    <w:lsdException w:name="Colorful Shading Accent 2" w:uiPriority="71"/>
+    <w:lsdException w:name="Colorful List Accent 2" w:uiPriority="72"/>
+    <w:lsdException w:name="Colorful Grid Accent 2" w:uiPriority="73"/>
+    <w:lsdException w:name="Light Shading Accent 3" w:uiPriority="60"/>
+    <w:lsdException w:name="Light List Accent 3" w:uiPriority="61"/>
+    <w:lsdException w:name="Light Grid Accent 3" w:uiPriority="62"/>
+    <w:lsdException w:name="Medium Shading 1 Accent 3" w:uiPriority="63"/>
+    <w:lsdException w:name="Medium Shading 2 Accent 3" w:uiPriority="64"/>
+    <w:lsdException w:name="Medium List 1 Accent 3" w:uiPriority="65"/>
+    <w:lsdException w:name="Medium List 2 Accent 3" w:uiPriority="66"/>
+    <w:lsdException w:name="Medium Grid 1 Accent 3" w:uiPriority="67"/>
+    <w:lsdException w:name="Medium Grid 2 Accent 3" w:uiPriority="68"/>
+    <w:lsdException w:name="Medium Grid 3 Accent 3" w:uiPriority="69"/>
+    <w:lsdException w:name="Dark List Accent 3" w:uiPriority="70"/>
+    <w:lsdException w:name="Colorful Shading Accent 3" w:uiPriority="71"/>
+    <w:lsdException w:name="Colorful List Accent 3" w:uiPriority="72"/>
+    <w:lsdException w:name="Colorful Grid Accent 3" w:uiPriority="73"/>
+    <w:lsdException w:name="Light Shading Accent 4" w:uiPriority="60"/>
+    <w:lsdException w:name="Light List Accent 4" w:uiPriority="61"/>
+    <w:lsdException w:name="Light Grid Accent 4" w:uiPriority="62"/>
+    <w:lsdException w:name="Medium Shading 1 Accent 4" w:uiPriority="63"/>
+    <w:lsdException w:name="Medium Shading 2 Accent 4" w:uiPriority="64"/>
+    <w:lsdException w:name="Medium List 1 Accent 4" w:uiPriority="65"/>
+    <w:lsdException w:name="Medium List 2 Accent 4" w:uiPriority="66"/>
+    <w:lsdException w:name="Medium Grid 1 Accent 4" w:uiPriority="67"/>
+    <w:lsdException w:name="Medium Grid 2 Accent 4" w:uiPriority="68"/>
+    <w:lsdException w:name="Medium Grid 3 Accent 4" w:uiPriority="69"/>
+    <w:lsdException w:name="Dark List Accent 4" w:uiPriority="70"/>
+    <w:lsdException w:name="Colorful Shading Accent 4" w:uiPriority="71"/>
+    <w:lsdException w:name="Colorful List Accent 4" w:uiPriority="72"/>
+    <w:lsdException w:name="Colorful Grid Accent 4" w:uiPriority="73"/>
+    <w:lsdException w:name="Light Shading Accent 5" w:uiPriority="60"/>
+    <w:lsdException w:name="Light List Accent 5" w:uiPriority="61"/>
+    <w:lsdException w:name="Light Grid Accent 5" w:uiPriority="62"/>
+    <w:lsdException w:name="Medium Shading 1 Accent 5" w:uiPriority="63"/>
+    <w:lsdException w:name="Medium Shading 2 Accent 5" w:uiPriority="64"/>
+    <w:lsdException w:name="Medium List 1 Accent 5" w:uiPriority="65"/>
+    <w:lsdException w:name="Medium List 2 Accent 5" w:uiPriority="66"/>
+    <w:lsdException w:name="Medium Grid 1 Accent 5" w:uiPriority="67"/>
+    <w:lsdException w:name="Medium Grid 2 Accent 5" w:uiPriority="68"/>
+    <w:lsdException w:name="Medium Grid 3 Accent 5" w:uiPriority="69"/>
+    <w:lsdException w:name="Dark List Accent 5" w:uiPriority="70"/>
+    <w:lsdException w:name="Colorful Shading Accent 5" w:uiPriority="71"/>
+    <w:lsdException w:name="Colorful List Accent 5" w:uiPriority="72"/>
+    <w:lsdException w:name="Colorful Grid Accent 5" w:uiPriority="73"/>
+    <w:lsdException w:name="Light Shading Accent 6" w:uiPriority="60"/>
+    <w:lsdException w:name="Light List Accent 6" w:uiPriority="61"/>
+    <w:lsdException w:name="Light Grid Accent 6" w:uiPriority="62"/>
+    <w:lsdException w:name="Medium Shading 1 Accent 6" w:uiPriority="63"/>
+    <w:lsdException w:name="Medium Shading 2 Accent 6" w:uiPriority="64"/>
+    <w:lsdException w:name="Medium List 1 Accent 6" w:uiPriority="65"/>
+    <w:lsdException w:name="Medium List 2 Accent 6" w:uiPriority="66"/>
+    <w:lsdException w:name="Medium Grid 1 Accent 6" w:uiPriority="67"/>
+    <w:lsdException w:name="Medium Grid 2 Accent 6" w:uiPriority="68"/>
+    <w:lsdException w:name="Medium Grid 3 Accent 6" w:uiPriority="69"/>
+    <w:lsdException w:name="Dark List Accent 6" w:uiPriority="70"/>
+    <w:lsdException w:name="Colorful Shading Accent 6" w:uiPriority="71"/>
+    <w:lsdException w:name="Colorful List Accent 6" w:uiPriority="72"/>
+    <w:lsdException w:name="Colorful Grid Accent 6" w:uiPriority="73"/>
+    <w:lsdException w:name="Subtle Emphasis" w:uiPriority="19" w:qFormat="1"/>
+    <w:lsdException w:name="Intense Emphasis" w:uiPriority="21" w:qFormat="1"/>
+    <w:lsdException w:name="Subtle Reference" w:uiPriority="31" w:qFormat="1"/>
+    <w:lsdException w:name="Intense Reference" w:uiPriority="32" w:qFormat="1"/>
+    <w:lsdException w:name="Book Title" w:uiPriority="33" w:qFormat="1"/>
+    <w:lsdException w:name="Bibliography" w:semiHidden="1" w:uiPriority="37" w:unhideWhenUsed="1"/>
+    <w:lsdException w:name="TOC Heading" w:semiHidden="1" w:uiPriority="39" w:unhideWhenUsed="1" w:qFormat="1"/>
+    <w:lsdException w:name="Plain Table 1" w:uiPriority="41"/>
+    <w:lsdException w:name="Plain Table 2" w:uiPriority="42"/>
+    <w:lsdException w:name="Plain Table 3" w:uiPriority="43"/>
+    <w:lsdException w:name="Plain Table 4" w:uiPriority="44"/>
+    <w:lsdException w:name="Plain Table 5" w:uiPriority="45"/>
+    <w:lsdException w:name="Grid Table Light" w:uiPriority="40"/>
+    <w:lsdException w:name="Grid Table 1 Light" w:uiPriority="46"/>
+    <w:lsdException w:name="Grid Table 2" w:uiPriority="47"/>
+    <w:lsdException w:name="Grid Table 3" w:uiPriority="48"/>
+    <w:lsdException w:name="Grid Table 4" w:uiPriority="49"/>
+    <w:lsdException w:name="Grid Table 5 Dark" w:uiPriority="50"/>
+    <w:lsdException w:name="Grid Table 6 Colorful" w:uiPriority="51"/>
+    <w:lsdException w:name="Grid Table 7 Colorful" w:uiPriority="52"/>
+    <w:lsdException w:name="Grid Table 1 Light Accent 1" w:uiPriority="46"/>
+    <w:lsdException w:name="Grid Table 2 Accent 1" w:uiPriority="47"/>
+    <w:lsdException w:name="Grid Table 3 Accent 1" w:uiPriority="48"/>
+    <w:lsdException w:name="Grid Table 4 Accent 1" w:uiPriority="49"/>
+    <w:lsdException w:name="Grid Table 5 Dark Accent 1" w:uiPriority="50"/>
+    <w:lsdException w:name="Grid Table 6 Colorful Accent 1" w:uiPriority="51"/>
+    <w:lsdException w:name="Grid Table 7 Colorful Accent 1" w:uiPriority="52"/>
+    <w:lsdException w:name="Grid Table 1 Light Accent 2" w:uiPriority="46"/>
+    <w:lsdException w:name="Grid Table 2 Accent 2" w:uiPriority="47"/>
+    <w:lsdException w:name="Grid Table 3 Accent 2" w:uiPriority="48"/>
+    <w:lsdException w:name="Grid Table 4 Accent 2" w:uiPriority="49"/>
+    <w:lsdException w:name="Grid Table 5 Dark Accent 2" w:uiPriority="50"/>
+    <w:lsdException w:name="Grid Table 6 Colorful Accent 2" w:uiPriority="51"/>
+    <w:lsdException w:name="Grid Table 7 Colorful Accent 2" w:uiPriority="52"/>
+    <w:lsdException w:name="Grid Table 1 Light Accent 3" w:uiPriority="46"/>
+    <w:lsdException w:name="Grid Table 2 Accent 3" w:uiPriority="47"/>
+    <w:lsdException w:name="Grid Table 3 Accent 3" w:uiPriority="48"/>
+    <w:lsdException w:name="Grid Table 4 Accent 3" w:uiPriority="49"/>
+    <w:lsdException w:name="Grid Table 5 Dark Accent 3" w:uiPriority="50"/>
+    <w:lsdException w:name="Grid Table 6 Colorful Accent 3" w:uiPriority="51"/>
+    <w:lsdException w:name="Grid Table 7 Colorful Accent 3" w:uiPriority="52"/>
+    <w:lsdException w:name="Grid Table 1 Light Accent 4" w:uiPriority="46"/>
+    <w:lsdException w:name="Grid Table 2 Accent 4" w:uiPriority="47"/>
+    <w:lsdException w:name="Grid Table 3 Accent 4" w:uiPriority="48"/>
+    <w:lsdException w:name="Grid Table 4 Accent 4" w:uiPriority="49"/>
+    <w:lsdException w:name="Grid Table 5 Dark Accent 4" w:uiPriority="50"/>
+    <w:lsdException w:name="Grid Table 6 Colorful Accent 4" w:uiPriority="51"/>
+    <w:lsdException w:name="Grid Table 7 Colorful Accent 4" w:uiPriority="52"/>
+    <w:lsdException w:name="Grid Table 1 Light Accent 5" w:uiPriority="46"/>
+    <w:lsdException w:name="Grid Table 2 Accent 5" w:uiPriority="47"/>
+    <w:lsdException w:name="Grid Table 3 Accent 5" w:uiPriority="48"/>
+    <w:lsdException w:name="Grid Table 4 Accent 5" w:uiPriority="49"/>
+    <w:lsdException w:name="Grid Table 5 Dark Accent 5" w:uiPriority="50"/>
+    <w:lsdException w:name="Grid Table 6 Colorful Accent 5" w:uiPriority="51"/>
+    <w:lsdException w:name="Grid Table 7 Colorful Accent 5" w:uiPriority="52"/>
+    <w:lsdException w:name="Grid Table 1 Light Accent 6" w:uiPriority="46"/>
+    <w:lsdException w:name="Grid Table 2 Accent 6" w:uiPriority="47"/>
+    <w:lsdException w:name="Grid Table 3 Accent 6" w:uiPriority="48"/>
+    <w:lsdException w:name="Grid Table 4 Accent 6" w:uiPriority="49"/>
+    <w:lsdException w:name="Grid Table 5 Dark Accent 6" w:uiPriority="50"/>
+    <w:lsdException w:name="Grid Table 6 Colorful Accent 6" w:uiPriority="51"/>
+    <w:lsdException w:name="Grid Table 7 Colorful Accent 6" w:uiPriority="52"/>
+    <w:lsdException w:name="List Table 1 Light" w:uiPriority="46"/>
+    <w:lsdException w:name="List Table 2" w:uiPriority="47"/>
+    <w:lsdException w:name="List Table 3" w:uiPriority="48"/>
+    <w:lsdException w:name="List Table 4" w:uiPriority="49"/>
+    <w:lsdException w:name="List Table 5 Dark" w:uiPriority="50"/>
+    <w:lsdException w:name="List Table 6 Colorful" w:uiPriority="51"/>
+    <w:lsdException w:name="List Table 7 Colorful" w:uiPriority="52"/>
+    <w:lsdException w:name="List Table 1 Light Accent 1" w:uiPriority="46"/>
+    <w:lsdException w:name="List Table 2 Accent 1" w:uiPriority="47"/>
+    <w:lsdException w:name="List Table 3 Accent 1" w:uiPriority="48"/>
+    <w:lsdException w:name="List Table 4 Accent 1" w:uiPriority="49"/>
+    <w:lsdException w:name="List Table 5 Dark Accent 1" w:uiPriority="50"/>
+    <w:lsdException w:name="List Table 6 Colorful Accent 1" w:uiPriority="51"/>
+    <w:lsdException w:name="List Table 7 Colorful Accent 1" w:uiPriority="52"/>
+    <w:lsdException w:name="List Table 1 Light Accent 2" w:uiPriority="46"/>
+    <w:lsdException w:name="List Table 2 Accent 2" w:uiPriority="47"/>
+    <w:lsdException w:name="List Table 3 Accent 2" w:uiPriority="48"/>
+    <w:lsdException w:name="List Table 4 Accent 2" w:uiPriority="49"/>
+    <w:lsdException w:name="List Table 5 Dark Accent 2" w:uiPriority="50"/>
+    <w:lsdException w:name="List Table 6 Colorful Accent 2" w:uiPriority="51"/>
+    <w:lsdException w:name="List Table 7 Colorful Accent 2" w:uiPriority="52"/>
+    <w:lsdException w:name="List Table 1 Light Accent 3" w:uiPriority="46"/>
+    <w:lsdException w:name="List Table 2 Accent 3" w:uiPriority="47"/>
+    <w:lsdException w:name="List Table 3 Accent 3" w:uiPriority="48"/>
+    <w:lsdException w:name="List Table 4 Accent 3" w:uiPriority="49"/>
+    <w:lsdException w:name="List Table 5 Dark Accent 3" w:uiPriority="50"/>
+    <w:lsdException w:name="List Table 6 Colorful Accent 3" w:uiPriority="51"/>
+    <w:lsdException w:name="List Table 7 Colorful Accent 3" w:uiPriority="52"/>
+    <w:lsdException w:name="List Table 1 Light Accent 4" w:uiPriority="46"/>
+    <w:lsdException w:name="List Table 2 Accent 4" w:uiPriority="47"/>
+    <w:lsdException w:name="List Table 3 Accent 4" w:uiPriority="48"/>
+    <w:lsdException w:name="List Table 4 Accent 4" w:uiPriority="49"/>
+    <w:lsdException w:name="List Table 5 Dark Accent 4" w:uiPriority="50"/>
+    <w:lsdException w:name="List Table 6 Colorful Accent 4" w:uiPriority="51"/>
+    <w:lsdException w:name="List Table 7 Colorful Accent 4" w:uiPriority="52"/>
+    <w:lsdException w:name="List Table 1 Light Accent 5" w:uiPriority="46"/>
+    <w:lsdException w:name="List Table 2 Accent 5" w:uiPriority="47"/>
+    <w:lsdException w:name="List Table 3 Accent 5" w:uiPriority="48"/>
+    <w:lsdException w:name="List Table 4 Accent 5" w:uiPriority="49"/>
+    <w:lsdException w:name="List Table 5 Dark Accent 5" w:uiPriority="50"/>
+    <w:lsdException w:name="List Table 6 Colorful Accent 5" w:uiPriority="51"/>
+    <w:lsdException w:name="List Table 7 Colorful Accent 5" w:uiPriority="52"/>
+    <w:lsdException w:name="List Table 1 Light Accent 6" w:uiPriority="46"/>
+    <w:lsdException w:name="List Table 2 Accent 6" w:uiPriority="47"/>
+    <w:lsdException w:name="List Table 3 Accent 6" w:uiPriority="48"/>
+    <w:lsdException w:name="List Table 4 Accent 6" w:uiPriority="49"/>
+    <w:lsdException w:name="List Table 5 Dark Accent 6" w:uiPriority="50"/>
+    <w:lsdException w:name="List Table 6 Colorful Accent 6" w:uiPriority="51"/>
+    <w:lsdException w:name="List Table 7 Colorful Accent 6" w:uiPriority="52"/>
   </w:latentStyles>
-  <w:style w:type="paragraph" w:default="1" w:styleId="Standard">
+  <w:style w:type="paragraph" w:default="1" w:styleId="Normal">
     <w:name w:val="Normal"/>
     <w:qFormat/>
     <w:rsid w:val="00DA0FFC"/>
@@ -6486,11 +7835,11 @@
       <w:lang w:val="de-DE" w:eastAsia="de-DE"/>
     </w:rPr>
   </w:style>
-  <w:style w:type="paragraph" w:styleId="berschrift1">
+  <w:style w:type="paragraph" w:styleId="Heading1">
     <w:name w:val="heading 1"/>
-    <w:basedOn w:val="berschrift2"/>
-    <w:next w:val="Standard"/>
-    <w:link w:val="berschrift1Zchn"/>
+    <w:basedOn w:val="Heading2"/>
+    <w:next w:val="Normal"/>
+    <w:link w:val="Heading1Char"/>
     <w:uiPriority w:val="9"/>
     <w:qFormat/>
     <w:rsid w:val="00922F58"/>
@@ -6507,11 +7856,11 @@
       <w:sz w:val="28"/>
     </w:rPr>
   </w:style>
-  <w:style w:type="paragraph" w:styleId="berschrift2">
+  <w:style w:type="paragraph" w:styleId="Heading2">
     <w:name w:val="heading 2"/>
-    <w:basedOn w:val="berschrift3"/>
-    <w:next w:val="Standard"/>
-    <w:link w:val="berschrift2Zchn"/>
+    <w:basedOn w:val="Heading3"/>
+    <w:next w:val="Normal"/>
+    <w:link w:val="Heading2Char"/>
     <w:uiPriority w:val="9"/>
     <w:unhideWhenUsed/>
     <w:qFormat/>
@@ -6528,11 +7877,11 @@
       <w:szCs w:val="26"/>
     </w:rPr>
   </w:style>
-  <w:style w:type="paragraph" w:styleId="berschrift3">
+  <w:style w:type="paragraph" w:styleId="Heading3">
     <w:name w:val="heading 3"/>
-    <w:basedOn w:val="Standard"/>
-    <w:next w:val="Standard"/>
-    <w:link w:val="berschrift3Zchn"/>
+    <w:basedOn w:val="Normal"/>
+    <w:next w:val="Normal"/>
+    <w:link w:val="Heading3Char"/>
     <w:uiPriority w:val="9"/>
     <w:unhideWhenUsed/>
     <w:qFormat/>
@@ -6555,13 +7904,12 @@
       <w:lang w:val="de-CH"/>
     </w:rPr>
   </w:style>
-  <w:style w:type="character" w:default="1" w:styleId="Absatz-Standardschriftart">
+  <w:style w:type="character" w:default="1" w:styleId="DefaultParagraphFont">
     <w:name w:val="Default Paragraph Font"/>
     <w:uiPriority w:val="1"/>
-    <w:semiHidden/>
     <w:unhideWhenUsed/>
   </w:style>
-  <w:style w:type="table" w:default="1" w:styleId="NormaleTabelle">
+  <w:style w:type="table" w:default="1" w:styleId="TableNormal">
     <w:name w:val="Normal Table"/>
     <w:uiPriority w:val="99"/>
     <w:semiHidden/>
@@ -6576,16 +7924,16 @@
       </w:tblCellMar>
     </w:tblPr>
   </w:style>
-  <w:style w:type="numbering" w:default="1" w:styleId="KeineListe">
+  <w:style w:type="numbering" w:default="1" w:styleId="NoList">
     <w:name w:val="No List"/>
     <w:uiPriority w:val="99"/>
     <w:semiHidden/>
     <w:unhideWhenUsed/>
   </w:style>
-  <w:style w:type="paragraph" w:styleId="Kopfzeile">
+  <w:style w:type="paragraph" w:styleId="Header">
     <w:name w:val="header"/>
-    <w:basedOn w:val="Standard"/>
-    <w:link w:val="KopfzeileZchn"/>
+    <w:basedOn w:val="Normal"/>
+    <w:link w:val="HeaderChar"/>
     <w:unhideWhenUsed/>
     <w:rsid w:val="00DA0FFC"/>
     <w:pPr>
@@ -6595,16 +7943,16 @@
       </w:tabs>
     </w:pPr>
   </w:style>
-  <w:style w:type="character" w:customStyle="1" w:styleId="KopfzeileZchn">
-    <w:name w:val="Kopfzeile Zchn"/>
-    <w:basedOn w:val="Absatz-Standardschriftart"/>
-    <w:link w:val="Kopfzeile"/>
+  <w:style w:type="character" w:customStyle="1" w:styleId="HeaderChar">
+    <w:name w:val="Header Char"/>
+    <w:basedOn w:val="DefaultParagraphFont"/>
+    <w:link w:val="Header"/>
     <w:rsid w:val="00DA0FFC"/>
   </w:style>
-  <w:style w:type="paragraph" w:styleId="Fuzeile">
+  <w:style w:type="paragraph" w:styleId="Footer">
     <w:name w:val="footer"/>
-    <w:basedOn w:val="Standard"/>
-    <w:link w:val="FuzeileZchn"/>
+    <w:basedOn w:val="Normal"/>
+    <w:link w:val="FooterChar"/>
     <w:uiPriority w:val="99"/>
     <w:unhideWhenUsed/>
     <w:rsid w:val="00DA0FFC"/>
@@ -6615,17 +7963,17 @@
       </w:tabs>
     </w:pPr>
   </w:style>
-  <w:style w:type="character" w:customStyle="1" w:styleId="FuzeileZchn">
-    <w:name w:val="Fußzeile Zchn"/>
-    <w:basedOn w:val="Absatz-Standardschriftart"/>
-    <w:link w:val="Fuzeile"/>
+  <w:style w:type="character" w:customStyle="1" w:styleId="FooterChar">
+    <w:name w:val="Footer Char"/>
+    <w:basedOn w:val="DefaultParagraphFont"/>
+    <w:link w:val="Footer"/>
     <w:uiPriority w:val="99"/>
     <w:rsid w:val="00DA0FFC"/>
   </w:style>
-  <w:style w:type="paragraph" w:styleId="Sprechblasentext">
+  <w:style w:type="paragraph" w:styleId="BalloonText">
     <w:name w:val="Balloon Text"/>
-    <w:basedOn w:val="Standard"/>
-    <w:link w:val="SprechblasentextZchn"/>
+    <w:basedOn w:val="Normal"/>
+    <w:link w:val="BalloonTextChar"/>
     <w:uiPriority w:val="99"/>
     <w:semiHidden/>
     <w:unhideWhenUsed/>
@@ -6636,10 +7984,10 @@
       <w:szCs w:val="16"/>
     </w:rPr>
   </w:style>
-  <w:style w:type="character" w:customStyle="1" w:styleId="SprechblasentextZchn">
-    <w:name w:val="Sprechblasentext Zchn"/>
-    <w:basedOn w:val="Absatz-Standardschriftart"/>
-    <w:link w:val="Sprechblasentext"/>
+  <w:style w:type="character" w:customStyle="1" w:styleId="BalloonTextChar">
+    <w:name w:val="Balloon Text Char"/>
+    <w:basedOn w:val="DefaultParagraphFont"/>
+    <w:link w:val="BalloonText"/>
     <w:uiPriority w:val="99"/>
     <w:semiHidden/>
     <w:rsid w:val="00DA0FFC"/>
@@ -6650,10 +7998,10 @@
       <w:lang w:val="de-DE" w:eastAsia="de-DE"/>
     </w:rPr>
   </w:style>
-  <w:style w:type="character" w:customStyle="1" w:styleId="berschrift1Zchn">
-    <w:name w:val="Überschrift 1 Zchn"/>
-    <w:basedOn w:val="Absatz-Standardschriftart"/>
-    <w:link w:val="berschrift1"/>
+  <w:style w:type="character" w:customStyle="1" w:styleId="Heading1Char">
+    <w:name w:val="Heading 1 Char"/>
+    <w:basedOn w:val="DefaultParagraphFont"/>
+    <w:link w:val="Heading1"/>
     <w:uiPriority w:val="9"/>
     <w:rsid w:val="00922F58"/>
     <w:rPr>
@@ -6666,10 +8014,10 @@
       <w:lang w:eastAsia="de-DE"/>
     </w:rPr>
   </w:style>
-  <w:style w:type="paragraph" w:styleId="Inhaltsverzeichnisberschrift">
+  <w:style w:type="paragraph" w:styleId="TOCHeading">
     <w:name w:val="TOC Heading"/>
-    <w:basedOn w:val="berschrift1"/>
-    <w:next w:val="Standard"/>
+    <w:basedOn w:val="Heading1"/>
+    <w:next w:val="Normal"/>
     <w:uiPriority w:val="39"/>
     <w:unhideWhenUsed/>
     <w:qFormat/>
@@ -6682,10 +8030,10 @@
       <w:lang w:eastAsia="de-CH"/>
     </w:rPr>
   </w:style>
-  <w:style w:type="table" w:styleId="Tabellenraster">
+  <w:style w:type="table" w:styleId="TableGrid">
     <w:name w:val="Table Grid"/>
-    <w:basedOn w:val="NormaleTabelle"/>
-    <w:uiPriority w:val="59"/>
+    <w:basedOn w:val="TableNormal"/>
+    <w:uiPriority w:val="39"/>
     <w:rsid w:val="00E65088"/>
     <w:pPr>
       <w:spacing w:after="0" w:line="240" w:lineRule="auto"/>
@@ -6701,9 +8049,9 @@
       </w:tblBorders>
     </w:tblPr>
   </w:style>
-  <w:style w:type="table" w:styleId="HelleSchattierung">
+  <w:style w:type="table" w:styleId="LightShading">
     <w:name w:val="Light Shading"/>
-    <w:basedOn w:val="NormaleTabelle"/>
+    <w:basedOn w:val="TableNormal"/>
     <w:uiPriority w:val="60"/>
     <w:rsid w:val="00E65088"/>
     <w:pPr>
@@ -6797,9 +8145,9 @@
       </w:tcPr>
     </w:tblStylePr>
   </w:style>
-  <w:style w:type="paragraph" w:styleId="Listenabsatz">
+  <w:style w:type="paragraph" w:styleId="ListParagraph">
     <w:name w:val="List Paragraph"/>
-    <w:basedOn w:val="Standard"/>
+    <w:basedOn w:val="Normal"/>
     <w:uiPriority w:val="34"/>
     <w:qFormat/>
     <w:rsid w:val="00ED026A"/>
@@ -6808,10 +8156,10 @@
       <w:contextualSpacing/>
     </w:pPr>
   </w:style>
-  <w:style w:type="character" w:customStyle="1" w:styleId="berschrift2Zchn">
-    <w:name w:val="Überschrift 2 Zchn"/>
-    <w:basedOn w:val="Absatz-Standardschriftart"/>
-    <w:link w:val="berschrift2"/>
+  <w:style w:type="character" w:customStyle="1" w:styleId="Heading2Char">
+    <w:name w:val="Heading 2 Char"/>
+    <w:basedOn w:val="DefaultParagraphFont"/>
+    <w:link w:val="Heading2"/>
     <w:uiPriority w:val="9"/>
     <w:rsid w:val="00AF2830"/>
     <w:rPr>
@@ -6824,10 +8172,10 @@
       <w:lang w:eastAsia="de-DE"/>
     </w:rPr>
   </w:style>
-  <w:style w:type="paragraph" w:styleId="Verzeichnis2">
+  <w:style w:type="paragraph" w:styleId="TOC2">
     <w:name w:val="toc 2"/>
-    <w:basedOn w:val="Standard"/>
-    <w:next w:val="Standard"/>
+    <w:basedOn w:val="Normal"/>
+    <w:next w:val="Normal"/>
     <w:autoRedefine/>
     <w:uiPriority w:val="39"/>
     <w:unhideWhenUsed/>
@@ -6840,10 +8188,10 @@
       <w:ind w:left="200"/>
     </w:pPr>
   </w:style>
-  <w:style w:type="paragraph" w:styleId="Verzeichnis1">
+  <w:style w:type="paragraph" w:styleId="TOC1">
     <w:name w:val="toc 1"/>
-    <w:basedOn w:val="Standard"/>
-    <w:next w:val="Standard"/>
+    <w:basedOn w:val="Normal"/>
+    <w:next w:val="Normal"/>
     <w:autoRedefine/>
     <w:uiPriority w:val="39"/>
     <w:unhideWhenUsed/>
@@ -6854,7 +8202,7 @@
   </w:style>
   <w:style w:type="character" w:styleId="Hyperlink">
     <w:name w:val="Hyperlink"/>
-    <w:basedOn w:val="Absatz-Standardschriftart"/>
+    <w:basedOn w:val="DefaultParagraphFont"/>
     <w:uiPriority w:val="99"/>
     <w:unhideWhenUsed/>
     <w:rsid w:val="007768D4"/>
@@ -6863,10 +8211,10 @@
       <w:u w:val="single"/>
     </w:rPr>
   </w:style>
-  <w:style w:type="character" w:customStyle="1" w:styleId="berschrift3Zchn">
-    <w:name w:val="Überschrift 3 Zchn"/>
-    <w:basedOn w:val="Absatz-Standardschriftart"/>
-    <w:link w:val="berschrift3"/>
+  <w:style w:type="character" w:customStyle="1" w:styleId="Heading3Char">
+    <w:name w:val="Heading 3 Char"/>
+    <w:basedOn w:val="DefaultParagraphFont"/>
+    <w:link w:val="Heading3"/>
     <w:uiPriority w:val="9"/>
     <w:rsid w:val="002D1C14"/>
     <w:rPr>
@@ -6879,590 +8227,10 @@
       <w:lang w:eastAsia="de-DE"/>
     </w:rPr>
   </w:style>
-  <w:style w:type="paragraph" w:styleId="Verzeichnis3">
+  <w:style w:type="paragraph" w:styleId="TOC3">
     <w:name w:val="toc 3"/>
-    <w:basedOn w:val="Standard"/>
-    <w:next w:val="Standard"/>
-    <w:autoRedefine/>
-    <w:uiPriority w:val="39"/>
-    <w:unhideWhenUsed/>
-    <w:rsid w:val="00D73845"/>
-    <w:pPr>
-      <w:spacing w:after="100"/>
-      <w:ind w:left="400"/>
-    </w:pPr>
-  </w:style>
-</w:styles>
-</file>
-
-<file path=word/stylesWithEffects.xml><?xml version="1.0" encoding="utf-8"?>
-<w:styles xmlns:wpc="http://schemas.microsoft.com/office/word/2010/wordprocessingCanvas" xmlns:mc="http://schemas.openxmlformats.org/markup-compatibility/2006" xmlns:o="urn:schemas-microsoft-com:office:office" xmlns:r="http://schemas.openxmlformats.org/officeDocument/2006/relationships" xmlns:m="http://schemas.openxmlformats.org/officeDocument/2006/math" xmlns:v="urn:schemas-microsoft-com:vml" xmlns:wp14="http://schemas.microsoft.com/office/word/2010/wordprocessingDrawing" xmlns:wp="http://schemas.openxmlformats.org/drawingml/2006/wordprocessingDrawing" xmlns:w10="urn:schemas-microsoft-com:office:word" xmlns:w="http://schemas.openxmlformats.org/wordprocessingml/2006/main" xmlns:w14="http://schemas.microsoft.com/office/word/2010/wordml" xmlns:wpg="http://schemas.microsoft.com/office/word/2010/wordprocessingGroup" xmlns:wpi="http://schemas.microsoft.com/office/word/2010/wordprocessingInk" xmlns:wne="http://schemas.microsoft.com/office/word/2006/wordml" xmlns:wps="http://schemas.microsoft.com/office/word/2010/wordprocessingShape" mc:Ignorable="w14 wp14">
-  <w:docDefaults>
-    <w:rPrDefault>
-      <w:rPr>
-        <w:rFonts w:asciiTheme="minorHAnsi" w:eastAsiaTheme="minorHAnsi" w:hAnsiTheme="minorHAnsi" w:cstheme="minorBidi"/>
-        <w:sz w:val="22"/>
-        <w:szCs w:val="22"/>
-        <w:lang w:val="de-CH" w:eastAsia="en-US" w:bidi="ar-SA"/>
-      </w:rPr>
-    </w:rPrDefault>
-    <w:pPrDefault>
-      <w:pPr>
-        <w:spacing w:after="200" w:line="276" w:lineRule="auto"/>
-      </w:pPr>
-    </w:pPrDefault>
-  </w:docDefaults>
-  <w:latentStyles w:defLockedState="0" w:defUIPriority="99" w:defSemiHidden="1" w:defUnhideWhenUsed="1" w:defQFormat="0" w:count="267">
-    <w:lsdException w:name="Normal" w:semiHidden="0" w:uiPriority="0" w:unhideWhenUsed="0" w:qFormat="1"/>
-    <w:lsdException w:name="heading 1" w:semiHidden="0" w:uiPriority="9" w:unhideWhenUsed="0" w:qFormat="1"/>
-    <w:lsdException w:name="heading 2" w:uiPriority="9" w:qFormat="1"/>
-    <w:lsdException w:name="heading 3" w:uiPriority="9" w:qFormat="1"/>
-    <w:lsdException w:name="heading 4" w:uiPriority="9" w:qFormat="1"/>
-    <w:lsdException w:name="heading 5" w:uiPriority="9" w:qFormat="1"/>
-    <w:lsdException w:name="heading 6" w:uiPriority="9" w:qFormat="1"/>
-    <w:lsdException w:name="heading 7" w:uiPriority="9" w:qFormat="1"/>
-    <w:lsdException w:name="heading 8" w:uiPriority="9" w:qFormat="1"/>
-    <w:lsdException w:name="heading 9" w:uiPriority="9" w:qFormat="1"/>
-    <w:lsdException w:name="toc 1" w:uiPriority="39"/>
-    <w:lsdException w:name="toc 2" w:uiPriority="39"/>
-    <w:lsdException w:name="toc 3" w:uiPriority="39"/>
-    <w:lsdException w:name="toc 4" w:uiPriority="39"/>
-    <w:lsdException w:name="toc 5" w:uiPriority="39"/>
-    <w:lsdException w:name="toc 6" w:uiPriority="39"/>
-    <w:lsdException w:name="toc 7" w:uiPriority="39"/>
-    <w:lsdException w:name="toc 8" w:uiPriority="39"/>
-    <w:lsdException w:name="toc 9" w:uiPriority="39"/>
-    <w:lsdException w:name="header" w:uiPriority="0"/>
-    <w:lsdException w:name="caption" w:uiPriority="35" w:qFormat="1"/>
-    <w:lsdException w:name="Title" w:semiHidden="0" w:uiPriority="10" w:unhideWhenUsed="0" w:qFormat="1"/>
-    <w:lsdException w:name="Default Paragraph Font" w:uiPriority="1"/>
-    <w:lsdException w:name="Subtitle" w:semiHidden="0" w:uiPriority="11" w:unhideWhenUsed="0" w:qFormat="1"/>
-    <w:lsdException w:name="Strong" w:semiHidden="0" w:uiPriority="22" w:unhideWhenUsed="0" w:qFormat="1"/>
-    <w:lsdException w:name="Emphasis" w:semiHidden="0" w:uiPriority="20" w:unhideWhenUsed="0" w:qFormat="1"/>
-    <w:lsdException w:name="Table Grid" w:semiHidden="0" w:uiPriority="59" w:unhideWhenUsed="0"/>
-    <w:lsdException w:name="Placeholder Text" w:unhideWhenUsed="0"/>
-    <w:lsdException w:name="No Spacing" w:semiHidden="0" w:uiPriority="1" w:unhideWhenUsed="0" w:qFormat="1"/>
-    <w:lsdException w:name="Light Shading" w:semiHidden="0" w:uiPriority="60" w:unhideWhenUsed="0"/>
-    <w:lsdException w:name="Light List" w:semiHidden="0" w:uiPriority="61" w:unhideWhenUsed="0"/>
-    <w:lsdException w:name="Light Grid" w:semiHidden="0" w:uiPriority="62" w:unhideWhenUsed="0"/>
-    <w:lsdException w:name="Medium Shading 1" w:semiHidden="0" w:uiPriority="63" w:unhideWhenUsed="0"/>
-    <w:lsdException w:name="Medium Shading 2" w:semiHidden="0" w:uiPriority="64" w:unhideWhenUsed="0"/>
-    <w:lsdException w:name="Medium List 1" w:semiHidden="0" w:uiPriority="65" w:unhideWhenUsed="0"/>
-    <w:lsdException w:name="Medium List 2" w:semiHidden="0" w:uiPriority="66" w:unhideWhenUsed="0"/>
-    <w:lsdException w:name="Medium Grid 1" w:semiHidden="0" w:uiPriority="67" w:unhideWhenUsed="0"/>
-    <w:lsdException w:name="Medium Grid 2" w:semiHidden="0" w:uiPriority="68" w:unhideWhenUsed="0"/>
-    <w:lsdException w:name="Medium Grid 3" w:semiHidden="0" w:uiPriority="69" w:unhideWhenUsed="0"/>
-    <w:lsdException w:name="Dark List" w:semiHidden="0" w:uiPriority="70" w:unhideWhenUsed="0"/>
-    <w:lsdException w:name="Colorful Shading" w:semiHidden="0" w:uiPriority="71" w:unhideWhenUsed="0"/>
-    <w:lsdException w:name="Colorful List" w:semiHidden="0" w:uiPriority="72" w:unhideWhenUsed="0"/>
-    <w:lsdException w:name="Colorful Grid" w:semiHidden="0" w:uiPriority="73" w:unhideWhenUsed="0"/>
-    <w:lsdException w:name="Light Shading Accent 1" w:semiHidden="0" w:uiPriority="60" w:unhideWhenUsed="0"/>
-    <w:lsdException w:name="Light List Accent 1" w:semiHidden="0" w:uiPriority="61" w:unhideWhenUsed="0"/>
-    <w:lsdException w:name="Light Grid Accent 1" w:semiHidden="0" w:uiPriority="62" w:unhideWhenUsed="0"/>
-    <w:lsdException w:name="Medium Shading 1 Accent 1" w:semiHidden="0" w:uiPriority="63" w:unhideWhenUsed="0"/>
-    <w:lsdException w:name="Medium Shading 2 Accent 1" w:semiHidden="0" w:uiPriority="64" w:unhideWhenUsed="0"/>
-    <w:lsdException w:name="Medium List 1 Accent 1" w:semiHidden="0" w:uiPriority="65" w:unhideWhenUsed="0"/>
-    <w:lsdException w:name="Revision" w:unhideWhenUsed="0"/>
-    <w:lsdException w:name="List Paragraph" w:semiHidden="0" w:uiPriority="34" w:unhideWhenUsed="0" w:qFormat="1"/>
-    <w:lsdException w:name="Quote" w:semiHidden="0" w:uiPriority="29" w:unhideWhenUsed="0" w:qFormat="1"/>
-    <w:lsdException w:name="Intense Quote" w:semiHidden="0" w:uiPriority="30" w:unhideWhenUsed="0" w:qFormat="1"/>
-    <w:lsdException w:name="Medium List 2 Accent 1" w:semiHidden="0" w:uiPriority="66" w:unhideWhenUsed="0"/>
-    <w:lsdException w:name="Medium Grid 1 Accent 1" w:semiHidden="0" w:uiPriority="67" w:unhideWhenUsed="0"/>
-    <w:lsdException w:name="Medium Grid 2 Accent 1" w:semiHidden="0" w:uiPriority="68" w:unhideWhenUsed="0"/>
-    <w:lsdException w:name="Medium Grid 3 Accent 1" w:semiHidden="0" w:uiPriority="69" w:unhideWhenUsed="0"/>
-    <w:lsdException w:name="Dark List Accent 1" w:semiHidden="0" w:uiPriority="70" w:unhideWhenUsed="0"/>
-    <w:lsdException w:name="Colorful Shading Accent 1" w:semiHidden="0" w:uiPriority="71" w:unhideWhenUsed="0"/>
-    <w:lsdException w:name="Colorful List Accent 1" w:semiHidden="0" w:uiPriority="72" w:unhideWhenUsed="0"/>
-    <w:lsdException w:name="Colorful Grid Accent 1" w:semiHidden="0" w:uiPriority="73" w:unhideWhenUsed="0"/>
-    <w:lsdException w:name="Light Shading Accent 2" w:semiHidden="0" w:uiPriority="60" w:unhideWhenUsed="0"/>
-    <w:lsdException w:name="Light List Accent 2" w:semiHidden="0" w:uiPriority="61" w:unhideWhenUsed="0"/>
-    <w:lsdException w:name="Light Grid Accent 2" w:semiHidden="0" w:uiPriority="62" w:unhideWhenUsed="0"/>
-    <w:lsdException w:name="Medium Shading 1 Accent 2" w:semiHidden="0" w:uiPriority="63" w:unhideWhenUsed="0"/>
-    <w:lsdException w:name="Medium Shading 2 Accent 2" w:semiHidden="0" w:uiPriority="64" w:unhideWhenUsed="0"/>
-    <w:lsdException w:name="Medium List 1 Accent 2" w:semiHidden="0" w:uiPriority="65" w:unhideWhenUsed="0"/>
-    <w:lsdException w:name="Medium List 2 Accent 2" w:semiHidden="0" w:uiPriority="66" w:unhideWhenUsed="0"/>
-    <w:lsdException w:name="Medium Grid 1 Accent 2" w:semiHidden="0" w:uiPriority="67" w:unhideWhenUsed="0"/>
-    <w:lsdException w:name="Medium Grid 2 Accent 2" w:semiHidden="0" w:uiPriority="68" w:unhideWhenUsed="0"/>
-    <w:lsdException w:name="Medium Grid 3 Accent 2" w:semiHidden="0" w:uiPriority="69" w:unhideWhenUsed="0"/>
-    <w:lsdException w:name="Dark List Accent 2" w:semiHidden="0" w:uiPriority="70" w:unhideWhenUsed="0"/>
-    <w:lsdException w:name="Colorful Shading Accent 2" w:semiHidden="0" w:uiPriority="71" w:unhideWhenUsed="0"/>
-    <w:lsdException w:name="Colorful List Accent 2" w:semiHidden="0" w:uiPriority="72" w:unhideWhenUsed="0"/>
-    <w:lsdException w:name="Colorful Grid Accent 2" w:semiHidden="0" w:uiPriority="73" w:unhideWhenUsed="0"/>
-    <w:lsdException w:name="Light Shading Accent 3" w:semiHidden="0" w:uiPriority="60" w:unhideWhenUsed="0"/>
-    <w:lsdException w:name="Light List Accent 3" w:semiHidden="0" w:uiPriority="61" w:unhideWhenUsed="0"/>
-    <w:lsdException w:name="Light Grid Accent 3" w:semiHidden="0" w:uiPriority="62" w:unhideWhenUsed="0"/>
-    <w:lsdException w:name="Medium Shading 1 Accent 3" w:semiHidden="0" w:uiPriority="63" w:unhideWhenUsed="0"/>
-    <w:lsdException w:name="Medium Shading 2 Accent 3" w:semiHidden="0" w:uiPriority="64" w:unhideWhenUsed="0"/>
-    <w:lsdException w:name="Medium List 1 Accent 3" w:semiHidden="0" w:uiPriority="65" w:unhideWhenUsed="0"/>
-    <w:lsdException w:name="Medium List 2 Accent 3" w:semiHidden="0" w:uiPriority="66" w:unhideWhenUsed="0"/>
-    <w:lsdException w:name="Medium Grid 1 Accent 3" w:semiHidden="0" w:uiPriority="67" w:unhideWhenUsed="0"/>
-    <w:lsdException w:name="Medium Grid 2 Accent 3" w:semiHidden="0" w:uiPriority="68" w:unhideWhenUsed="0"/>
-    <w:lsdException w:name="Medium Grid 3 Accent 3" w:semiHidden="0" w:uiPriority="69" w:unhideWhenUsed="0"/>
-    <w:lsdException w:name="Dark List Accent 3" w:semiHidden="0" w:uiPriority="70" w:unhideWhenUsed="0"/>
-    <w:lsdException w:name="Colorful Shading Accent 3" w:semiHidden="0" w:uiPriority="71" w:unhideWhenUsed="0"/>
-    <w:lsdException w:name="Colorful List Accent 3" w:semiHidden="0" w:uiPriority="72" w:unhideWhenUsed="0"/>
-    <w:lsdException w:name="Colorful Grid Accent 3" w:semiHidden="0" w:uiPriority="73" w:unhideWhenUsed="0"/>
-    <w:lsdException w:name="Light Shading Accent 4" w:semiHidden="0" w:uiPriority="60" w:unhideWhenUsed="0"/>
-    <w:lsdException w:name="Light List Accent 4" w:semiHidden="0" w:uiPriority="61" w:unhideWhenUsed="0"/>
-    <w:lsdException w:name="Light Grid Accent 4" w:semiHidden="0" w:uiPriority="62" w:unhideWhenUsed="0"/>
-    <w:lsdException w:name="Medium Shading 1 Accent 4" w:semiHidden="0" w:uiPriority="63" w:unhideWhenUsed="0"/>
-    <w:lsdException w:name="Medium Shading 2 Accent 4" w:semiHidden="0" w:uiPriority="64" w:unhideWhenUsed="0"/>
-    <w:lsdException w:name="Medium List 1 Accent 4" w:semiHidden="0" w:uiPriority="65" w:unhideWhenUsed="0"/>
-    <w:lsdException w:name="Medium List 2 Accent 4" w:semiHidden="0" w:uiPriority="66" w:unhideWhenUsed="0"/>
-    <w:lsdException w:name="Medium Grid 1 Accent 4" w:semiHidden="0" w:uiPriority="67" w:unhideWhenUsed="0"/>
-    <w:lsdException w:name="Medium Grid 2 Accent 4" w:semiHidden="0" w:uiPriority="68" w:unhideWhenUsed="0"/>
-    <w:lsdException w:name="Medium Grid 3 Accent 4" w:semiHidden="0" w:uiPriority="69" w:unhideWhenUsed="0"/>
-    <w:lsdException w:name="Dark List Accent 4" w:semiHidden="0" w:uiPriority="70" w:unhideWhenUsed="0"/>
-    <w:lsdException w:name="Colorful Shading Accent 4" w:semiHidden="0" w:uiPriority="71" w:unhideWhenUsed="0"/>
-    <w:lsdException w:name="Colorful List Accent 4" w:semiHidden="0" w:uiPriority="72" w:unhideWhenUsed="0"/>
-    <w:lsdException w:name="Colorful Grid Accent 4" w:semiHidden="0" w:uiPriority="73" w:unhideWhenUsed="0"/>
-    <w:lsdException w:name="Light Shading Accent 5" w:semiHidden="0" w:uiPriority="60" w:unhideWhenUsed="0"/>
-    <w:lsdException w:name="Light List Accent 5" w:semiHidden="0" w:uiPriority="61" w:unhideWhenUsed="0"/>
-    <w:lsdException w:name="Light Grid Accent 5" w:semiHidden="0" w:uiPriority="62" w:unhideWhenUsed="0"/>
-    <w:lsdException w:name="Medium Shading 1 Accent 5" w:semiHidden="0" w:uiPriority="63" w:unhideWhenUsed="0"/>
-    <w:lsdException w:name="Medium Shading 2 Accent 5" w:semiHidden="0" w:uiPriority="64" w:unhideWhenUsed="0"/>
-    <w:lsdException w:name="Medium List 1 Accent 5" w:semiHidden="0" w:uiPriority="65" w:unhideWhenUsed="0"/>
-    <w:lsdException w:name="Medium List 2 Accent 5" w:semiHidden="0" w:uiPriority="66" w:unhideWhenUsed="0"/>
-    <w:lsdException w:name="Medium Grid 1 Accent 5" w:semiHidden="0" w:uiPriority="67" w:unhideWhenUsed="0"/>
-    <w:lsdException w:name="Medium Grid 2 Accent 5" w:semiHidden="0" w:uiPriority="68" w:unhideWhenUsed="0"/>
-    <w:lsdException w:name="Medium Grid 3 Accent 5" w:semiHidden="0" w:uiPriority="69" w:unhideWhenUsed="0"/>
-    <w:lsdException w:name="Dark List Accent 5" w:semiHidden="0" w:uiPriority="70" w:unhideWhenUsed="0"/>
-    <w:lsdException w:name="Colorful Shading Accent 5" w:semiHidden="0" w:uiPriority="71" w:unhideWhenUsed="0"/>
-    <w:lsdException w:name="Colorful List Accent 5" w:semiHidden="0" w:uiPriority="72" w:unhideWhenUsed="0"/>
-    <w:lsdException w:name="Colorful Grid Accent 5" w:semiHidden="0" w:uiPriority="73" w:unhideWhenUsed="0"/>
-    <w:lsdException w:name="Light Shading Accent 6" w:semiHidden="0" w:uiPriority="60" w:unhideWhenUsed="0"/>
-    <w:lsdException w:name="Light List Accent 6" w:semiHidden="0" w:uiPriority="61" w:unhideWhenUsed="0"/>
-    <w:lsdException w:name="Light Grid Accent 6" w:semiHidden="0" w:uiPriority="62" w:unhideWhenUsed="0"/>
-    <w:lsdException w:name="Medium Shading 1 Accent 6" w:semiHidden="0" w:uiPriority="63" w:unhideWhenUsed="0"/>
-    <w:lsdException w:name="Medium Shading 2 Accent 6" w:semiHidden="0" w:uiPriority="64" w:unhideWhenUsed="0"/>
-    <w:lsdException w:name="Medium List 1 Accent 6" w:semiHidden="0" w:uiPriority="65" w:unhideWhenUsed="0"/>
-    <w:lsdException w:name="Medium List 2 Accent 6" w:semiHidden="0" w:uiPriority="66" w:unhideWhenUsed="0"/>
-    <w:lsdException w:name="Medium Grid 1 Accent 6" w:semiHidden="0" w:uiPriority="67" w:unhideWhenUsed="0"/>
-    <w:lsdException w:name="Medium Grid 2 Accent 6" w:semiHidden="0" w:uiPriority="68" w:unhideWhenUsed="0"/>
-    <w:lsdException w:name="Medium Grid 3 Accent 6" w:semiHidden="0" w:uiPriority="69" w:unhideWhenUsed="0"/>
-    <w:lsdException w:name="Dark List Accent 6" w:semiHidden="0" w:uiPriority="70" w:unhideWhenUsed="0"/>
-    <w:lsdException w:name="Colorful Shading Accent 6" w:semiHidden="0" w:uiPriority="71" w:unhideWhenUsed="0"/>
-    <w:lsdException w:name="Colorful List Accent 6" w:semiHidden="0" w:uiPriority="72" w:unhideWhenUsed="0"/>
-    <w:lsdException w:name="Colorful Grid Accent 6" w:semiHidden="0" w:uiPriority="73" w:unhideWhenUsed="0"/>
-    <w:lsdException w:name="Subtle Emphasis" w:semiHidden="0" w:uiPriority="19" w:unhideWhenUsed="0" w:qFormat="1"/>
-    <w:lsdException w:name="Intense Emphasis" w:semiHidden="0" w:uiPriority="21" w:unhideWhenUsed="0" w:qFormat="1"/>
-    <w:lsdException w:name="Subtle Reference" w:semiHidden="0" w:uiPriority="31" w:unhideWhenUsed="0" w:qFormat="1"/>
-    <w:lsdException w:name="Intense Reference" w:semiHidden="0" w:uiPriority="32" w:unhideWhenUsed="0" w:qFormat="1"/>
-    <w:lsdException w:name="Book Title" w:semiHidden="0" w:uiPriority="33" w:unhideWhenUsed="0" w:qFormat="1"/>
-    <w:lsdException w:name="Bibliography" w:uiPriority="37"/>
-    <w:lsdException w:name="TOC Heading" w:uiPriority="39" w:qFormat="1"/>
-  </w:latentStyles>
-  <w:style w:type="paragraph" w:default="1" w:styleId="Standard">
-    <w:name w:val="Normal"/>
-    <w:qFormat/>
-    <w:rsid w:val="00DA0FFC"/>
-    <w:pPr>
-      <w:spacing w:after="0" w:line="240" w:lineRule="auto"/>
-    </w:pPr>
-    <w:rPr>
-      <w:rFonts w:ascii="Arial" w:eastAsia="Times New Roman" w:hAnsi="Arial" w:cs="Times New Roman"/>
-      <w:sz w:val="20"/>
-      <w:szCs w:val="24"/>
-      <w:lang w:val="de-DE" w:eastAsia="de-DE"/>
-    </w:rPr>
-  </w:style>
-  <w:style w:type="paragraph" w:styleId="berschrift1">
-    <w:name w:val="heading 1"/>
-    <w:basedOn w:val="berschrift2"/>
-    <w:next w:val="Standard"/>
-    <w:link w:val="berschrift1Zchn"/>
-    <w:uiPriority w:val="9"/>
-    <w:qFormat/>
-    <w:rsid w:val="00922F58"/>
-    <w:pPr>
-      <w:pageBreakBefore/>
-      <w:numPr>
-        <w:ilvl w:val="0"/>
-        <w:numId w:val="27"/>
-      </w:numPr>
-      <w:outlineLvl w:val="0"/>
-    </w:pPr>
-    <w:rPr>
-      <w:color w:val="365F91" w:themeColor="accent1" w:themeShade="BF"/>
-      <w:sz w:val="28"/>
-    </w:rPr>
-  </w:style>
-  <w:style w:type="paragraph" w:styleId="berschrift2">
-    <w:name w:val="heading 2"/>
-    <w:basedOn w:val="berschrift3"/>
-    <w:next w:val="Standard"/>
-    <w:link w:val="berschrift2Zchn"/>
-    <w:uiPriority w:val="9"/>
-    <w:unhideWhenUsed/>
-    <w:qFormat/>
-    <w:rsid w:val="00AF2830"/>
-    <w:pPr>
-      <w:numPr>
-        <w:ilvl w:val="1"/>
-        <w:numId w:val="26"/>
-      </w:numPr>
-      <w:outlineLvl w:val="1"/>
-    </w:pPr>
-    <w:rPr>
-      <w:sz w:val="26"/>
-      <w:szCs w:val="26"/>
-    </w:rPr>
-  </w:style>
-  <w:style w:type="paragraph" w:styleId="berschrift3">
-    <w:name w:val="heading 3"/>
-    <w:basedOn w:val="Standard"/>
-    <w:next w:val="Standard"/>
-    <w:link w:val="berschrift3Zchn"/>
-    <w:uiPriority w:val="9"/>
-    <w:unhideWhenUsed/>
-    <w:qFormat/>
-    <w:rsid w:val="002D1C14"/>
-    <w:pPr>
-      <w:keepNext/>
-      <w:keepLines/>
-      <w:numPr>
-        <w:ilvl w:val="2"/>
-        <w:numId w:val="14"/>
-      </w:numPr>
-      <w:spacing w:before="200"/>
-      <w:outlineLvl w:val="2"/>
-    </w:pPr>
-    <w:rPr>
-      <w:rFonts w:asciiTheme="majorHAnsi" w:eastAsiaTheme="majorEastAsia" w:hAnsiTheme="majorHAnsi" w:cstheme="majorBidi"/>
-      <w:b/>
-      <w:bCs/>
-      <w:color w:val="4F81BD" w:themeColor="accent1"/>
-      <w:lang w:val="de-CH"/>
-    </w:rPr>
-  </w:style>
-  <w:style w:type="character" w:default="1" w:styleId="Absatz-Standardschriftart">
-    <w:name w:val="Default Paragraph Font"/>
-    <w:uiPriority w:val="1"/>
-    <w:semiHidden/>
-    <w:unhideWhenUsed/>
-  </w:style>
-  <w:style w:type="table" w:default="1" w:styleId="NormaleTabelle">
-    <w:name w:val="Normal Table"/>
-    <w:uiPriority w:val="99"/>
-    <w:semiHidden/>
-    <w:unhideWhenUsed/>
-    <w:tblPr>
-      <w:tblInd w:w="0" w:type="dxa"/>
-      <w:tblCellMar>
-        <w:top w:w="0" w:type="dxa"/>
-        <w:left w:w="108" w:type="dxa"/>
-        <w:bottom w:w="0" w:type="dxa"/>
-        <w:right w:w="108" w:type="dxa"/>
-      </w:tblCellMar>
-    </w:tblPr>
-  </w:style>
-  <w:style w:type="numbering" w:default="1" w:styleId="KeineListe">
-    <w:name w:val="No List"/>
-    <w:uiPriority w:val="99"/>
-    <w:semiHidden/>
-    <w:unhideWhenUsed/>
-  </w:style>
-  <w:style w:type="paragraph" w:styleId="Kopfzeile">
-    <w:name w:val="header"/>
-    <w:basedOn w:val="Standard"/>
-    <w:link w:val="KopfzeileZchn"/>
-    <w:unhideWhenUsed/>
-    <w:rsid w:val="00DA0FFC"/>
-    <w:pPr>
-      <w:tabs>
-        <w:tab w:val="center" w:pos="4536"/>
-        <w:tab w:val="right" w:pos="9072"/>
-      </w:tabs>
-    </w:pPr>
-  </w:style>
-  <w:style w:type="character" w:customStyle="1" w:styleId="KopfzeileZchn">
-    <w:name w:val="Kopfzeile Zchn"/>
-    <w:basedOn w:val="Absatz-Standardschriftart"/>
-    <w:link w:val="Kopfzeile"/>
-    <w:rsid w:val="00DA0FFC"/>
-  </w:style>
-  <w:style w:type="paragraph" w:styleId="Fuzeile">
-    <w:name w:val="footer"/>
-    <w:basedOn w:val="Standard"/>
-    <w:link w:val="FuzeileZchn"/>
-    <w:uiPriority w:val="99"/>
-    <w:unhideWhenUsed/>
-    <w:rsid w:val="00DA0FFC"/>
-    <w:pPr>
-      <w:tabs>
-        <w:tab w:val="center" w:pos="4536"/>
-        <w:tab w:val="right" w:pos="9072"/>
-      </w:tabs>
-    </w:pPr>
-  </w:style>
-  <w:style w:type="character" w:customStyle="1" w:styleId="FuzeileZchn">
-    <w:name w:val="Fußzeile Zchn"/>
-    <w:basedOn w:val="Absatz-Standardschriftart"/>
-    <w:link w:val="Fuzeile"/>
-    <w:uiPriority w:val="99"/>
-    <w:rsid w:val="00DA0FFC"/>
-  </w:style>
-  <w:style w:type="paragraph" w:styleId="Sprechblasentext">
-    <w:name w:val="Balloon Text"/>
-    <w:basedOn w:val="Standard"/>
-    <w:link w:val="SprechblasentextZchn"/>
-    <w:uiPriority w:val="99"/>
-    <w:semiHidden/>
-    <w:unhideWhenUsed/>
-    <w:rsid w:val="00DA0FFC"/>
-    <w:rPr>
-      <w:rFonts w:ascii="Tahoma" w:hAnsi="Tahoma" w:cs="Tahoma"/>
-      <w:sz w:val="16"/>
-      <w:szCs w:val="16"/>
-    </w:rPr>
-  </w:style>
-  <w:style w:type="character" w:customStyle="1" w:styleId="SprechblasentextZchn">
-    <w:name w:val="Sprechblasentext Zchn"/>
-    <w:basedOn w:val="Absatz-Standardschriftart"/>
-    <w:link w:val="Sprechblasentext"/>
-    <w:uiPriority w:val="99"/>
-    <w:semiHidden/>
-    <w:rsid w:val="00DA0FFC"/>
-    <w:rPr>
-      <w:rFonts w:ascii="Tahoma" w:eastAsia="Times New Roman" w:hAnsi="Tahoma" w:cs="Tahoma"/>
-      <w:sz w:val="16"/>
-      <w:szCs w:val="16"/>
-      <w:lang w:val="de-DE" w:eastAsia="de-DE"/>
-    </w:rPr>
-  </w:style>
-  <w:style w:type="character" w:customStyle="1" w:styleId="berschrift1Zchn">
-    <w:name w:val="Überschrift 1 Zchn"/>
-    <w:basedOn w:val="Absatz-Standardschriftart"/>
-    <w:link w:val="berschrift1"/>
-    <w:uiPriority w:val="9"/>
-    <w:rsid w:val="00922F58"/>
-    <w:rPr>
-      <w:rFonts w:asciiTheme="majorHAnsi" w:eastAsiaTheme="majorEastAsia" w:hAnsiTheme="majorHAnsi" w:cstheme="majorBidi"/>
-      <w:b/>
-      <w:bCs/>
-      <w:color w:val="365F91" w:themeColor="accent1" w:themeShade="BF"/>
-      <w:sz w:val="28"/>
-      <w:szCs w:val="26"/>
-      <w:lang w:eastAsia="de-DE"/>
-    </w:rPr>
-  </w:style>
-  <w:style w:type="paragraph" w:styleId="Inhaltsverzeichnisberschrift">
-    <w:name w:val="TOC Heading"/>
-    <w:basedOn w:val="berschrift1"/>
-    <w:next w:val="Standard"/>
-    <w:uiPriority w:val="39"/>
-    <w:unhideWhenUsed/>
-    <w:qFormat/>
-    <w:rsid w:val="00E65088"/>
-    <w:pPr>
-      <w:spacing w:line="276" w:lineRule="auto"/>
-      <w:outlineLvl w:val="9"/>
-    </w:pPr>
-    <w:rPr>
-      <w:lang w:eastAsia="de-CH"/>
-    </w:rPr>
-  </w:style>
-  <w:style w:type="table" w:styleId="Tabellenraster">
-    <w:name w:val="Table Grid"/>
-    <w:basedOn w:val="NormaleTabelle"/>
-    <w:uiPriority w:val="59"/>
-    <w:rsid w:val="00E65088"/>
-    <w:pPr>
-      <w:spacing w:after="0" w:line="240" w:lineRule="auto"/>
-    </w:pPr>
-    <w:tblPr>
-      <w:tblBorders>
-        <w:top w:val="single" w:sz="4" w:space="0" w:color="auto"/>
-        <w:left w:val="single" w:sz="4" w:space="0" w:color="auto"/>
-        <w:bottom w:val="single" w:sz="4" w:space="0" w:color="auto"/>
-        <w:right w:val="single" w:sz="4" w:space="0" w:color="auto"/>
-        <w:insideH w:val="single" w:sz="4" w:space="0" w:color="auto"/>
-        <w:insideV w:val="single" w:sz="4" w:space="0" w:color="auto"/>
-      </w:tblBorders>
-    </w:tblPr>
-  </w:style>
-  <w:style w:type="table" w:styleId="HelleSchattierung">
-    <w:name w:val="Light Shading"/>
-    <w:basedOn w:val="NormaleTabelle"/>
-    <w:uiPriority w:val="60"/>
-    <w:rsid w:val="00E65088"/>
-    <w:pPr>
-      <w:spacing w:after="0" w:line="240" w:lineRule="auto"/>
-    </w:pPr>
-    <w:rPr>
-      <w:color w:val="000000" w:themeColor="text1" w:themeShade="BF"/>
-    </w:rPr>
-    <w:tblPr>
-      <w:tblStyleRowBandSize w:val="1"/>
-      <w:tblStyleColBandSize w:val="1"/>
-      <w:tblBorders>
-        <w:top w:val="single" w:sz="8" w:space="0" w:color="000000" w:themeColor="text1"/>
-        <w:bottom w:val="single" w:sz="8" w:space="0" w:color="000000" w:themeColor="text1"/>
-      </w:tblBorders>
-    </w:tblPr>
-    <w:tblStylePr w:type="firstRow">
-      <w:pPr>
-        <w:spacing w:before="0" w:after="0" w:line="240" w:lineRule="auto"/>
-      </w:pPr>
-      <w:rPr>
-        <w:b/>
-        <w:bCs/>
-      </w:rPr>
-      <w:tblPr/>
-      <w:tcPr>
-        <w:tcBorders>
-          <w:top w:val="single" w:sz="8" w:space="0" w:color="000000" w:themeColor="text1"/>
-          <w:left w:val="nil"/>
-          <w:bottom w:val="single" w:sz="8" w:space="0" w:color="000000" w:themeColor="text1"/>
-          <w:right w:val="nil"/>
-          <w:insideH w:val="nil"/>
-          <w:insideV w:val="nil"/>
-        </w:tcBorders>
-      </w:tcPr>
-    </w:tblStylePr>
-    <w:tblStylePr w:type="lastRow">
-      <w:pPr>
-        <w:spacing w:before="0" w:after="0" w:line="240" w:lineRule="auto"/>
-      </w:pPr>
-      <w:rPr>
-        <w:b/>
-        <w:bCs/>
-      </w:rPr>
-      <w:tblPr/>
-      <w:tcPr>
-        <w:tcBorders>
-          <w:top w:val="single" w:sz="8" w:space="0" w:color="000000" w:themeColor="text1"/>
-          <w:left w:val="nil"/>
-          <w:bottom w:val="single" w:sz="8" w:space="0" w:color="000000" w:themeColor="text1"/>
-          <w:right w:val="nil"/>
-          <w:insideH w:val="nil"/>
-          <w:insideV w:val="nil"/>
-        </w:tcBorders>
-      </w:tcPr>
-    </w:tblStylePr>
-    <w:tblStylePr w:type="firstCol">
-      <w:rPr>
-        <w:b/>
-        <w:bCs/>
-      </w:rPr>
-    </w:tblStylePr>
-    <w:tblStylePr w:type="lastCol">
-      <w:rPr>
-        <w:b/>
-        <w:bCs/>
-      </w:rPr>
-    </w:tblStylePr>
-    <w:tblStylePr w:type="band1Vert">
-      <w:tblPr/>
-      <w:tcPr>
-        <w:tcBorders>
-          <w:left w:val="nil"/>
-          <w:right w:val="nil"/>
-          <w:insideH w:val="nil"/>
-          <w:insideV w:val="nil"/>
-        </w:tcBorders>
-        <w:shd w:val="clear" w:color="auto" w:fill="C0C0C0" w:themeFill="text1" w:themeFillTint="3F"/>
-      </w:tcPr>
-    </w:tblStylePr>
-    <w:tblStylePr w:type="band1Horz">
-      <w:tblPr/>
-      <w:tcPr>
-        <w:tcBorders>
-          <w:left w:val="nil"/>
-          <w:right w:val="nil"/>
-          <w:insideH w:val="nil"/>
-          <w:insideV w:val="nil"/>
-        </w:tcBorders>
-        <w:shd w:val="clear" w:color="auto" w:fill="C0C0C0" w:themeFill="text1" w:themeFillTint="3F"/>
-      </w:tcPr>
-    </w:tblStylePr>
-  </w:style>
-  <w:style w:type="paragraph" w:styleId="Listenabsatz">
-    <w:name w:val="List Paragraph"/>
-    <w:basedOn w:val="Standard"/>
-    <w:uiPriority w:val="34"/>
-    <w:qFormat/>
-    <w:rsid w:val="00ED026A"/>
-    <w:pPr>
-      <w:ind w:left="720"/>
-      <w:contextualSpacing/>
-    </w:pPr>
-  </w:style>
-  <w:style w:type="character" w:customStyle="1" w:styleId="berschrift2Zchn">
-    <w:name w:val="Überschrift 2 Zchn"/>
-    <w:basedOn w:val="Absatz-Standardschriftart"/>
-    <w:link w:val="berschrift2"/>
-    <w:uiPriority w:val="9"/>
-    <w:rsid w:val="00AF2830"/>
-    <w:rPr>
-      <w:rFonts w:asciiTheme="majorHAnsi" w:eastAsiaTheme="majorEastAsia" w:hAnsiTheme="majorHAnsi" w:cstheme="majorBidi"/>
-      <w:b/>
-      <w:bCs/>
-      <w:color w:val="4F81BD" w:themeColor="accent1"/>
-      <w:sz w:val="26"/>
-      <w:szCs w:val="26"/>
-      <w:lang w:eastAsia="de-DE"/>
-    </w:rPr>
-  </w:style>
-  <w:style w:type="paragraph" w:styleId="Verzeichnis2">
-    <w:name w:val="toc 2"/>
-    <w:basedOn w:val="Standard"/>
-    <w:next w:val="Standard"/>
-    <w:autoRedefine/>
-    <w:uiPriority w:val="39"/>
-    <w:unhideWhenUsed/>
-    <w:rsid w:val="007768D4"/>
-    <w:pPr>
-      <w:tabs>
-        <w:tab w:val="right" w:leader="dot" w:pos="9062"/>
-      </w:tabs>
-      <w:spacing w:after="100"/>
-      <w:ind w:left="200"/>
-    </w:pPr>
-  </w:style>
-  <w:style w:type="paragraph" w:styleId="Verzeichnis1">
-    <w:name w:val="toc 1"/>
-    <w:basedOn w:val="Standard"/>
-    <w:next w:val="Standard"/>
-    <w:autoRedefine/>
-    <w:uiPriority w:val="39"/>
-    <w:unhideWhenUsed/>
-    <w:rsid w:val="007768D4"/>
-    <w:pPr>
-      <w:spacing w:after="100"/>
-    </w:pPr>
-  </w:style>
-  <w:style w:type="character" w:styleId="Hyperlink">
-    <w:name w:val="Hyperlink"/>
-    <w:basedOn w:val="Absatz-Standardschriftart"/>
-    <w:uiPriority w:val="99"/>
-    <w:unhideWhenUsed/>
-    <w:rsid w:val="007768D4"/>
-    <w:rPr>
-      <w:color w:val="0000FF" w:themeColor="hyperlink"/>
-      <w:u w:val="single"/>
-    </w:rPr>
-  </w:style>
-  <w:style w:type="character" w:customStyle="1" w:styleId="berschrift3Zchn">
-    <w:name w:val="Überschrift 3 Zchn"/>
-    <w:basedOn w:val="Absatz-Standardschriftart"/>
-    <w:link w:val="berschrift3"/>
-    <w:uiPriority w:val="9"/>
-    <w:rsid w:val="002D1C14"/>
-    <w:rPr>
-      <w:rFonts w:asciiTheme="majorHAnsi" w:eastAsiaTheme="majorEastAsia" w:hAnsiTheme="majorHAnsi" w:cstheme="majorBidi"/>
-      <w:b/>
-      <w:bCs/>
-      <w:color w:val="4F81BD" w:themeColor="accent1"/>
-      <w:sz w:val="20"/>
-      <w:szCs w:val="24"/>
-      <w:lang w:eastAsia="de-DE"/>
-    </w:rPr>
-  </w:style>
-  <w:style w:type="paragraph" w:styleId="Verzeichnis3">
-    <w:name w:val="toc 3"/>
-    <w:basedOn w:val="Standard"/>
-    <w:next w:val="Standard"/>
+    <w:basedOn w:val="Normal"/>
+    <w:next w:val="Normal"/>
     <w:autoRedefine/>
     <w:uiPriority w:val="39"/>
     <w:unhideWhenUsed/>
@@ -7765,7 +8533,7 @@
 </file>
 
 <file path=customXml/itemProps1.xml><?xml version="1.0" encoding="utf-8"?>
-<ds:datastoreItem xmlns:ds="http://schemas.openxmlformats.org/officeDocument/2006/customXml" ds:itemID="{64F3A39A-55BF-4537-A263-CE8C2883C2E6}">
+<ds:datastoreItem xmlns:ds="http://schemas.openxmlformats.org/officeDocument/2006/customXml" ds:itemID="{337B7090-07D4-4BAE-AB43-B225F5A21C11}">
   <ds:schemaRefs>
     <ds:schemaRef ds:uri="http://schemas.openxmlformats.org/officeDocument/2006/bibliography"/>
   </ds:schemaRefs>

</xml_diff>